<commit_message>
Get up to Infinite Series Lecture in Unit 1 Section 2 in MITx Intro to Probability
</commit_message>
<xml_diff>
--- a/Stats/EDX/IntroToProbability_MIT/Unit1_2_MathematicalBackground.docx
+++ b/Stats/EDX/IntroToProbability_MIT/Unit1_2_MathematicalBackground.docx
@@ -233,65 +233,6 @@
             <wp:extent cx="583406" cy="200025"/>
             <wp:effectExtent l="0" t="0" r="7620" b="0"/>
             <wp:docPr id="1" name="Picture 1"/>
-            <wp:cNvGraphicFramePr>
-              <a:graphicFrameLocks xmlns:a="http://schemas.openxmlformats.org/drawingml/2006/main" noChangeAspect="1"/>
-            </wp:cNvGraphicFramePr>
-            <a:graphic xmlns:a="http://schemas.openxmlformats.org/drawingml/2006/main">
-              <a:graphicData uri="http://schemas.openxmlformats.org/drawingml/2006/picture">
-                <pic:pic xmlns:pic="http://schemas.openxmlformats.org/drawingml/2006/picture">
-                  <pic:nvPicPr>
-                    <pic:cNvPr id="1" name=""/>
-                    <pic:cNvPicPr/>
-                  </pic:nvPicPr>
-                  <pic:blipFill>
-                    <a:blip r:embed="rId5"/>
-                    <a:stretch>
-                      <a:fillRect/>
-                    </a:stretch>
-                  </pic:blipFill>
-                  <pic:spPr>
-                    <a:xfrm>
-                      <a:off x="0" y="0"/>
-                      <a:ext cx="587045" cy="201273"/>
-                    </a:xfrm>
-                    <a:prstGeom prst="rect">
-                      <a:avLst/>
-                    </a:prstGeom>
-                  </pic:spPr>
-                </pic:pic>
-              </a:graphicData>
-            </a:graphic>
-          </wp:inline>
-        </w:drawing>
-      </w:r>
-    </w:p>
-    <w:p>
-      <w:pPr>
-        <w:pStyle w:val="ListBullet"/>
-        <w:tabs>
-          <w:tab w:val="clear" w:pos="450"/>
-          <w:tab w:val="num" w:pos="810"/>
-        </w:tabs>
-        <w:ind w:left="810"/>
-      </w:pPr>
-      <w:r>
-        <w:t>X is NOT an element of set S =</w:t>
-      </w:r>
-      <w:r>
-        <w:rPr>
-          <w:b/>
-        </w:rPr>
-        <w:t xml:space="preserve"> </w:t>
-      </w:r>
-      <w:r>
-        <w:rPr>
-          <w:noProof/>
-        </w:rPr>
-        <w:drawing>
-          <wp:inline distT="0" distB="0" distL="0" distR="0" wp14:anchorId="644E130B" wp14:editId="0415A3A0">
-            <wp:extent cx="704850" cy="223319"/>
-            <wp:effectExtent l="0" t="0" r="0" b="5715"/>
-            <wp:docPr id="67" name="Picture 67"/>
             <wp:cNvGraphicFramePr>
               <a:graphicFrameLocks xmlns:a="http://schemas.openxmlformats.org/drawingml/2006/main" noChangeAspect="1"/>
             </wp:cNvGraphicFramePr>
@@ -311,7 +252,7 @@
                   <pic:spPr>
                     <a:xfrm>
                       <a:off x="0" y="0"/>
-                      <a:ext cx="716298" cy="226946"/>
+                      <a:ext cx="587045" cy="201273"/>
                     </a:xfrm>
                     <a:prstGeom prst="rect">
                       <a:avLst/>
@@ -327,32 +268,6 @@
     <w:p>
       <w:pPr>
         <w:pStyle w:val="ListBullet"/>
-      </w:pPr>
-      <w:r>
-        <w:t xml:space="preserve">Can specify a set by saying we have a set of all real numbers whose Cos &gt; ½ = </w:t>
-      </w:r>
-      <w:r>
-        <w:t>{</w:t>
-      </w:r>
-      <w:r>
-        <w:t xml:space="preserve">x ε </w:t>
-      </w:r>
-      <w:r>
-        <w:rPr>
-          <w:rFonts w:ascii="Cambria Math" w:hAnsi="Cambria Math" w:cs="Cambria Math"/>
-        </w:rPr>
-        <w:t>ℜ</w:t>
-      </w:r>
-      <w:r>
-        <w:t xml:space="preserve"> : cos(x) &gt; 1/2</w:t>
-      </w:r>
-      <w:r>
-        <w:t>}</w:t>
-      </w:r>
-    </w:p>
-    <w:p>
-      <w:pPr>
-        <w:pStyle w:val="ListBullet"/>
         <w:tabs>
           <w:tab w:val="clear" w:pos="450"/>
           <w:tab w:val="num" w:pos="810"/>
@@ -360,90 +275,23 @@
         <w:ind w:left="810"/>
       </w:pPr>
       <w:r>
-        <w:t>Restricting a set to a particular property</w:t>
-      </w:r>
-    </w:p>
-    <w:p>
-      <w:pPr>
-        <w:pStyle w:val="ListBullet"/>
-      </w:pPr>
+        <w:t>X is NOT an element of set S =</w:t>
+      </w:r>
       <w:r>
         <w:rPr>
           <w:b/>
         </w:rPr>
-        <w:t xml:space="preserve">Universal </w:t>
-      </w:r>
-      <w:r>
-        <w:rPr>
-          <w:b/>
-        </w:rPr>
-        <w:t>set</w:t>
-      </w:r>
-      <w:r>
         <w:t xml:space="preserve"> </w:t>
       </w:r>
       <w:r>
-        <w:t xml:space="preserve">{Ω} </w:t>
-      </w:r>
-      <w:r>
-        <w:t xml:space="preserve">= fix a collection of all possible objects we might want to consider  </w:t>
-      </w:r>
-    </w:p>
-    <w:p>
-      <w:pPr>
-        <w:pStyle w:val="ListBullet"/>
-        <w:tabs>
-          <w:tab w:val="clear" w:pos="450"/>
-          <w:tab w:val="num" w:pos="810"/>
-        </w:tabs>
-        <w:ind w:left="810"/>
-      </w:pPr>
-      <w:r>
-        <w:t>Can then consider smaller sets that lie inside the universal set</w:t>
-      </w:r>
-      <w:r>
-        <w:t xml:space="preserve">, or say all elements that belong to </w:t>
-      </w:r>
-      <w:r>
-        <w:t>Ω</w:t>
-      </w:r>
-      <w:r>
-        <w:t xml:space="preserve"> but not to subset S (green)</w:t>
-      </w:r>
-      <w:r>
-        <w:t xml:space="preserve"> = S(c) = </w:t>
-      </w:r>
-      <w:r>
-        <w:rPr>
-          <w:b/>
-        </w:rPr>
-        <w:t>complement</w:t>
-      </w:r>
-      <w:r>
-        <w:t xml:space="preserve"> of S</w:t>
-      </w:r>
-    </w:p>
-    <w:p>
-      <w:pPr>
-        <w:pStyle w:val="ListBullet"/>
-        <w:numPr>
-          <w:ilvl w:val="0"/>
-          <w:numId w:val="0"/>
-        </w:numPr>
-        <w:ind w:left="2520" w:firstLine="360"/>
-      </w:pPr>
-      <w:r>
-        <w:t xml:space="preserve"> </w:t>
-      </w:r>
-      <w:r>
         <w:rPr>
           <w:noProof/>
         </w:rPr>
         <w:drawing>
-          <wp:inline distT="0" distB="0" distL="0" distR="0" wp14:anchorId="2DFFC7D1" wp14:editId="7184BAD8">
-            <wp:extent cx="1555750" cy="666750"/>
-            <wp:effectExtent l="0" t="0" r="6350" b="0"/>
-            <wp:docPr id="69" name="Picture 69"/>
+          <wp:inline distT="0" distB="0" distL="0" distR="0" wp14:anchorId="644E130B" wp14:editId="0415A3A0">
+            <wp:extent cx="704850" cy="223319"/>
+            <wp:effectExtent l="0" t="0" r="0" b="5715"/>
+            <wp:docPr id="67" name="Picture 67"/>
             <wp:cNvGraphicFramePr>
               <a:graphicFrameLocks xmlns:a="http://schemas.openxmlformats.org/drawingml/2006/main" noChangeAspect="1"/>
             </wp:cNvGraphicFramePr>
@@ -463,7 +311,7 @@
                   <pic:spPr>
                     <a:xfrm>
                       <a:off x="0" y="0"/>
-                      <a:ext cx="1561651" cy="669279"/>
+                      <a:ext cx="716298" cy="226946"/>
                     </a:xfrm>
                     <a:prstGeom prst="rect">
                       <a:avLst/>
@@ -479,6 +327,29 @@
     <w:p>
       <w:pPr>
         <w:pStyle w:val="ListBullet"/>
+      </w:pPr>
+      <w:r>
+        <w:t xml:space="preserve">Can specify a set by saying we have a set of all real numbers whose Cos &gt; ½ = </w:t>
+      </w:r>
+      <w:r>
+        <w:t>{</w:t>
+      </w:r>
+      <w:r>
+        <w:t xml:space="preserve">x ε </w:t>
+      </w:r>
+      <w:r>
+        <w:rPr>
+          <w:rFonts w:ascii="Cambria Math" w:hAnsi="Cambria Math" w:cs="Cambria Math"/>
+        </w:rPr>
+        <w:t>ℜ</w:t>
+      </w:r>
+      <w:r>
+        <w:t xml:space="preserve"> : cos(x) &gt; 1/2}</w:t>
+      </w:r>
+    </w:p>
+    <w:p>
+      <w:pPr>
+        <w:pStyle w:val="ListBullet"/>
         <w:tabs>
           <w:tab w:val="clear" w:pos="450"/>
           <w:tab w:val="num" w:pos="810"/>
@@ -486,7 +357,49 @@
         <w:ind w:left="810"/>
       </w:pPr>
       <w:r>
-        <w:t>Can formally say this as x is part of the complement of S if it’s in the universal set but not in S</w:t>
+        <w:t>Restricting a set to a particular property</w:t>
+      </w:r>
+    </w:p>
+    <w:p>
+      <w:pPr>
+        <w:pStyle w:val="ListBullet"/>
+      </w:pPr>
+      <w:r>
+        <w:rPr>
+          <w:b/>
+        </w:rPr>
+        <w:t>Universal set</w:t>
+      </w:r>
+      <w:r>
+        <w:t xml:space="preserve"> {Ω} = fix a collection of all possible objects we might want to consider  </w:t>
+      </w:r>
+    </w:p>
+    <w:p>
+      <w:pPr>
+        <w:pStyle w:val="ListBullet"/>
+        <w:tabs>
+          <w:tab w:val="clear" w:pos="450"/>
+          <w:tab w:val="num" w:pos="810"/>
+        </w:tabs>
+        <w:ind w:left="810"/>
+      </w:pPr>
+      <w:r>
+        <w:t>Can then consider smaller sets that lie inside the universal set</w:t>
+      </w:r>
+      <w:r>
+        <w:t>, or say all elements that belong to Ω but not to subset S (green)</w:t>
+      </w:r>
+      <w:r>
+        <w:t xml:space="preserve"> = S(c) = </w:t>
+      </w:r>
+      <w:r>
+        <w:rPr>
+          <w:b/>
+        </w:rPr>
+        <w:t>complement</w:t>
+      </w:r>
+      <w:r>
+        <w:t xml:space="preserve"> of S</w:t>
       </w:r>
     </w:p>
     <w:p>
@@ -496,17 +409,20 @@
           <w:ilvl w:val="0"/>
           <w:numId w:val="0"/>
         </w:numPr>
-        <w:ind w:left="1530" w:firstLine="630"/>
-      </w:pPr>
+        <w:ind w:left="2520" w:firstLine="360"/>
+      </w:pPr>
+      <w:r>
+        <w:t xml:space="preserve"> </w:t>
+      </w:r>
       <w:r>
         <w:rPr>
           <w:noProof/>
         </w:rPr>
         <w:drawing>
-          <wp:inline distT="0" distB="0" distL="0" distR="0" wp14:anchorId="5ED6DE58" wp14:editId="491D24D5">
-            <wp:extent cx="2400300" cy="561975"/>
-            <wp:effectExtent l="0" t="0" r="0" b="9525"/>
-            <wp:docPr id="70" name="Picture 70"/>
+          <wp:inline distT="0" distB="0" distL="0" distR="0" wp14:anchorId="2DFFC7D1" wp14:editId="7184BAD8">
+            <wp:extent cx="1555750" cy="666750"/>
+            <wp:effectExtent l="0" t="0" r="6350" b="0"/>
+            <wp:docPr id="69" name="Picture 69"/>
             <wp:cNvGraphicFramePr>
               <a:graphicFrameLocks xmlns:a="http://schemas.openxmlformats.org/drawingml/2006/main" noChangeAspect="1"/>
             </wp:cNvGraphicFramePr>
@@ -526,7 +442,7 @@
                   <pic:spPr>
                     <a:xfrm>
                       <a:off x="0" y="0"/>
-                      <a:ext cx="2400300" cy="561975"/>
+                      <a:ext cx="1561651" cy="669279"/>
                     </a:xfrm>
                     <a:prstGeom prst="rect">
                       <a:avLst/>
@@ -549,41 +465,7 @@
         <w:ind w:left="810"/>
       </w:pPr>
       <w:r>
-        <w:t xml:space="preserve">Complement of the complement is the set itself </w:t>
-      </w:r>
-      <w:r>
-        <w:sym w:font="Wingdings" w:char="F0E0"/>
-      </w:r>
-      <w:r>
-        <w:t xml:space="preserve"> (S(c))(c) = S</w:t>
-      </w:r>
-    </w:p>
-    <w:p>
-      <w:pPr>
-        <w:pStyle w:val="ListBullet"/>
-      </w:pPr>
-      <w:r>
-        <w:rPr>
-          <w:b/>
-        </w:rPr>
-        <w:t xml:space="preserve">Empty set φ = </w:t>
-      </w:r>
-      <w:r>
-        <w:t>set of no elements (complement of universal set)</w:t>
-      </w:r>
-    </w:p>
-    <w:p>
-      <w:pPr>
-        <w:pStyle w:val="ListBullet"/>
-      </w:pPr>
-      <w:r>
-        <w:t xml:space="preserve">Suppose we have 2 sets where S &gt; T </w:t>
-      </w:r>
-      <w:r>
-        <w:sym w:font="Wingdings" w:char="F0E0"/>
-      </w:r>
-      <w:r>
-        <w:t xml:space="preserve"> S is a subset of set T</w:t>
+        <w:t>Can formally say this as x is part of the complement of S if it’s in the universal set but not in S</w:t>
       </w:r>
     </w:p>
     <w:p>
@@ -593,17 +475,17 @@
           <w:ilvl w:val="0"/>
           <w:numId w:val="0"/>
         </w:numPr>
-        <w:ind w:left="1890" w:firstLine="270"/>
+        <w:ind w:left="1530" w:firstLine="630"/>
       </w:pPr>
       <w:r>
         <w:rPr>
           <w:noProof/>
         </w:rPr>
         <w:drawing>
-          <wp:inline distT="0" distB="0" distL="0" distR="0" wp14:anchorId="48F14027" wp14:editId="5BC647AD">
-            <wp:extent cx="2324100" cy="704850"/>
-            <wp:effectExtent l="0" t="0" r="0" b="0"/>
-            <wp:docPr id="71" name="Picture 71"/>
+          <wp:inline distT="0" distB="0" distL="0" distR="0" wp14:anchorId="5ED6DE58" wp14:editId="491D24D5">
+            <wp:extent cx="2400300" cy="561975"/>
+            <wp:effectExtent l="0" t="0" r="0" b="9525"/>
+            <wp:docPr id="70" name="Picture 70"/>
             <wp:cNvGraphicFramePr>
               <a:graphicFrameLocks xmlns:a="http://schemas.openxmlformats.org/drawingml/2006/main" noChangeAspect="1"/>
             </wp:cNvGraphicFramePr>
@@ -623,7 +505,7 @@
                   <pic:spPr>
                     <a:xfrm>
                       <a:off x="0" y="0"/>
-                      <a:ext cx="2324100" cy="704850"/>
+                      <a:ext cx="2400300" cy="561975"/>
                     </a:xfrm>
                     <a:prstGeom prst="rect">
                       <a:avLst/>
@@ -639,29 +521,48 @@
     <w:p>
       <w:pPr>
         <w:pStyle w:val="ListBullet"/>
-      </w:pPr>
-      <w:r>
-        <w:t>This means if x is an element of S, it is also an element of T</w:t>
-      </w:r>
-    </w:p>
-    <w:p>
-      <w:pPr>
-        <w:pStyle w:val="ListBullet"/>
-      </w:pPr>
-      <w:r>
-        <w:t xml:space="preserve">There’s also a possibility that </w:t>
-      </w:r>
-      <w:r>
-        <w:t xml:space="preserve">subset </w:t>
-      </w:r>
-      <w:r>
-        <w:t xml:space="preserve">S = </w:t>
-      </w:r>
-      <w:r>
-        <w:t xml:space="preserve">the larger set </w:t>
-      </w:r>
-      <w:r>
-        <w:t>T</w:t>
+        <w:tabs>
+          <w:tab w:val="clear" w:pos="450"/>
+          <w:tab w:val="num" w:pos="810"/>
+        </w:tabs>
+        <w:ind w:left="810"/>
+      </w:pPr>
+      <w:r>
+        <w:t xml:space="preserve">Complement of the complement is the set itself </w:t>
+      </w:r>
+      <w:r>
+        <w:sym w:font="Wingdings" w:char="F0E0"/>
+      </w:r>
+      <w:r>
+        <w:t xml:space="preserve"> (S(c))(c) = S</w:t>
+      </w:r>
+    </w:p>
+    <w:p>
+      <w:pPr>
+        <w:pStyle w:val="ListBullet"/>
+      </w:pPr>
+      <w:r>
+        <w:rPr>
+          <w:b/>
+        </w:rPr>
+        <w:t xml:space="preserve">Empty set φ = </w:t>
+      </w:r>
+      <w:r>
+        <w:t>set of no elements (complement of universal set)</w:t>
+      </w:r>
+    </w:p>
+    <w:p>
+      <w:pPr>
+        <w:pStyle w:val="ListBullet"/>
+      </w:pPr>
+      <w:r>
+        <w:t xml:space="preserve">Suppose we have 2 sets where S &gt; T </w:t>
+      </w:r>
+      <w:r>
+        <w:sym w:font="Wingdings" w:char="F0E0"/>
+      </w:r>
+      <w:r>
+        <w:t xml:space="preserve"> S is a subset of set T</w:t>
       </w:r>
     </w:p>
     <w:p>
@@ -671,17 +572,17 @@
           <w:ilvl w:val="0"/>
           <w:numId w:val="0"/>
         </w:numPr>
-        <w:ind w:left="1170" w:firstLine="270"/>
+        <w:ind w:left="1890" w:firstLine="270"/>
       </w:pPr>
       <w:r>
         <w:rPr>
           <w:noProof/>
         </w:rPr>
         <w:drawing>
-          <wp:inline distT="0" distB="0" distL="0" distR="0" wp14:anchorId="185F9830" wp14:editId="79922C6C">
-            <wp:extent cx="2790825" cy="400050"/>
-            <wp:effectExtent l="0" t="0" r="9525" b="0"/>
-            <wp:docPr id="72" name="Picture 72"/>
+          <wp:inline distT="0" distB="0" distL="0" distR="0" wp14:anchorId="48F14027" wp14:editId="5BC647AD">
+            <wp:extent cx="2324100" cy="704850"/>
+            <wp:effectExtent l="0" t="0" r="0" b="0"/>
+            <wp:docPr id="71" name="Picture 71"/>
             <wp:cNvGraphicFramePr>
               <a:graphicFrameLocks xmlns:a="http://schemas.openxmlformats.org/drawingml/2006/main" noChangeAspect="1"/>
             </wp:cNvGraphicFramePr>
@@ -701,7 +602,7 @@
                   <pic:spPr>
                     <a:xfrm>
                       <a:off x="0" y="0"/>
-                      <a:ext cx="2790825" cy="400050"/>
+                      <a:ext cx="2324100" cy="704850"/>
                     </a:xfrm>
                     <a:prstGeom prst="rect">
                       <a:avLst/>
@@ -719,86 +620,27 @@
         <w:pStyle w:val="ListBullet"/>
       </w:pPr>
       <w:r>
-        <w:rPr>
-          <w:b/>
-        </w:rPr>
-        <w:t>Union</w:t>
-      </w:r>
-      <w:r>
-        <w:t xml:space="preserve"> of 2 sets = all elements that belong to 1 set, the other, or both</w:t>
-      </w:r>
-    </w:p>
-    <w:p>
-      <w:pPr>
-        <w:pStyle w:val="ListBullet"/>
-        <w:tabs>
-          <w:tab w:val="clear" w:pos="450"/>
-          <w:tab w:val="num" w:pos="810"/>
-        </w:tabs>
-        <w:ind w:left="810"/>
-      </w:pPr>
-      <w:r>
-        <w:t>S</w:t>
-      </w:r>
-      <w:r>
-        <w:t>o</w:t>
-      </w:r>
-      <w:r>
-        <w:t>m</w:t>
-      </w:r>
-      <w:r>
-        <w:t>e</w:t>
-      </w:r>
-      <w:r>
-        <w:t xml:space="preserve"> element x belongs to (S U T) if + only if x belongs to 1 of the 2 sets</w:t>
-      </w:r>
-    </w:p>
-    <w:p>
-      <w:pPr>
-        <w:pStyle w:val="ListBullet"/>
-      </w:pPr>
-      <w:r>
-        <w:rPr>
-          <w:b/>
-        </w:rPr>
-        <w:t>Intersection</w:t>
-      </w:r>
-      <w:r>
-        <w:t xml:space="preserve"> = collection of elements that belong to BOTH sets</w:t>
-      </w:r>
-    </w:p>
-    <w:p>
-      <w:pPr>
-        <w:pStyle w:val="ListBullet"/>
-        <w:tabs>
-          <w:tab w:val="clear" w:pos="450"/>
-          <w:tab w:val="num" w:pos="810"/>
-        </w:tabs>
-        <w:ind w:left="810"/>
-      </w:pPr>
-      <w:r>
-        <w:t>S</w:t>
-      </w:r>
-      <w:r>
-        <w:t>o</w:t>
-      </w:r>
-      <w:r>
-        <w:t>m</w:t>
-      </w:r>
-      <w:r>
-        <w:t>e</w:t>
-      </w:r>
-      <w:r>
-        <w:t xml:space="preserve"> element x belongs to (S </w:t>
-      </w:r>
-      <w:r>
-        <w:t>intersect</w:t>
-      </w:r>
-      <w:r>
-        <w:t xml:space="preserve"> T) if + only if x belongs </w:t>
-      </w:r>
-      <w:r>
-        <w:t>both sets</w:t>
+        <w:t>This means if x is an element of S, it is also an element of T</w:t>
+      </w:r>
+    </w:p>
+    <w:p>
+      <w:pPr>
+        <w:pStyle w:val="ListBullet"/>
+      </w:pPr>
+      <w:r>
+        <w:t xml:space="preserve">There’s also a possibility that </w:t>
+      </w:r>
+      <w:r>
+        <w:t xml:space="preserve">subset </w:t>
+      </w:r>
+      <w:r>
+        <w:t xml:space="preserve">S = </w:t>
+      </w:r>
+      <w:r>
+        <w:t xml:space="preserve">the larger set </w:t>
+      </w:r>
+      <w:r>
+        <w:t>T</w:t>
       </w:r>
     </w:p>
     <w:p>
@@ -808,17 +650,17 @@
           <w:ilvl w:val="0"/>
           <w:numId w:val="0"/>
         </w:numPr>
-        <w:ind w:left="450" w:firstLine="270"/>
+        <w:ind w:left="1170" w:firstLine="270"/>
       </w:pPr>
       <w:r>
         <w:rPr>
           <w:noProof/>
         </w:rPr>
         <w:drawing>
-          <wp:inline distT="0" distB="0" distL="0" distR="0" wp14:anchorId="3EACAE89" wp14:editId="0A034146">
-            <wp:extent cx="4229100" cy="699025"/>
-            <wp:effectExtent l="0" t="0" r="0" b="6350"/>
-            <wp:docPr id="74" name="Picture 74"/>
+          <wp:inline distT="0" distB="0" distL="0" distR="0" wp14:anchorId="185F9830" wp14:editId="79922C6C">
+            <wp:extent cx="2790825" cy="400050"/>
+            <wp:effectExtent l="0" t="0" r="9525" b="0"/>
+            <wp:docPr id="72" name="Picture 72"/>
             <wp:cNvGraphicFramePr>
               <a:graphicFrameLocks xmlns:a="http://schemas.openxmlformats.org/drawingml/2006/main" noChangeAspect="1"/>
             </wp:cNvGraphicFramePr>
@@ -838,7 +680,7 @@
                   <pic:spPr>
                     <a:xfrm>
                       <a:off x="0" y="0"/>
-                      <a:ext cx="4299526" cy="710666"/>
+                      <a:ext cx="2790825" cy="400050"/>
                     </a:xfrm>
                     <a:prstGeom prst="rect">
                       <a:avLst/>
@@ -856,16 +698,77 @@
         <w:pStyle w:val="ListBullet"/>
       </w:pPr>
       <w:r>
-        <w:t>Can define unions + intersections of infinitely many sets</w:t>
-      </w:r>
-    </w:p>
-    <w:p>
-      <w:pPr>
-        <w:pStyle w:val="ListBullet"/>
-      </w:pPr>
-      <w:r>
-        <w:lastRenderedPageBreak/>
-        <w:t xml:space="preserve">S(n) = infinite collection of sets </w:t>
+        <w:rPr>
+          <w:b/>
+        </w:rPr>
+        <w:t>Union</w:t>
+      </w:r>
+      <w:r>
+        <w:t xml:space="preserve"> of 2 sets = all elements that belong to 1 set, the other, or both</w:t>
+      </w:r>
+    </w:p>
+    <w:p>
+      <w:pPr>
+        <w:pStyle w:val="ListBullet"/>
+        <w:tabs>
+          <w:tab w:val="clear" w:pos="450"/>
+          <w:tab w:val="num" w:pos="810"/>
+        </w:tabs>
+        <w:ind w:left="810"/>
+      </w:pPr>
+      <w:r>
+        <w:t>S</w:t>
+      </w:r>
+      <w:r>
+        <w:t>o</w:t>
+      </w:r>
+      <w:r>
+        <w:t>m</w:t>
+      </w:r>
+      <w:r>
+        <w:t>e</w:t>
+      </w:r>
+      <w:r>
+        <w:t xml:space="preserve"> element x belongs to (S U T) if + only if x belongs to 1 of the 2 sets</w:t>
+      </w:r>
+    </w:p>
+    <w:p>
+      <w:pPr>
+        <w:pStyle w:val="ListBullet"/>
+      </w:pPr>
+      <w:r>
+        <w:rPr>
+          <w:b/>
+        </w:rPr>
+        <w:t>Intersection</w:t>
+      </w:r>
+      <w:r>
+        <w:t xml:space="preserve"> = collection of elements that belong to BOTH sets</w:t>
+      </w:r>
+    </w:p>
+    <w:p>
+      <w:pPr>
+        <w:pStyle w:val="ListBullet"/>
+        <w:tabs>
+          <w:tab w:val="clear" w:pos="450"/>
+          <w:tab w:val="num" w:pos="810"/>
+        </w:tabs>
+        <w:ind w:left="810"/>
+      </w:pPr>
+      <w:r>
+        <w:t>S</w:t>
+      </w:r>
+      <w:r>
+        <w:t>o</w:t>
+      </w:r>
+      <w:r>
+        <w:t>m</w:t>
+      </w:r>
+      <w:r>
+        <w:t>e</w:t>
+      </w:r>
+      <w:r>
+        <w:t xml:space="preserve"> element x belongs to (S intersect T) if + only if x belongs both sets</w:t>
       </w:r>
     </w:p>
     <w:p>
@@ -875,17 +778,17 @@
           <w:ilvl w:val="0"/>
           <w:numId w:val="0"/>
         </w:numPr>
-        <w:ind w:left="3330" w:firstLine="270"/>
+        <w:ind w:left="450" w:firstLine="270"/>
       </w:pPr>
       <w:r>
         <w:rPr>
           <w:noProof/>
         </w:rPr>
         <w:drawing>
-          <wp:inline distT="0" distB="0" distL="0" distR="0" wp14:anchorId="1D970B03" wp14:editId="7D562ECD">
-            <wp:extent cx="1271989" cy="647700"/>
-            <wp:effectExtent l="0" t="0" r="4445" b="0"/>
-            <wp:docPr id="76" name="Picture 76"/>
+          <wp:inline distT="0" distB="0" distL="0" distR="0" wp14:anchorId="3EACAE89" wp14:editId="0A034146">
+            <wp:extent cx="4229100" cy="699025"/>
+            <wp:effectExtent l="0" t="0" r="0" b="6350"/>
+            <wp:docPr id="74" name="Picture 74"/>
             <wp:cNvGraphicFramePr>
               <a:graphicFrameLocks xmlns:a="http://schemas.openxmlformats.org/drawingml/2006/main" noChangeAspect="1"/>
             </wp:cNvGraphicFramePr>
@@ -905,7 +808,7 @@
                   <pic:spPr>
                     <a:xfrm>
                       <a:off x="0" y="0"/>
-                      <a:ext cx="1277742" cy="650630"/>
+                      <a:ext cx="4299526" cy="710666"/>
                     </a:xfrm>
                     <a:prstGeom prst="rect">
                       <a:avLst/>
@@ -921,144 +824,18 @@
     <w:p>
       <w:pPr>
         <w:pStyle w:val="ListBullet"/>
-        <w:tabs>
-          <w:tab w:val="clear" w:pos="450"/>
-          <w:tab w:val="num" w:pos="810"/>
-        </w:tabs>
-        <w:ind w:left="810"/>
-      </w:pPr>
-      <w:r>
-        <w:rPr>
-          <w:lang w:val="en"/>
-        </w:rPr>
-        <w:t>C</w:t>
-      </w:r>
-      <w:r>
-        <w:rPr>
-          <w:lang w:val="en"/>
-        </w:rPr>
-        <w:t>an still</w:t>
-      </w:r>
-      <w:r>
-        <w:rPr>
-          <w:lang w:val="en"/>
-        </w:rPr>
-        <w:t xml:space="preserve"> </w:t>
-      </w:r>
-      <w:r>
-        <w:rPr>
-          <w:lang w:val="en"/>
-        </w:rPr>
-        <w:t xml:space="preserve">define </w:t>
-      </w:r>
-      <w:r>
-        <w:rPr>
-          <w:lang w:val="en"/>
-        </w:rPr>
-        <w:t xml:space="preserve">their </w:t>
-      </w:r>
-      <w:r>
-        <w:rPr>
-          <w:lang w:val="en"/>
-        </w:rPr>
-        <w:t>union to be the set of all elements that</w:t>
-      </w:r>
-      <w:r>
-        <w:rPr>
-          <w:lang w:val="en"/>
-        </w:rPr>
-        <w:t xml:space="preserve"> </w:t>
-      </w:r>
-      <w:r>
-        <w:rPr>
-          <w:lang w:val="en"/>
-        </w:rPr>
-        <w:t xml:space="preserve">belong to </w:t>
-      </w:r>
-      <w:r>
-        <w:rPr>
-          <w:lang w:val="en"/>
-        </w:rPr>
-        <w:t xml:space="preserve">1 </w:t>
-      </w:r>
-      <w:r>
-        <w:rPr>
-          <w:lang w:val="en"/>
-        </w:rPr>
-        <w:t>of those sets S</w:t>
-      </w:r>
-      <w:r>
-        <w:rPr>
-          <w:lang w:val="en"/>
-        </w:rPr>
-        <w:t>(</w:t>
-      </w:r>
-      <w:r>
-        <w:rPr>
-          <w:lang w:val="en"/>
-        </w:rPr>
-        <w:t>n</w:t>
-      </w:r>
-      <w:r>
-        <w:rPr>
-          <w:lang w:val="en"/>
-        </w:rPr>
-        <w:t>)</w:t>
-      </w:r>
-      <w:r>
-        <w:rPr>
-          <w:lang w:val="en"/>
-        </w:rPr>
-        <w:t xml:space="preserve"> that we started </w:t>
-      </w:r>
-      <w:r>
-        <w:rPr>
-          <w:lang w:val="en"/>
-        </w:rPr>
-        <w:t>w/</w:t>
-      </w:r>
-    </w:p>
-    <w:p>
-      <w:pPr>
-        <w:pStyle w:val="ListBullet"/>
-        <w:tabs>
-          <w:tab w:val="clear" w:pos="450"/>
-          <w:tab w:val="num" w:pos="810"/>
-        </w:tabs>
-        <w:ind w:left="810"/>
-      </w:pPr>
-      <w:r>
-        <w:t xml:space="preserve">X belongs </w:t>
-      </w:r>
-      <w:r>
-        <w:t xml:space="preserve">to that union if </w:t>
-      </w:r>
-      <w:r>
-        <w:t xml:space="preserve">+ </w:t>
-      </w:r>
-      <w:r>
-        <w:t xml:space="preserve">only if </w:t>
-      </w:r>
-      <w:r>
-        <w:t xml:space="preserve">X </w:t>
-      </w:r>
-      <w:r>
-        <w:t xml:space="preserve">belongs to some </w:t>
-      </w:r>
-      <w:r>
-        <w:t xml:space="preserve">set </w:t>
-      </w:r>
-      <w:r>
-        <w:t>we</w:t>
-      </w:r>
-      <w:r>
-        <w:t xml:space="preserve"> </w:t>
-      </w:r>
-      <w:r>
-        <w:t>started</w:t>
-      </w:r>
-      <w:r>
-        <w:t xml:space="preserve"> w/</w:t>
+      </w:pPr>
+      <w:r>
+        <w:t>Can define unions + intersections of infinitely many sets</w:t>
+      </w:r>
+    </w:p>
+    <w:p>
+      <w:pPr>
+        <w:pStyle w:val="ListBullet"/>
+      </w:pPr>
+      <w:r>
+        <w:lastRenderedPageBreak/>
+        <w:t xml:space="preserve">S(n) = infinite collection of sets </w:t>
       </w:r>
     </w:p>
     <w:p>
@@ -1068,17 +845,17 @@
           <w:ilvl w:val="0"/>
           <w:numId w:val="0"/>
         </w:numPr>
-        <w:ind w:left="1530" w:firstLine="630"/>
+        <w:ind w:left="3330" w:firstLine="270"/>
       </w:pPr>
       <w:r>
         <w:rPr>
           <w:noProof/>
         </w:rPr>
         <w:drawing>
-          <wp:inline distT="0" distB="0" distL="0" distR="0" wp14:anchorId="7A727658" wp14:editId="79F57210">
-            <wp:extent cx="4391025" cy="542925"/>
-            <wp:effectExtent l="0" t="0" r="9525" b="9525"/>
-            <wp:docPr id="77" name="Picture 77"/>
+          <wp:inline distT="0" distB="0" distL="0" distR="0" wp14:anchorId="1D970B03" wp14:editId="7D562ECD">
+            <wp:extent cx="1271989" cy="647700"/>
+            <wp:effectExtent l="0" t="0" r="4445" b="0"/>
+            <wp:docPr id="76" name="Picture 76"/>
             <wp:cNvGraphicFramePr>
               <a:graphicFrameLocks xmlns:a="http://schemas.openxmlformats.org/drawingml/2006/main" noChangeAspect="1"/>
             </wp:cNvGraphicFramePr>
@@ -1098,7 +875,7 @@
                   <pic:spPr>
                     <a:xfrm>
                       <a:off x="0" y="0"/>
-                      <a:ext cx="4391025" cy="542925"/>
+                      <a:ext cx="1277742" cy="650630"/>
                     </a:xfrm>
                     <a:prstGeom prst="rect">
                       <a:avLst/>
@@ -1114,59 +891,96 @@
     <w:p>
       <w:pPr>
         <w:pStyle w:val="ListBullet"/>
-        <w:rPr>
-          <w:i/>
-        </w:rPr>
-      </w:pPr>
-      <w:r>
-        <w:t>X</w:t>
-      </w:r>
-      <w:r>
-        <w:t xml:space="preserve"> belongs to the intersection of</w:t>
-      </w:r>
-      <w:r>
+        <w:tabs>
+          <w:tab w:val="clear" w:pos="450"/>
+          <w:tab w:val="num" w:pos="810"/>
+        </w:tabs>
+        <w:ind w:left="810"/>
+      </w:pPr>
+      <w:r>
+        <w:rPr>
+          <w:lang w:val="en"/>
+        </w:rPr>
+        <w:t xml:space="preserve">Can still define </w:t>
+      </w:r>
+      <w:r>
+        <w:rPr>
+          <w:lang w:val="en"/>
+        </w:rPr>
+        <w:t xml:space="preserve">their </w:t>
+      </w:r>
+      <w:r>
+        <w:rPr>
+          <w:lang w:val="en"/>
+        </w:rPr>
+        <w:t>union to be the set of all elements that</w:t>
+      </w:r>
+      <w:r>
+        <w:rPr>
+          <w:lang w:val="en"/>
+        </w:rPr>
         <w:t xml:space="preserve"> </w:t>
       </w:r>
       <w:r>
-        <w:t xml:space="preserve">all these sets if </w:t>
-      </w:r>
-      <w:r>
-        <w:t xml:space="preserve">+ only if X </w:t>
-      </w:r>
-      <w:r>
-        <w:t xml:space="preserve">belongs to </w:t>
-      </w:r>
-      <w:proofErr w:type="gramStart"/>
-      <w:r>
-        <w:t>S</w:t>
-      </w:r>
-      <w:r>
+        <w:rPr>
+          <w:lang w:val="en"/>
+        </w:rPr>
+        <w:t xml:space="preserve">belong to </w:t>
+      </w:r>
+      <w:r>
+        <w:rPr>
+          <w:lang w:val="en"/>
+        </w:rPr>
+        <w:t xml:space="preserve">1 </w:t>
+      </w:r>
+      <w:r>
+        <w:rPr>
+          <w:lang w:val="en"/>
+        </w:rPr>
+        <w:t>of those sets S</w:t>
+      </w:r>
+      <w:r>
+        <w:rPr>
+          <w:lang w:val="en"/>
+        </w:rPr>
         <w:t>(</w:t>
       </w:r>
-      <w:proofErr w:type="gramEnd"/>
-      <w:r>
+      <w:r>
+        <w:rPr>
+          <w:lang w:val="en"/>
+        </w:rPr>
         <w:t>n</w:t>
       </w:r>
       <w:r>
+        <w:rPr>
+          <w:lang w:val="en"/>
+        </w:rPr>
         <w:t>)</w:t>
       </w:r>
       <w:r>
         <w:rPr>
-          <w:i/>
-        </w:rPr>
-        <w:t xml:space="preserve"> for </w:t>
-      </w:r>
-      <w:r>
-        <w:rPr>
-          <w:i/>
-        </w:rPr>
-        <w:t xml:space="preserve">ALL </w:t>
-      </w:r>
-      <w:r>
-        <w:rPr>
-          <w:i/>
-        </w:rPr>
-        <w:t>n.</w:t>
+          <w:lang w:val="en"/>
+        </w:rPr>
+        <w:t xml:space="preserve"> that we started </w:t>
+      </w:r>
+      <w:r>
+        <w:rPr>
+          <w:lang w:val="en"/>
+        </w:rPr>
+        <w:t>w/</w:t>
+      </w:r>
+    </w:p>
+    <w:p>
+      <w:pPr>
+        <w:pStyle w:val="ListBullet"/>
+        <w:tabs>
+          <w:tab w:val="clear" w:pos="450"/>
+          <w:tab w:val="num" w:pos="810"/>
+        </w:tabs>
+        <w:ind w:left="810"/>
+      </w:pPr>
+      <w:r>
+        <w:t>X belongs to that union if + only if X belongs to some set we started w/</w:t>
       </w:r>
     </w:p>
     <w:p>
@@ -1183,10 +997,10 @@
           <w:noProof/>
         </w:rPr>
         <w:drawing>
-          <wp:inline distT="0" distB="0" distL="0" distR="0" wp14:anchorId="178DF7BC" wp14:editId="2C2DB82B">
-            <wp:extent cx="4086225" cy="466725"/>
+          <wp:inline distT="0" distB="0" distL="0" distR="0" wp14:anchorId="7A727658" wp14:editId="79F57210">
+            <wp:extent cx="4391025" cy="542925"/>
             <wp:effectExtent l="0" t="0" r="9525" b="9525"/>
-            <wp:docPr id="78" name="Picture 78"/>
+            <wp:docPr id="77" name="Picture 77"/>
             <wp:cNvGraphicFramePr>
               <a:graphicFrameLocks xmlns:a="http://schemas.openxmlformats.org/drawingml/2006/main" noChangeAspect="1"/>
             </wp:cNvGraphicFramePr>
@@ -1206,7 +1020,7 @@
                   <pic:spPr>
                     <a:xfrm>
                       <a:off x="0" y="0"/>
-                      <a:ext cx="4086225" cy="466725"/>
+                      <a:ext cx="4391025" cy="542925"/>
                     </a:xfrm>
                     <a:prstGeom prst="rect">
                       <a:avLst/>
@@ -1222,45 +1036,46 @@
     <w:p>
       <w:pPr>
         <w:pStyle w:val="ListBullet"/>
+        <w:rPr>
+          <w:i/>
+        </w:rPr>
+      </w:pPr>
+      <w:r>
+        <w:t xml:space="preserve">X belongs to the intersection of all these sets if + only if X belongs to </w:t>
+      </w:r>
+      <w:proofErr w:type="gramStart"/>
+      <w:r>
+        <w:t>S(</w:t>
+      </w:r>
+      <w:proofErr w:type="gramEnd"/>
+      <w:r>
+        <w:t>n)</w:t>
+      </w:r>
+      <w:r>
+        <w:rPr>
+          <w:i/>
+        </w:rPr>
+        <w:t xml:space="preserve"> for ALL n.</w:t>
+      </w:r>
+    </w:p>
+    <w:p>
+      <w:pPr>
+        <w:pStyle w:val="ListBullet"/>
         <w:numPr>
           <w:ilvl w:val="0"/>
           <w:numId w:val="0"/>
         </w:numPr>
-        <w:ind w:left="450"/>
-      </w:pPr>
-    </w:p>
-    <w:p>
-      <w:pPr>
-        <w:pStyle w:val="ListBullet"/>
-      </w:pPr>
-      <w:r>
-        <w:rPr>
-          <w:b/>
-        </w:rPr>
-        <w:t>Set operations</w:t>
-      </w:r>
-      <w:r>
-        <w:t xml:space="preserve"> satisfy certain basic properties.</w:t>
-      </w:r>
-    </w:p>
-    <w:p>
-      <w:pPr>
-        <w:pStyle w:val="ListBullet"/>
-        <w:numPr>
-          <w:ilvl w:val="0"/>
-          <w:numId w:val="0"/>
-        </w:numPr>
-        <w:ind w:left="450"/>
+        <w:ind w:left="1530" w:firstLine="630"/>
       </w:pPr>
       <w:r>
         <w:rPr>
           <w:noProof/>
         </w:rPr>
         <w:drawing>
-          <wp:inline distT="0" distB="0" distL="0" distR="0" wp14:anchorId="06E7D3F3" wp14:editId="577BBF91">
-            <wp:extent cx="5943600" cy="941070"/>
-            <wp:effectExtent l="0" t="0" r="0" b="0"/>
-            <wp:docPr id="79" name="Picture 79"/>
+          <wp:inline distT="0" distB="0" distL="0" distR="0" wp14:anchorId="178DF7BC" wp14:editId="2C2DB82B">
+            <wp:extent cx="4086225" cy="466725"/>
+            <wp:effectExtent l="0" t="0" r="9525" b="9525"/>
+            <wp:docPr id="78" name="Picture 78"/>
             <wp:cNvGraphicFramePr>
               <a:graphicFrameLocks xmlns:a="http://schemas.openxmlformats.org/drawingml/2006/main" noChangeAspect="1"/>
             </wp:cNvGraphicFramePr>
@@ -1280,7 +1095,7 @@
                   <pic:spPr>
                     <a:xfrm>
                       <a:off x="0" y="0"/>
-                      <a:ext cx="5943600" cy="941070"/>
+                      <a:ext cx="4086225" cy="466725"/>
                     </a:xfrm>
                     <a:prstGeom prst="rect">
                       <a:avLst/>
@@ -1296,215 +1111,45 @@
     <w:p>
       <w:pPr>
         <w:pStyle w:val="ListBullet"/>
-      </w:pPr>
-      <w:r>
-        <w:t xml:space="preserve">The union of a set </w:t>
-      </w:r>
-      <w:r>
-        <w:t xml:space="preserve">w/ </w:t>
-      </w:r>
-      <w:r>
-        <w:t xml:space="preserve">another set </w:t>
-      </w:r>
-      <w:r>
-        <w:t xml:space="preserve">= </w:t>
-      </w:r>
-      <w:r>
-        <w:t xml:space="preserve">union </w:t>
-      </w:r>
-      <w:r>
-        <w:t xml:space="preserve">of the 2 </w:t>
-      </w:r>
-      <w:r>
-        <w:t>sets in different ord</w:t>
-      </w:r>
-      <w:r>
-        <w:t>er</w:t>
-      </w:r>
-      <w:r>
-        <w:t>.</w:t>
-      </w:r>
-    </w:p>
-    <w:p>
-      <w:pPr>
-        <w:pStyle w:val="ListBullet"/>
-      </w:pPr>
-      <w:r>
-        <w:t xml:space="preserve">If you take the union of </w:t>
-      </w:r>
-      <w:r>
-        <w:t xml:space="preserve">3 </w:t>
-      </w:r>
-      <w:r>
-        <w:t>sets, can do it by</w:t>
-      </w:r>
-      <w:r>
-        <w:t xml:space="preserve"> forming:</w:t>
-      </w:r>
-    </w:p>
-    <w:p>
-      <w:pPr>
-        <w:pStyle w:val="ListBullet"/>
-        <w:tabs>
-          <w:tab w:val="clear" w:pos="450"/>
-          <w:tab w:val="num" w:pos="810"/>
-        </w:tabs>
-        <w:ind w:left="810"/>
-      </w:pPr>
-      <w:proofErr w:type="gramStart"/>
-      <w:r>
-        <w:t>the</w:t>
-      </w:r>
-      <w:proofErr w:type="gramEnd"/>
-      <w:r>
-        <w:t xml:space="preserve"> union of </w:t>
-      </w:r>
-      <w:r>
-        <w:t xml:space="preserve">2 </w:t>
-      </w:r>
-      <w:r>
-        <w:t>sets</w:t>
-      </w:r>
-      <w:r>
-        <w:t xml:space="preserve"> + </w:t>
-      </w:r>
-      <w:r>
-        <w:t>then the</w:t>
-      </w:r>
-      <w:r>
-        <w:t xml:space="preserve"> </w:t>
-      </w:r>
-      <w:r>
-        <w:t xml:space="preserve">union </w:t>
-      </w:r>
-      <w:r>
-        <w:t xml:space="preserve">w/ 3, </w:t>
-      </w:r>
-      <w:r>
-        <w:t>or</w:t>
-      </w:r>
-      <w:r>
-        <w:t xml:space="preserve"> </w:t>
-      </w:r>
-      <w:r>
-        <w:t>in any alternative order.</w:t>
-      </w:r>
-    </w:p>
-    <w:p>
-      <w:pPr>
-        <w:pStyle w:val="ListBullet"/>
-      </w:pPr>
-      <w:r>
-        <w:t>T</w:t>
-      </w:r>
-      <w:r>
-        <w:t xml:space="preserve">he same </w:t>
-      </w:r>
-      <w:r>
-        <w:t xml:space="preserve">would be true for intersections </w:t>
-      </w:r>
-      <w:r>
-        <w:sym w:font="Wingdings" w:char="F0E0"/>
-      </w:r>
-      <w:r>
-        <w:t xml:space="preserve"> intersection of </w:t>
-      </w:r>
-      <w:r>
-        <w:t xml:space="preserve">3 </w:t>
-      </w:r>
-      <w:r>
-        <w:t>sets is the same no</w:t>
-      </w:r>
-      <w:r>
-        <w:t xml:space="preserve"> </w:t>
-      </w:r>
-      <w:r>
-        <w:t>matter how you put parentheses around different sets.</w:t>
-      </w:r>
-    </w:p>
-    <w:p>
-      <w:pPr>
-        <w:pStyle w:val="ListBullet"/>
-      </w:pPr>
-      <w:r>
-        <w:t xml:space="preserve">If </w:t>
-      </w:r>
-      <w:r>
-        <w:t xml:space="preserve">you take a union of a set </w:t>
-      </w:r>
-      <w:r>
-        <w:t xml:space="preserve">w/ </w:t>
-      </w:r>
-      <w:r>
-        <w:t>a universal set, you</w:t>
-      </w:r>
-      <w:r>
-        <w:t xml:space="preserve"> </w:t>
-      </w:r>
-      <w:r>
-        <w:t>cannot get anything bigger than the universal set, so you</w:t>
-      </w:r>
-      <w:r>
-        <w:t xml:space="preserve"> </w:t>
-      </w:r>
-      <w:r>
-        <w:t>just get the universal set.</w:t>
-      </w:r>
-    </w:p>
-    <w:p>
-      <w:pPr>
-        <w:pStyle w:val="ListBullet"/>
-      </w:pPr>
-      <w:r>
-        <w:t xml:space="preserve">On the other hand, if you take the intersection of a set </w:t>
-      </w:r>
-      <w:r>
-        <w:t xml:space="preserve">w/ </w:t>
-      </w:r>
-      <w:r>
-        <w:t xml:space="preserve">universal set, </w:t>
-      </w:r>
-      <w:r>
-        <w:t>you get just the set itself</w:t>
-      </w:r>
-    </w:p>
-    <w:p>
-      <w:pPr>
-        <w:pStyle w:val="ListBullet"/>
-      </w:pPr>
-      <w:r>
-        <w:t xml:space="preserve">Perhaps the more complicated properties out of this </w:t>
-      </w:r>
-      <w:r>
-        <w:t xml:space="preserve">are a </w:t>
-      </w:r>
-      <w:r>
-        <w:t>distributive</w:t>
-      </w:r>
-      <w:r>
-        <w:t xml:space="preserve"> </w:t>
-      </w:r>
-      <w:r>
-        <w:t xml:space="preserve">property of intersections </w:t>
-      </w:r>
-      <w:r>
-        <w:t xml:space="preserve">+ </w:t>
-      </w:r>
-      <w:r>
-        <w:t>unions.</w:t>
-      </w:r>
-      <w:r>
-        <w:br/>
-      </w:r>
+        <w:numPr>
+          <w:ilvl w:val="0"/>
+          <w:numId w:val="0"/>
+        </w:numPr>
+        <w:ind w:left="450"/>
+      </w:pPr>
+    </w:p>
+    <w:p>
+      <w:pPr>
+        <w:pStyle w:val="ListBullet"/>
+      </w:pPr>
+      <w:r>
+        <w:rPr>
+          <w:b/>
+        </w:rPr>
+        <w:t>Set operations</w:t>
+      </w:r>
+      <w:r>
+        <w:t xml:space="preserve"> satisfy certain basic properties.</w:t>
+      </w:r>
+    </w:p>
+    <w:p>
+      <w:pPr>
+        <w:pStyle w:val="ListBullet"/>
+        <w:numPr>
+          <w:ilvl w:val="0"/>
+          <w:numId w:val="0"/>
+        </w:numPr>
+        <w:ind w:left="450"/>
+      </w:pPr>
       <w:r>
         <w:rPr>
           <w:noProof/>
         </w:rPr>
         <w:drawing>
-          <wp:inline distT="0" distB="0" distL="0" distR="0" wp14:anchorId="4BE534A2" wp14:editId="57253363">
-            <wp:extent cx="5943600" cy="243205"/>
-            <wp:effectExtent l="0" t="0" r="0" b="4445"/>
-            <wp:docPr id="80" name="Picture 80"/>
+          <wp:inline distT="0" distB="0" distL="0" distR="0" wp14:anchorId="06E7D3F3" wp14:editId="577BBF91">
+            <wp:extent cx="5943600" cy="941070"/>
+            <wp:effectExtent l="0" t="0" r="0" b="0"/>
+            <wp:docPr id="79" name="Picture 79"/>
             <wp:cNvGraphicFramePr>
               <a:graphicFrameLocks xmlns:a="http://schemas.openxmlformats.org/drawingml/2006/main" noChangeAspect="1"/>
             </wp:cNvGraphicFramePr>
@@ -1524,7 +1169,7 @@
                   <pic:spPr>
                     <a:xfrm>
                       <a:off x="0" y="0"/>
-                      <a:ext cx="5943600" cy="243205"/>
+                      <a:ext cx="5943600" cy="941070"/>
                     </a:xfrm>
                     <a:prstGeom prst="rect">
                       <a:avLst/>
@@ -1540,128 +1185,215 @@
     <w:p>
       <w:pPr>
         <w:pStyle w:val="ListBullet"/>
+      </w:pPr>
+      <w:r>
+        <w:t xml:space="preserve">The union of a set </w:t>
+      </w:r>
+      <w:r>
+        <w:t xml:space="preserve">w/ </w:t>
+      </w:r>
+      <w:r>
+        <w:t xml:space="preserve">another set </w:t>
+      </w:r>
+      <w:r>
+        <w:t xml:space="preserve">= </w:t>
+      </w:r>
+      <w:r>
+        <w:t xml:space="preserve">union </w:t>
+      </w:r>
+      <w:r>
+        <w:t xml:space="preserve">of the 2 </w:t>
+      </w:r>
+      <w:r>
+        <w:t>sets in different ord</w:t>
+      </w:r>
+      <w:r>
+        <w:t>er</w:t>
+      </w:r>
+      <w:r>
+        <w:t>.</w:t>
+      </w:r>
+    </w:p>
+    <w:p>
+      <w:pPr>
+        <w:pStyle w:val="ListBullet"/>
+      </w:pPr>
+      <w:r>
+        <w:t xml:space="preserve">If you take the union of </w:t>
+      </w:r>
+      <w:r>
+        <w:t xml:space="preserve">3 </w:t>
+      </w:r>
+      <w:r>
+        <w:t>sets, can do it by</w:t>
+      </w:r>
+      <w:r>
+        <w:t xml:space="preserve"> forming:</w:t>
+      </w:r>
+    </w:p>
+    <w:p>
+      <w:pPr>
+        <w:pStyle w:val="ListBullet"/>
         <w:tabs>
           <w:tab w:val="clear" w:pos="450"/>
           <w:tab w:val="num" w:pos="810"/>
         </w:tabs>
         <w:ind w:left="810"/>
       </w:pPr>
-      <w:r>
-        <w:t>The way that you verify them is by proceeding logically.</w:t>
-      </w:r>
-    </w:p>
-    <w:p>
-      <w:pPr>
-        <w:pStyle w:val="ListBullet"/>
-        <w:tabs>
-          <w:tab w:val="clear" w:pos="450"/>
-          <w:tab w:val="num" w:pos="810"/>
-        </w:tabs>
-        <w:ind w:left="810"/>
+      <w:proofErr w:type="gramStart"/>
+      <w:r>
+        <w:t>the</w:t>
+      </w:r>
+      <w:proofErr w:type="gramEnd"/>
+      <w:r>
+        <w:t xml:space="preserve"> union of </w:t>
+      </w:r>
+      <w:r>
+        <w:t xml:space="preserve">2 </w:t>
+      </w:r>
+      <w:r>
+        <w:t>sets</w:t>
+      </w:r>
+      <w:r>
+        <w:t xml:space="preserve"> + </w:t>
+      </w:r>
+      <w:r>
+        <w:t>then the</w:t>
+      </w:r>
+      <w:r>
+        <w:t xml:space="preserve"> </w:t>
+      </w:r>
+      <w:r>
+        <w:t xml:space="preserve">union </w:t>
+      </w:r>
+      <w:r>
+        <w:t xml:space="preserve">w/ 3, </w:t>
+      </w:r>
+      <w:r>
+        <w:t>or</w:t>
+      </w:r>
+      <w:r>
+        <w:t xml:space="preserve"> </w:t>
+      </w:r>
+      <w:r>
+        <w:t>in any alternative order.</w:t>
+      </w:r>
+    </w:p>
+    <w:p>
+      <w:pPr>
+        <w:pStyle w:val="ListBullet"/>
+      </w:pPr>
+      <w:r>
+        <w:t>T</w:t>
+      </w:r>
+      <w:r>
+        <w:t xml:space="preserve">he same </w:t>
+      </w:r>
+      <w:r>
+        <w:t xml:space="preserve">would be true for intersections </w:t>
+      </w:r>
+      <w:r>
+        <w:sym w:font="Wingdings" w:char="F0E0"/>
+      </w:r>
+      <w:r>
+        <w:t xml:space="preserve"> intersection of </w:t>
+      </w:r>
+      <w:r>
+        <w:t xml:space="preserve">3 </w:t>
+      </w:r>
+      <w:r>
+        <w:t>sets is the same no</w:t>
+      </w:r>
+      <w:r>
+        <w:t xml:space="preserve"> </w:t>
+      </w:r>
+      <w:r>
+        <w:t>matter how you put parentheses around different sets.</w:t>
+      </w:r>
+    </w:p>
+    <w:p>
+      <w:pPr>
+        <w:pStyle w:val="ListBullet"/>
       </w:pPr>
       <w:r>
         <w:t xml:space="preserve">If </w:t>
       </w:r>
       <w:r>
-        <w:t xml:space="preserve">X </w:t>
-      </w:r>
-      <w:r>
-        <w:t xml:space="preserve">is an element of </w:t>
-      </w:r>
-      <w:r>
-        <w:t>(T U U),</w:t>
+        <w:t xml:space="preserve">you take a union of a set </w:t>
+      </w:r>
+      <w:r>
+        <w:t xml:space="preserve">w/ </w:t>
+      </w:r>
+      <w:r>
+        <w:t>a universal set, you</w:t>
       </w:r>
       <w:r>
         <w:t xml:space="preserve"> </w:t>
       </w:r>
       <w:r>
-        <w:t xml:space="preserve">X </w:t>
-      </w:r>
-      <w:r>
-        <w:t>must be an element of</w:t>
-      </w:r>
-      <w:r>
-        <w:t xml:space="preserve"> S + </w:t>
-      </w:r>
-      <w:r>
-        <w:t xml:space="preserve">must also be an element of either T </w:t>
-      </w:r>
-      <w:r>
-        <w:rPr>
-          <w:u w:val="single"/>
-        </w:rPr>
-        <w:t>or</w:t>
-      </w:r>
-      <w:r>
-        <w:t xml:space="preserve"> U.</w:t>
+        <w:t>cannot get anything bigger than the universal set, so you</w:t>
       </w:r>
       <w:r>
         <w:t xml:space="preserve"> </w:t>
       </w:r>
-    </w:p>
-    <w:p>
-      <w:pPr>
-        <w:pStyle w:val="ListBullet"/>
-        <w:tabs>
-          <w:tab w:val="clear" w:pos="450"/>
-          <w:tab w:val="num" w:pos="1080"/>
-        </w:tabs>
-        <w:ind w:left="1080"/>
-      </w:pPr>
-      <w:r>
-        <w:t xml:space="preserve">Therefore, it's going to belong either to </w:t>
-      </w:r>
-      <w:r>
-        <w:t xml:space="preserve">(S intersect T) or to </w:t>
-      </w:r>
-      <w:r>
-        <w:t xml:space="preserve">(S intersect </w:t>
-      </w:r>
-      <w:r>
-        <w:t>U</w:t>
-      </w:r>
-      <w:r>
-        <w:t>)</w:t>
-      </w:r>
-    </w:p>
-    <w:p>
-      <w:pPr>
-        <w:pStyle w:val="ListBullet"/>
-      </w:pPr>
-      <w:r>
-        <w:t xml:space="preserve">Fact: If </w:t>
-      </w:r>
-      <w:r>
-        <w:t>S is a subset</w:t>
+      <w:r>
+        <w:t>just get the universal set.</w:t>
+      </w:r>
+    </w:p>
+    <w:p>
+      <w:pPr>
+        <w:pStyle w:val="ListBullet"/>
+      </w:pPr>
+      <w:r>
+        <w:t xml:space="preserve">On the other hand, if you take the intersection of a set </w:t>
+      </w:r>
+      <w:r>
+        <w:t xml:space="preserve">w/ </w:t>
+      </w:r>
+      <w:r>
+        <w:t xml:space="preserve">universal set, </w:t>
+      </w:r>
+      <w:r>
+        <w:t>you get just the set itself</w:t>
+      </w:r>
+    </w:p>
+    <w:p>
+      <w:pPr>
+        <w:pStyle w:val="ListBullet"/>
+      </w:pPr>
+      <w:r>
+        <w:t xml:space="preserve">Perhaps the more complicated properties out of this </w:t>
+      </w:r>
+      <w:r>
+        <w:t xml:space="preserve">are a </w:t>
+      </w:r>
+      <w:r>
+        <w:t>distributive</w:t>
       </w:r>
       <w:r>
         <w:t xml:space="preserve"> </w:t>
       </w:r>
       <w:r>
-        <w:t>of T, and T is a subset of S, this implies that the</w:t>
-      </w:r>
-      <w:r>
-        <w:t xml:space="preserve"> 2 sets are equal</w:t>
-      </w:r>
-    </w:p>
-    <w:p>
-      <w:pPr>
-        <w:pStyle w:val="ListBullet"/>
-        <w:numPr>
-          <w:ilvl w:val="0"/>
-          <w:numId w:val="0"/>
-        </w:numPr>
-        <w:ind w:left="2610" w:firstLine="270"/>
-      </w:pPr>
+        <w:t xml:space="preserve">property of intersections </w:t>
+      </w:r>
+      <w:r>
+        <w:t xml:space="preserve">+ </w:t>
+      </w:r>
+      <w:r>
+        <w:t>unions.</w:t>
+      </w:r>
+      <w:r>
+        <w:br/>
+      </w:r>
       <w:r>
         <w:rPr>
           <w:noProof/>
         </w:rPr>
         <w:drawing>
-          <wp:inline distT="0" distB="0" distL="0" distR="0" wp14:anchorId="1B3E0571" wp14:editId="506FD590">
-            <wp:extent cx="2105025" cy="695325"/>
-            <wp:effectExtent l="0" t="0" r="9525" b="9525"/>
-            <wp:docPr id="81" name="Picture 81"/>
+          <wp:inline distT="0" distB="0" distL="0" distR="0" wp14:anchorId="4BE534A2" wp14:editId="57253363">
+            <wp:extent cx="5943600" cy="243205"/>
+            <wp:effectExtent l="0" t="0" r="0" b="4445"/>
+            <wp:docPr id="80" name="Picture 80"/>
             <wp:cNvGraphicFramePr>
               <a:graphicFrameLocks xmlns:a="http://schemas.openxmlformats.org/drawingml/2006/main" noChangeAspect="1"/>
             </wp:cNvGraphicFramePr>
@@ -1681,7 +1413,7 @@
                   <pic:spPr>
                     <a:xfrm>
                       <a:off x="0" y="0"/>
-                      <a:ext cx="2105025" cy="695325"/>
+                      <a:ext cx="5943600" cy="243205"/>
                     </a:xfrm>
                     <a:prstGeom prst="rect">
                       <a:avLst/>
@@ -1697,30 +1429,99 @@
     <w:p>
       <w:pPr>
         <w:pStyle w:val="ListBullet"/>
-      </w:pPr>
-      <w:r>
-        <w:t xml:space="preserve">You </w:t>
-      </w:r>
-      <w:r>
-        <w:t>can use a similar argument to convince</w:t>
+        <w:tabs>
+          <w:tab w:val="clear" w:pos="450"/>
+          <w:tab w:val="num" w:pos="810"/>
+        </w:tabs>
+        <w:ind w:left="810"/>
+      </w:pPr>
+      <w:r>
+        <w:t>The way that you verify them is by proceeding logically.</w:t>
+      </w:r>
+    </w:p>
+    <w:p>
+      <w:pPr>
+        <w:pStyle w:val="ListBullet"/>
+        <w:tabs>
+          <w:tab w:val="clear" w:pos="450"/>
+          <w:tab w:val="num" w:pos="810"/>
+        </w:tabs>
+        <w:ind w:left="810"/>
+      </w:pPr>
+      <w:r>
+        <w:t xml:space="preserve">If </w:t>
+      </w:r>
+      <w:r>
+        <w:t xml:space="preserve">X </w:t>
+      </w:r>
+      <w:r>
+        <w:t xml:space="preserve">is an element of </w:t>
+      </w:r>
+      <w:r>
+        <w:t>(T U U),</w:t>
       </w:r>
       <w:r>
         <w:t xml:space="preserve"> </w:t>
       </w:r>
       <w:r>
-        <w:t>yourselves about</w:t>
-      </w:r>
-      <w:r>
-        <w:t xml:space="preserve"> the 2</w:t>
-      </w:r>
-      <w:r>
-        <w:rPr>
-          <w:vertAlign w:val="superscript"/>
-        </w:rPr>
-        <w:t>nd</w:t>
-      </w:r>
-      <w:r>
-        <w:t xml:space="preserve"> equality</w:t>
+        <w:t xml:space="preserve">X </w:t>
+      </w:r>
+      <w:r>
+        <w:t>must be an element of</w:t>
+      </w:r>
+      <w:r>
+        <w:t xml:space="preserve"> S + </w:t>
+      </w:r>
+      <w:r>
+        <w:t xml:space="preserve">must also be an element of either T </w:t>
+      </w:r>
+      <w:r>
+        <w:rPr>
+          <w:u w:val="single"/>
+        </w:rPr>
+        <w:t>or</w:t>
+      </w:r>
+      <w:r>
+        <w:t xml:space="preserve"> U.</w:t>
+      </w:r>
+      <w:r>
+        <w:t xml:space="preserve"> </w:t>
+      </w:r>
+    </w:p>
+    <w:p>
+      <w:pPr>
+        <w:pStyle w:val="ListBullet"/>
+        <w:tabs>
+          <w:tab w:val="clear" w:pos="450"/>
+          <w:tab w:val="num" w:pos="1080"/>
+        </w:tabs>
+        <w:ind w:left="1080"/>
+      </w:pPr>
+      <w:r>
+        <w:t xml:space="preserve">Therefore, it's going to belong either to </w:t>
+      </w:r>
+      <w:r>
+        <w:t>(S intersect T) or to (S intersect U)</w:t>
+      </w:r>
+    </w:p>
+    <w:p>
+      <w:pPr>
+        <w:pStyle w:val="ListBullet"/>
+      </w:pPr>
+      <w:r>
+        <w:t xml:space="preserve">Fact: If </w:t>
+      </w:r>
+      <w:r>
+        <w:t>S is a subset</w:t>
+      </w:r>
+      <w:r>
+        <w:t xml:space="preserve"> </w:t>
+      </w:r>
+      <w:r>
+        <w:t>of T, and T is a subset of S, this implies that the</w:t>
+      </w:r>
+      <w:r>
+        <w:t xml:space="preserve"> 2 sets are equal</w:t>
       </w:r>
     </w:p>
     <w:p>
@@ -1730,65 +1531,17 @@
           <w:ilvl w:val="0"/>
           <w:numId w:val="0"/>
         </w:numPr>
-        <w:ind w:left="90"/>
-      </w:pPr>
-    </w:p>
-    <w:p>
-      <w:pPr>
-        <w:pStyle w:val="ListBullet"/>
-        <w:numPr>
-          <w:ilvl w:val="0"/>
-          <w:numId w:val="0"/>
-        </w:numPr>
-        <w:ind w:left="90"/>
-        <w:jc w:val="center"/>
-        <w:rPr>
-          <w:b/>
-          <w:u w:val="single"/>
-        </w:rPr>
-      </w:pPr>
-      <w:r>
-        <w:rPr>
-          <w:b/>
-          <w:u w:val="single"/>
-        </w:rPr>
-        <w:lastRenderedPageBreak/>
-        <w:t>De Morgan's laws</w:t>
-      </w:r>
-    </w:p>
-    <w:p>
-      <w:pPr>
-        <w:pStyle w:val="ListBullet"/>
-        <w:numPr>
-          <w:ilvl w:val="0"/>
-          <w:numId w:val="0"/>
-        </w:numPr>
-        <w:ind w:left="90"/>
-        <w:jc w:val="center"/>
-        <w:rPr>
-          <w:b/>
-          <w:u w:val="single"/>
-        </w:rPr>
-      </w:pPr>
-    </w:p>
-    <w:p>
-      <w:pPr>
-        <w:pStyle w:val="ListBullet"/>
-        <w:numPr>
-          <w:ilvl w:val="0"/>
-          <w:numId w:val="0"/>
-        </w:numPr>
-        <w:ind w:left="1890" w:firstLine="270"/>
+        <w:ind w:left="2610" w:firstLine="270"/>
       </w:pPr>
       <w:r>
         <w:rPr>
           <w:noProof/>
         </w:rPr>
         <w:drawing>
-          <wp:inline distT="0" distB="0" distL="0" distR="0" wp14:anchorId="44D74798" wp14:editId="3D7FD143">
-            <wp:extent cx="3714750" cy="619125"/>
-            <wp:effectExtent l="0" t="0" r="0" b="9525"/>
-            <wp:docPr id="82" name="Picture 82"/>
+          <wp:inline distT="0" distB="0" distL="0" distR="0" wp14:anchorId="1B3E0571" wp14:editId="506FD590">
+            <wp:extent cx="2105025" cy="695325"/>
+            <wp:effectExtent l="0" t="0" r="9525" b="9525"/>
+            <wp:docPr id="81" name="Picture 81"/>
             <wp:cNvGraphicFramePr>
               <a:graphicFrameLocks xmlns:a="http://schemas.openxmlformats.org/drawingml/2006/main" noChangeAspect="1"/>
             </wp:cNvGraphicFramePr>
@@ -1808,7 +1561,7 @@
                   <pic:spPr>
                     <a:xfrm>
                       <a:off x="0" y="0"/>
-                      <a:ext cx="3714750" cy="619125"/>
+                      <a:ext cx="2105025" cy="695325"/>
                     </a:xfrm>
                     <a:prstGeom prst="rect">
                       <a:avLst/>
@@ -1826,48 +1579,28 @@
         <w:pStyle w:val="ListBullet"/>
       </w:pPr>
       <w:r>
-        <w:rPr>
-          <w:b/>
-        </w:rPr>
-        <w:t xml:space="preserve">De Morgan's laws </w:t>
-      </w:r>
-      <w:r>
-        <w:t xml:space="preserve">are some very useful relations between sets </w:t>
-      </w:r>
-      <w:r>
-        <w:t xml:space="preserve">+ </w:t>
-      </w:r>
-      <w:r>
-        <w:t>their complements</w:t>
-      </w:r>
-    </w:p>
-    <w:p>
-      <w:pPr>
-        <w:pStyle w:val="ListBullet"/>
-      </w:pPr>
-      <w:r>
-        <w:t xml:space="preserve">If </w:t>
-      </w:r>
-      <w:r>
-        <w:t xml:space="preserve">we take the intersection of </w:t>
-      </w:r>
-      <w:r>
-        <w:t xml:space="preserve">2 </w:t>
-      </w:r>
-      <w:r>
-        <w:t xml:space="preserve">sets </w:t>
-      </w:r>
-      <w:r>
-        <w:t xml:space="preserve">+ </w:t>
-      </w:r>
-      <w:r>
-        <w:t xml:space="preserve">then take the complement of this intersection, we obtain the union of the complements of the </w:t>
-      </w:r>
-      <w:r>
-        <w:t>2</w:t>
-      </w:r>
-      <w:r>
-        <w:t xml:space="preserve"> sets. </w:t>
+        <w:t xml:space="preserve">You </w:t>
+      </w:r>
+      <w:r>
+        <w:t>can use a similar argument to convince</w:t>
+      </w:r>
+      <w:r>
+        <w:t xml:space="preserve"> </w:t>
+      </w:r>
+      <w:r>
+        <w:t>yourselves about</w:t>
+      </w:r>
+      <w:r>
+        <w:t xml:space="preserve"> the 2</w:t>
+      </w:r>
+      <w:r>
+        <w:rPr>
+          <w:vertAlign w:val="superscript"/>
+        </w:rPr>
+        <w:t>nd</w:t>
+      </w:r>
+      <w:r>
+        <w:t xml:space="preserve"> equality</w:t>
       </w:r>
     </w:p>
     <w:p>
@@ -1877,17 +1610,65 @@
           <w:ilvl w:val="0"/>
           <w:numId w:val="0"/>
         </w:numPr>
-        <w:ind w:left="2610" w:firstLine="270"/>
+        <w:ind w:left="90"/>
+      </w:pPr>
+    </w:p>
+    <w:p>
+      <w:pPr>
+        <w:pStyle w:val="ListBullet"/>
+        <w:numPr>
+          <w:ilvl w:val="0"/>
+          <w:numId w:val="0"/>
+        </w:numPr>
+        <w:ind w:left="90"/>
+        <w:jc w:val="center"/>
+        <w:rPr>
+          <w:b/>
+          <w:u w:val="single"/>
+        </w:rPr>
+      </w:pPr>
+      <w:r>
+        <w:rPr>
+          <w:b/>
+          <w:u w:val="single"/>
+        </w:rPr>
+        <w:lastRenderedPageBreak/>
+        <w:t>De Morgan's laws</w:t>
+      </w:r>
+    </w:p>
+    <w:p>
+      <w:pPr>
+        <w:pStyle w:val="ListBullet"/>
+        <w:numPr>
+          <w:ilvl w:val="0"/>
+          <w:numId w:val="0"/>
+        </w:numPr>
+        <w:ind w:left="90"/>
+        <w:jc w:val="center"/>
+        <w:rPr>
+          <w:b/>
+          <w:u w:val="single"/>
+        </w:rPr>
+      </w:pPr>
+    </w:p>
+    <w:p>
+      <w:pPr>
+        <w:pStyle w:val="ListBullet"/>
+        <w:numPr>
+          <w:ilvl w:val="0"/>
+          <w:numId w:val="0"/>
+        </w:numPr>
+        <w:ind w:left="1890" w:firstLine="270"/>
       </w:pPr>
       <w:r>
         <w:rPr>
           <w:noProof/>
         </w:rPr>
         <w:drawing>
-          <wp:inline distT="0" distB="0" distL="0" distR="0" wp14:anchorId="04B6F3BF" wp14:editId="7E3B3D7B">
-            <wp:extent cx="2047875" cy="400050"/>
-            <wp:effectExtent l="0" t="0" r="9525" b="0"/>
-            <wp:docPr id="83" name="Picture 83"/>
+          <wp:inline distT="0" distB="0" distL="0" distR="0" wp14:anchorId="44D74798" wp14:editId="3D7FD143">
+            <wp:extent cx="3714750" cy="619125"/>
+            <wp:effectExtent l="0" t="0" r="0" b="9525"/>
+            <wp:docPr id="82" name="Picture 82"/>
             <wp:cNvGraphicFramePr>
               <a:graphicFrameLocks xmlns:a="http://schemas.openxmlformats.org/drawingml/2006/main" noChangeAspect="1"/>
             </wp:cNvGraphicFramePr>
@@ -1907,7 +1688,7 @@
                   <pic:spPr>
                     <a:xfrm>
                       <a:off x="0" y="0"/>
-                      <a:ext cx="2047875" cy="400050"/>
+                      <a:ext cx="3714750" cy="619125"/>
                     </a:xfrm>
                     <a:prstGeom prst="rect">
                       <a:avLst/>
@@ -1919,15 +1700,47 @@
           </wp:inline>
         </w:drawing>
       </w:r>
+    </w:p>
+    <w:p>
+      <w:pPr>
+        <w:pStyle w:val="ListBullet"/>
+      </w:pPr>
+      <w:r>
+        <w:rPr>
+          <w:b/>
+        </w:rPr>
+        <w:t xml:space="preserve">De Morgan's laws </w:t>
+      </w:r>
+      <w:r>
+        <w:t>are some very useful relations between sets + their complements</w:t>
+      </w:r>
+    </w:p>
+    <w:p>
+      <w:pPr>
+        <w:pStyle w:val="ListBullet"/>
+      </w:pPr>
+      <w:r>
+        <w:t xml:space="preserve">If we take the intersection of 2 sets + then take the complement of this intersection, we obtain the union of the complements of the 2 sets. </w:t>
+      </w:r>
+    </w:p>
+    <w:p>
+      <w:pPr>
+        <w:pStyle w:val="ListBullet"/>
+        <w:numPr>
+          <w:ilvl w:val="0"/>
+          <w:numId w:val="0"/>
+        </w:numPr>
+        <w:ind w:left="2610" w:firstLine="270"/>
+      </w:pPr>
       <w:r>
         <w:rPr>
           <w:noProof/>
         </w:rPr>
         <w:drawing>
-          <wp:inline distT="0" distB="0" distL="0" distR="0" wp14:anchorId="1DE80B85" wp14:editId="518B5744">
-            <wp:extent cx="1189338" cy="1000125"/>
-            <wp:effectExtent l="0" t="0" r="0" b="0"/>
-            <wp:docPr id="84" name="Picture 84"/>
+          <wp:inline distT="0" distB="0" distL="0" distR="0" wp14:anchorId="04B6F3BF" wp14:editId="7E3B3D7B">
+            <wp:extent cx="2047875" cy="400050"/>
+            <wp:effectExtent l="0" t="0" r="9525" b="0"/>
+            <wp:docPr id="83" name="Picture 83"/>
             <wp:cNvGraphicFramePr>
               <a:graphicFrameLocks xmlns:a="http://schemas.openxmlformats.org/drawingml/2006/main" noChangeAspect="1"/>
             </wp:cNvGraphicFramePr>
@@ -1947,7 +1760,7 @@
                   <pic:spPr>
                     <a:xfrm>
                       <a:off x="0" y="0"/>
-                      <a:ext cx="1203587" cy="1012107"/>
+                      <a:ext cx="2047875" cy="400050"/>
                     </a:xfrm>
                     <a:prstGeom prst="rect">
                       <a:avLst/>
@@ -1959,161 +1772,15 @@
           </wp:inline>
         </w:drawing>
       </w:r>
-    </w:p>
-    <w:p>
-      <w:pPr>
-        <w:pStyle w:val="ListBullet"/>
-      </w:pPr>
-      <w:r>
-        <w:t xml:space="preserve">If X </w:t>
-      </w:r>
-      <w:r>
-        <w:t xml:space="preserve">belongs to the complement of </w:t>
-      </w:r>
-      <w:r>
-        <w:t xml:space="preserve">(S intersect </w:t>
-      </w:r>
-      <w:r>
-        <w:t>T</w:t>
-      </w:r>
-      <w:r>
-        <w:t>), t</w:t>
-      </w:r>
-      <w:r>
-        <w:t xml:space="preserve">his is the same as saying </w:t>
-      </w:r>
-      <w:r>
-        <w:t xml:space="preserve">X </w:t>
-      </w:r>
-      <w:r>
-        <w:t xml:space="preserve">does </w:t>
-      </w:r>
-      <w:r>
-        <w:t xml:space="preserve">NOT </w:t>
-      </w:r>
-      <w:r>
-        <w:t xml:space="preserve">belong to </w:t>
-      </w:r>
-      <w:r>
-        <w:t>(S intersect T)</w:t>
-      </w:r>
-    </w:p>
-    <w:p>
-      <w:pPr>
-        <w:pStyle w:val="ListBullet"/>
-      </w:pPr>
-      <w:r>
-        <w:t>Since it’</w:t>
-      </w:r>
-      <w:r>
-        <w:t xml:space="preserve">s not in the intersection, </w:t>
-      </w:r>
-      <w:r>
-        <w:t xml:space="preserve">it’s </w:t>
-      </w:r>
-      <w:r>
-        <w:t xml:space="preserve">the same as saying </w:t>
-      </w:r>
-      <w:r>
-        <w:t xml:space="preserve">X </w:t>
-      </w:r>
-      <w:r>
-        <w:t xml:space="preserve">does not belong to S </w:t>
-      </w:r>
-      <w:r>
-        <w:t xml:space="preserve">nor </w:t>
-      </w:r>
-      <w:r>
-        <w:t xml:space="preserve">to T. </w:t>
-      </w:r>
-    </w:p>
-    <w:p>
-      <w:pPr>
-        <w:pStyle w:val="ListBullet"/>
-      </w:pPr>
-      <w:r>
-        <w:t xml:space="preserve">This </w:t>
-      </w:r>
-      <w:r>
-        <w:t xml:space="preserve">is the same as saying </w:t>
-      </w:r>
-      <w:r>
-        <w:t xml:space="preserve">X </w:t>
-      </w:r>
-      <w:r>
-        <w:t>belongs to S</w:t>
-      </w:r>
-      <w:r>
-        <w:t>(c)</w:t>
-      </w:r>
-      <w:r>
-        <w:t xml:space="preserve"> or x belongs to T</w:t>
-      </w:r>
-      <w:r>
-        <w:t>(c)</w:t>
-      </w:r>
-      <w:r>
-        <w:t xml:space="preserve">. </w:t>
-      </w:r>
-    </w:p>
-    <w:p>
-      <w:pPr>
-        <w:pStyle w:val="ListBullet"/>
-      </w:pPr>
-      <w:r>
-        <w:t xml:space="preserve">This </w:t>
-      </w:r>
-      <w:r>
-        <w:t xml:space="preserve">is equivalent to saying that </w:t>
-      </w:r>
-      <w:r>
-        <w:t xml:space="preserve">X </w:t>
-      </w:r>
-      <w:r>
-        <w:t xml:space="preserve">belongs to the union of the </w:t>
-      </w:r>
-      <w:r>
-        <w:t xml:space="preserve">2 complements </w:t>
-      </w:r>
-    </w:p>
-    <w:p>
-      <w:pPr>
-        <w:pStyle w:val="ListBullet"/>
-      </w:pPr>
-      <w:r>
-        <w:t>This establishes this 1</w:t>
-      </w:r>
-      <w:r>
-        <w:rPr>
-          <w:vertAlign w:val="superscript"/>
-        </w:rPr>
-        <w:t>st</w:t>
-      </w:r>
-      <w:r>
-        <w:t xml:space="preserve"> </w:t>
-      </w:r>
-      <w:r>
-        <w:t xml:space="preserve">De Morgan's law. </w:t>
-      </w:r>
-    </w:p>
-    <w:p>
-      <w:pPr>
-        <w:pStyle w:val="ListBullet"/>
-        <w:numPr>
-          <w:ilvl w:val="0"/>
-          <w:numId w:val="0"/>
-        </w:numPr>
-        <w:ind w:left="450"/>
-      </w:pPr>
       <w:r>
         <w:rPr>
           <w:noProof/>
         </w:rPr>
         <w:drawing>
-          <wp:inline distT="0" distB="0" distL="0" distR="0" wp14:anchorId="1B9C277E" wp14:editId="02F7A7D2">
-            <wp:extent cx="5943600" cy="949325"/>
-            <wp:effectExtent l="0" t="0" r="0" b="3175"/>
-            <wp:docPr id="85" name="Picture 85"/>
+          <wp:inline distT="0" distB="0" distL="0" distR="0" wp14:anchorId="1DE80B85" wp14:editId="518B5744">
+            <wp:extent cx="1189338" cy="1000125"/>
+            <wp:effectExtent l="0" t="0" r="0" b="0"/>
+            <wp:docPr id="84" name="Picture 84"/>
             <wp:cNvGraphicFramePr>
               <a:graphicFrameLocks xmlns:a="http://schemas.openxmlformats.org/drawingml/2006/main" noChangeAspect="1"/>
             </wp:cNvGraphicFramePr>
@@ -2133,7 +1800,7 @@
                   <pic:spPr>
                     <a:xfrm>
                       <a:off x="0" y="0"/>
-                      <a:ext cx="5943600" cy="949325"/>
+                      <a:ext cx="1203587" cy="1012107"/>
                     </a:xfrm>
                     <a:prstGeom prst="rect">
                       <a:avLst/>
@@ -2151,10 +1818,72 @@
         <w:pStyle w:val="ListBullet"/>
       </w:pPr>
       <w:r>
-        <w:t xml:space="preserve">There's another De Morgan's law, obtained from this </w:t>
-      </w:r>
-      <w:r>
-        <w:t>1</w:t>
+        <w:t>If X belongs to the complement of (S intersect T), this is the same as saying X does NOT belong to (S intersect T)</w:t>
+      </w:r>
+    </w:p>
+    <w:p>
+      <w:pPr>
+        <w:pStyle w:val="ListBullet"/>
+      </w:pPr>
+      <w:r>
+        <w:t xml:space="preserve">Since it’s not in the intersection, it’s the same as saying X does not belong to S nor to T. </w:t>
+      </w:r>
+    </w:p>
+    <w:p>
+      <w:pPr>
+        <w:pStyle w:val="ListBullet"/>
+      </w:pPr>
+      <w:r>
+        <w:t xml:space="preserve">This </w:t>
+      </w:r>
+      <w:r>
+        <w:t xml:space="preserve">is the same as saying </w:t>
+      </w:r>
+      <w:r>
+        <w:t xml:space="preserve">X </w:t>
+      </w:r>
+      <w:r>
+        <w:t>belongs to S</w:t>
+      </w:r>
+      <w:r>
+        <w:t>(c)</w:t>
+      </w:r>
+      <w:r>
+        <w:t xml:space="preserve"> or x belongs to T</w:t>
+      </w:r>
+      <w:r>
+        <w:t>(c)</w:t>
+      </w:r>
+      <w:r>
+        <w:t xml:space="preserve">. </w:t>
+      </w:r>
+    </w:p>
+    <w:p>
+      <w:pPr>
+        <w:pStyle w:val="ListBullet"/>
+      </w:pPr>
+      <w:r>
+        <w:t xml:space="preserve">This </w:t>
+      </w:r>
+      <w:r>
+        <w:t xml:space="preserve">is equivalent to saying that </w:t>
+      </w:r>
+      <w:r>
+        <w:t xml:space="preserve">X </w:t>
+      </w:r>
+      <w:r>
+        <w:t xml:space="preserve">belongs to the union of the </w:t>
+      </w:r>
+      <w:r>
+        <w:t xml:space="preserve">2 complements </w:t>
+      </w:r>
+    </w:p>
+    <w:p>
+      <w:pPr>
+        <w:pStyle w:val="ListBullet"/>
+      </w:pPr>
+      <w:r>
+        <w:t>This establishes this 1</w:t>
       </w:r>
       <w:r>
         <w:rPr>
@@ -2163,32 +1892,10 @@
         <w:t>st</w:t>
       </w:r>
       <w:r>
-        <w:t xml:space="preserve"> one</w:t>
-      </w:r>
-      <w:r>
-        <w:t xml:space="preserve"> by syntactic substitution. </w:t>
-      </w:r>
-    </w:p>
-    <w:p>
-      <w:pPr>
-        <w:pStyle w:val="ListBullet"/>
-      </w:pPr>
-      <w:r>
-        <w:t xml:space="preserve">Wherever we see an S, replace it </w:t>
-      </w:r>
-      <w:r>
-        <w:t>w/ S(c)</w:t>
-      </w:r>
-      <w:r>
-        <w:t xml:space="preserve"> + vice versa + then do the same for T</w:t>
-      </w:r>
-    </w:p>
-    <w:p>
-      <w:pPr>
-        <w:pStyle w:val="ListBullet"/>
-      </w:pPr>
-      <w:r>
-        <w:t>Then take the complement of both sides (complement of complement = set itself)</w:t>
+        <w:t xml:space="preserve"> </w:t>
+      </w:r>
+      <w:r>
+        <w:t xml:space="preserve">De Morgan's law. </w:t>
       </w:r>
     </w:p>
     <w:p>
@@ -2198,17 +1905,17 @@
           <w:ilvl w:val="0"/>
           <w:numId w:val="0"/>
         </w:numPr>
-        <w:ind w:left="1890" w:firstLine="270"/>
+        <w:ind w:left="450"/>
       </w:pPr>
       <w:r>
         <w:rPr>
           <w:noProof/>
         </w:rPr>
         <w:drawing>
-          <wp:inline distT="0" distB="0" distL="0" distR="0" wp14:anchorId="650D8D7A" wp14:editId="3F1BDE11">
-            <wp:extent cx="2038350" cy="409575"/>
-            <wp:effectExtent l="0" t="0" r="0" b="9525"/>
-            <wp:docPr id="87" name="Picture 87"/>
+          <wp:inline distT="0" distB="0" distL="0" distR="0" wp14:anchorId="1B9C277E" wp14:editId="02F7A7D2">
+            <wp:extent cx="5943600" cy="949325"/>
+            <wp:effectExtent l="0" t="0" r="0" b="3175"/>
+            <wp:docPr id="85" name="Picture 85"/>
             <wp:cNvGraphicFramePr>
               <a:graphicFrameLocks xmlns:a="http://schemas.openxmlformats.org/drawingml/2006/main" noChangeAspect="1"/>
             </wp:cNvGraphicFramePr>
@@ -2228,7 +1935,7 @@
                   <pic:spPr>
                     <a:xfrm>
                       <a:off x="0" y="0"/>
-                      <a:ext cx="2038350" cy="409575"/>
+                      <a:ext cx="5943600" cy="949325"/>
                     </a:xfrm>
                     <a:prstGeom prst="rect">
                       <a:avLst/>
@@ -2246,54 +1953,44 @@
         <w:pStyle w:val="ListBullet"/>
       </w:pPr>
       <w:r>
-        <w:t>This 2</w:t>
+        <w:t xml:space="preserve">There's another De Morgan's law, obtained from this </w:t>
+      </w:r>
+      <w:r>
+        <w:t>1</w:t>
       </w:r>
       <w:r>
         <w:rPr>
           <w:vertAlign w:val="superscript"/>
         </w:rPr>
-        <w:t>nd</w:t>
-      </w:r>
-      <w:r>
-        <w:t xml:space="preserve"> De Morgan's law</w:t>
-      </w:r>
-      <w:r>
-        <w:t xml:space="preserve"> </w:t>
-      </w:r>
-      <w:r>
-        <w:t xml:space="preserve">tells us </w:t>
-      </w:r>
-      <w:r>
-        <w:t>the intersection of the complements</w:t>
-      </w:r>
-      <w:r>
-        <w:t xml:space="preserve"> = the</w:t>
-      </w:r>
-      <w:r>
-        <w:t xml:space="preserve"> complement of a union </w:t>
-      </w:r>
-    </w:p>
-    <w:p>
-      <w:pPr>
-        <w:pStyle w:val="ListBullet"/>
-      </w:pPr>
-      <w:r>
-        <w:t xml:space="preserve">It </w:t>
-      </w:r>
-      <w:r>
-        <w:t xml:space="preserve">turns out De Morgan's laws are valid when we take unions or intersections of more than </w:t>
-      </w:r>
-      <w:r>
-        <w:t xml:space="preserve">2 </w:t>
-      </w:r>
-      <w:r>
-        <w:t>sets</w:t>
-      </w:r>
-      <w:r>
-        <w:t xml:space="preserve"> as well in </w:t>
-      </w:r>
-      <w:r>
-        <w:t xml:space="preserve">a more general form. </w:t>
+        <w:t>st</w:t>
+      </w:r>
+      <w:r>
+        <w:t xml:space="preserve"> one</w:t>
+      </w:r>
+      <w:r>
+        <w:t xml:space="preserve"> by syntactic substitution. </w:t>
+      </w:r>
+    </w:p>
+    <w:p>
+      <w:pPr>
+        <w:pStyle w:val="ListBullet"/>
+      </w:pPr>
+      <w:r>
+        <w:t xml:space="preserve">Wherever we see an S, replace it </w:t>
+      </w:r>
+      <w:r>
+        <w:t>w/ S(c)</w:t>
+      </w:r>
+      <w:r>
+        <w:t xml:space="preserve"> + vice versa + then do the same for T</w:t>
+      </w:r>
+    </w:p>
+    <w:p>
+      <w:pPr>
+        <w:pStyle w:val="ListBullet"/>
+      </w:pPr>
+      <w:r>
+        <w:t>Then take the complement of both sides (complement of complement = set itself)</w:t>
       </w:r>
     </w:p>
     <w:p>
@@ -2303,17 +2000,17 @@
           <w:ilvl w:val="0"/>
           <w:numId w:val="0"/>
         </w:numPr>
-        <w:ind w:left="2610" w:firstLine="270"/>
+        <w:ind w:left="1890" w:firstLine="270"/>
       </w:pPr>
       <w:r>
         <w:rPr>
           <w:noProof/>
         </w:rPr>
         <w:drawing>
-          <wp:inline distT="0" distB="0" distL="0" distR="0" wp14:anchorId="3C794D5F" wp14:editId="77346B61">
-            <wp:extent cx="1600200" cy="1047750"/>
-            <wp:effectExtent l="0" t="0" r="0" b="0"/>
-            <wp:docPr id="88" name="Picture 88"/>
+          <wp:inline distT="0" distB="0" distL="0" distR="0" wp14:anchorId="650D8D7A" wp14:editId="3F1BDE11">
+            <wp:extent cx="2038350" cy="409575"/>
+            <wp:effectExtent l="0" t="0" r="0" b="9525"/>
+            <wp:docPr id="87" name="Picture 87"/>
             <wp:cNvGraphicFramePr>
               <a:graphicFrameLocks xmlns:a="http://schemas.openxmlformats.org/drawingml/2006/main" noChangeAspect="1"/>
             </wp:cNvGraphicFramePr>
@@ -2333,6 +2030,108 @@
                   <pic:spPr>
                     <a:xfrm>
                       <a:off x="0" y="0"/>
+                      <a:ext cx="2038350" cy="409575"/>
+                    </a:xfrm>
+                    <a:prstGeom prst="rect">
+                      <a:avLst/>
+                    </a:prstGeom>
+                  </pic:spPr>
+                </pic:pic>
+              </a:graphicData>
+            </a:graphic>
+          </wp:inline>
+        </w:drawing>
+      </w:r>
+    </w:p>
+    <w:p>
+      <w:pPr>
+        <w:pStyle w:val="ListBullet"/>
+      </w:pPr>
+      <w:r>
+        <w:t>This 2</w:t>
+      </w:r>
+      <w:r>
+        <w:rPr>
+          <w:vertAlign w:val="superscript"/>
+        </w:rPr>
+        <w:t>nd</w:t>
+      </w:r>
+      <w:r>
+        <w:t xml:space="preserve"> De Morgan's law</w:t>
+      </w:r>
+      <w:r>
+        <w:t xml:space="preserve"> </w:t>
+      </w:r>
+      <w:r>
+        <w:t xml:space="preserve">tells us </w:t>
+      </w:r>
+      <w:r>
+        <w:t>the intersection of the complements = the</w:t>
+      </w:r>
+      <w:r>
+        <w:t xml:space="preserve"> complement of a union </w:t>
+      </w:r>
+    </w:p>
+    <w:p>
+      <w:pPr>
+        <w:pStyle w:val="ListBullet"/>
+      </w:pPr>
+      <w:r>
+        <w:t xml:space="preserve">It </w:t>
+      </w:r>
+      <w:r>
+        <w:t xml:space="preserve">turns out De Morgan's laws are valid when we take unions or intersections of more than </w:t>
+      </w:r>
+      <w:r>
+        <w:t xml:space="preserve">2 </w:t>
+      </w:r>
+      <w:r>
+        <w:t>sets</w:t>
+      </w:r>
+      <w:r>
+        <w:t xml:space="preserve"> as well in </w:t>
+      </w:r>
+      <w:r>
+        <w:t xml:space="preserve">a more general form. </w:t>
+      </w:r>
+    </w:p>
+    <w:p>
+      <w:pPr>
+        <w:pStyle w:val="ListBullet"/>
+        <w:numPr>
+          <w:ilvl w:val="0"/>
+          <w:numId w:val="0"/>
+        </w:numPr>
+        <w:ind w:left="2610" w:firstLine="270"/>
+      </w:pPr>
+      <w:r>
+        <w:rPr>
+          <w:noProof/>
+        </w:rPr>
+        <w:drawing>
+          <wp:inline distT="0" distB="0" distL="0" distR="0" wp14:anchorId="3C794D5F" wp14:editId="77346B61">
+            <wp:extent cx="1600200" cy="1047750"/>
+            <wp:effectExtent l="0" t="0" r="0" b="0"/>
+            <wp:docPr id="88" name="Picture 88"/>
+            <wp:cNvGraphicFramePr>
+              <a:graphicFrameLocks xmlns:a="http://schemas.openxmlformats.org/drawingml/2006/main" noChangeAspect="1"/>
+            </wp:cNvGraphicFramePr>
+            <a:graphic xmlns:a="http://schemas.openxmlformats.org/drawingml/2006/main">
+              <a:graphicData uri="http://schemas.openxmlformats.org/drawingml/2006/picture">
+                <pic:pic xmlns:pic="http://schemas.openxmlformats.org/drawingml/2006/picture">
+                  <pic:nvPicPr>
+                    <pic:cNvPr id="1" name=""/>
+                    <pic:cNvPicPr/>
+                  </pic:nvPicPr>
+                  <pic:blipFill>
+                    <a:blip r:embed="rId24"/>
+                    <a:stretch>
+                      <a:fillRect/>
+                    </a:stretch>
+                  </pic:blipFill>
+                  <pic:spPr>
+                    <a:xfrm>
+                      <a:off x="0" y="0"/>
                       <a:ext cx="1600200" cy="1047750"/>
                     </a:xfrm>
                     <a:prstGeom prst="rect">
@@ -2406,8 +2205,6 @@
           <w:u w:val="single"/>
         </w:rPr>
       </w:pPr>
-      <w:bookmarkStart w:id="0" w:name="_GoBack"/>
-      <w:bookmarkEnd w:id="0"/>
       <w:r>
         <w:rPr>
           <w:b/>
@@ -2427,6 +2224,932 @@
         <w:ind w:left="90"/>
         <w:jc w:val="center"/>
       </w:pPr>
+    </w:p>
+    <w:p>
+      <w:pPr>
+        <w:pStyle w:val="ListBullet"/>
+      </w:pPr>
+      <w:r>
+        <w:rPr>
+          <w:b/>
+        </w:rPr>
+        <w:t xml:space="preserve">Sequence = some collection of elements from some set that is indexed by natural numbers </w:t>
+      </w:r>
+    </w:p>
+    <w:p>
+      <w:pPr>
+        <w:pStyle w:val="ListBullet"/>
+        <w:tabs>
+          <w:tab w:val="clear" w:pos="450"/>
+          <w:tab w:val="num" w:pos="810"/>
+        </w:tabs>
+        <w:ind w:left="810"/>
+      </w:pPr>
+      <w:r>
+        <w:t xml:space="preserve">Sequence </w:t>
+      </w:r>
+      <w:r>
+        <w:rPr>
+          <w:b/>
+        </w:rPr>
+        <w:t>a(i)</w:t>
+      </w:r>
+      <w:r>
+        <w:t xml:space="preserve"> or sequence </w:t>
+      </w:r>
+      <w:r>
+        <w:rPr>
+          <w:b/>
+        </w:rPr>
+        <w:t>{a(i)}</w:t>
+      </w:r>
+      <w:r>
+        <w:t xml:space="preserve"> </w:t>
+      </w:r>
+      <w:r>
+        <w:sym w:font="Wingdings" w:char="F0E0"/>
+      </w:r>
+      <w:r>
+        <w:t xml:space="preserve"> index i trends over the natural numbers (set of real positive integers) + each a(i) is an element of some set</w:t>
+      </w:r>
+    </w:p>
+    <w:p>
+      <w:pPr>
+        <w:pStyle w:val="ListBullet"/>
+        <w:tabs>
+          <w:tab w:val="clear" w:pos="450"/>
+          <w:tab w:val="num" w:pos="810"/>
+        </w:tabs>
+        <w:ind w:left="810"/>
+      </w:pPr>
+      <w:r>
+        <w:t>In many cases the set is the real line lR in which we’re dealing w/ a sequence of real numbers</w:t>
+      </w:r>
+    </w:p>
+    <w:p>
+      <w:pPr>
+        <w:pStyle w:val="ListBullet"/>
+        <w:tabs>
+          <w:tab w:val="clear" w:pos="450"/>
+          <w:tab w:val="num" w:pos="810"/>
+        </w:tabs>
+        <w:ind w:left="810"/>
+      </w:pPr>
+      <w:r>
+        <w:t xml:space="preserve">Set could also be over the Euclidean space (n-dimensional) </w:t>
+      </w:r>
+      <w:r>
+        <w:sym w:font="Wingdings" w:char="F0E0"/>
+      </w:r>
+      <w:r>
+        <w:t xml:space="preserve"> this is a sequence of vectors</w:t>
+      </w:r>
+    </w:p>
+    <w:p>
+      <w:pPr>
+        <w:pStyle w:val="ListBullet"/>
+        <w:tabs>
+          <w:tab w:val="clear" w:pos="450"/>
+          <w:tab w:val="num" w:pos="810"/>
+        </w:tabs>
+        <w:ind w:left="810"/>
+      </w:pPr>
+      <w:r>
+        <w:rPr>
+          <w:noProof/>
+        </w:rPr>
+        <w:drawing>
+          <wp:inline distT="0" distB="0" distL="0" distR="0" wp14:anchorId="58523D7C" wp14:editId="7B655F31">
+            <wp:extent cx="5381625" cy="733425"/>
+            <wp:effectExtent l="0" t="0" r="9525" b="9525"/>
+            <wp:docPr id="5" name="Picture 5"/>
+            <wp:cNvGraphicFramePr>
+              <a:graphicFrameLocks xmlns:a="http://schemas.openxmlformats.org/drawingml/2006/main" noChangeAspect="1"/>
+            </wp:cNvGraphicFramePr>
+            <a:graphic xmlns:a="http://schemas.openxmlformats.org/drawingml/2006/main">
+              <a:graphicData uri="http://schemas.openxmlformats.org/drawingml/2006/picture">
+                <pic:pic xmlns:pic="http://schemas.openxmlformats.org/drawingml/2006/picture">
+                  <pic:nvPicPr>
+                    <pic:cNvPr id="1" name=""/>
+                    <pic:cNvPicPr/>
+                  </pic:nvPicPr>
+                  <pic:blipFill>
+                    <a:blip r:embed="rId25"/>
+                    <a:stretch>
+                      <a:fillRect/>
+                    </a:stretch>
+                  </pic:blipFill>
+                  <pic:spPr>
+                    <a:xfrm>
+                      <a:off x="0" y="0"/>
+                      <a:ext cx="5381625" cy="733425"/>
+                    </a:xfrm>
+                    <a:prstGeom prst="rect">
+                      <a:avLst/>
+                    </a:prstGeom>
+                  </pic:spPr>
+                </pic:pic>
+              </a:graphicData>
+            </a:graphic>
+          </wp:inline>
+        </w:drawing>
+      </w:r>
+    </w:p>
+    <w:p>
+      <w:pPr>
+        <w:pStyle w:val="ListBullet"/>
+      </w:pPr>
+      <w:r>
+        <w:t>Formally, a sequence = a function that associates an element of set s to any natural number</w:t>
+      </w:r>
+    </w:p>
+    <w:p>
+      <w:pPr>
+        <w:pStyle w:val="ListBullet"/>
+        <w:tabs>
+          <w:tab w:val="clear" w:pos="450"/>
+          <w:tab w:val="num" w:pos="810"/>
+        </w:tabs>
+        <w:ind w:left="810"/>
+      </w:pPr>
+      <w:r>
+        <w:rPr>
+          <w:noProof/>
+        </w:rPr>
+        <w:drawing>
+          <wp:inline distT="0" distB="0" distL="0" distR="0" wp14:anchorId="2487D611" wp14:editId="270222CC">
+            <wp:extent cx="1019175" cy="371475"/>
+            <wp:effectExtent l="0" t="0" r="9525" b="9525"/>
+            <wp:docPr id="6" name="Picture 6"/>
+            <wp:cNvGraphicFramePr>
+              <a:graphicFrameLocks xmlns:a="http://schemas.openxmlformats.org/drawingml/2006/main" noChangeAspect="1"/>
+            </wp:cNvGraphicFramePr>
+            <a:graphic xmlns:a="http://schemas.openxmlformats.org/drawingml/2006/main">
+              <a:graphicData uri="http://schemas.openxmlformats.org/drawingml/2006/picture">
+                <pic:pic xmlns:pic="http://schemas.openxmlformats.org/drawingml/2006/picture">
+                  <pic:nvPicPr>
+                    <pic:cNvPr id="1" name=""/>
+                    <pic:cNvPicPr/>
+                  </pic:nvPicPr>
+                  <pic:blipFill>
+                    <a:blip r:embed="rId26"/>
+                    <a:stretch>
+                      <a:fillRect/>
+                    </a:stretch>
+                  </pic:blipFill>
+                  <pic:spPr>
+                    <a:xfrm>
+                      <a:off x="0" y="0"/>
+                      <a:ext cx="1019175" cy="371475"/>
+                    </a:xfrm>
+                    <a:prstGeom prst="rect">
+                      <a:avLst/>
+                    </a:prstGeom>
+                  </pic:spPr>
+                </pic:pic>
+              </a:graphicData>
+            </a:graphic>
+          </wp:inline>
+        </w:drawing>
+      </w:r>
+    </w:p>
+    <w:p>
+      <w:pPr>
+        <w:pStyle w:val="ListBullet"/>
+        <w:tabs>
+          <w:tab w:val="clear" w:pos="450"/>
+          <w:tab w:val="num" w:pos="810"/>
+        </w:tabs>
+        <w:ind w:left="810"/>
+      </w:pPr>
+      <w:r>
+        <w:t xml:space="preserve">Evaluate f() at some index i </w:t>
+      </w:r>
+      <w:r>
+        <w:sym w:font="Wingdings" w:char="F0E0"/>
+      </w:r>
+      <w:r>
+        <w:t xml:space="preserve"> f(i) </w:t>
+      </w:r>
+      <w:r>
+        <w:sym w:font="Wingdings" w:char="F0E0"/>
+      </w:r>
+      <w:r>
+        <w:t xml:space="preserve"> we get the i-th element of the sequence</w:t>
+      </w:r>
+    </w:p>
+    <w:p>
+      <w:pPr>
+        <w:pStyle w:val="ListBullet"/>
+      </w:pPr>
+      <w:r>
+        <w:t xml:space="preserve">Typically care if sequence converges to some number a </w:t>
+      </w:r>
+      <w:r>
+        <w:sym w:font="Wingdings" w:char="F0E8"/>
+      </w:r>
+      <w:r>
+        <w:t xml:space="preserve"> a(i) </w:t>
+      </w:r>
+      <w:r>
+        <w:sym w:font="Wingdings" w:char="F0E0"/>
+      </w:r>
+      <w:r>
+        <w:t xml:space="preserve"> a as i converges to infinity (limits)</w:t>
+      </w:r>
+    </w:p>
+    <w:p>
+      <w:pPr>
+        <w:pStyle w:val="ListBullet"/>
+        <w:numPr>
+          <w:ilvl w:val="0"/>
+          <w:numId w:val="0"/>
+        </w:numPr>
+        <w:ind w:left="2610" w:firstLine="270"/>
+      </w:pPr>
+      <w:r>
+        <w:rPr>
+          <w:noProof/>
+        </w:rPr>
+        <w:drawing>
+          <wp:inline distT="0" distB="0" distL="0" distR="0" wp14:anchorId="0161CAF3" wp14:editId="6A7CA50A">
+            <wp:extent cx="781050" cy="428625"/>
+            <wp:effectExtent l="0" t="0" r="0" b="9525"/>
+            <wp:docPr id="7" name="Picture 7"/>
+            <wp:cNvGraphicFramePr>
+              <a:graphicFrameLocks xmlns:a="http://schemas.openxmlformats.org/drawingml/2006/main" noChangeAspect="1"/>
+            </wp:cNvGraphicFramePr>
+            <a:graphic xmlns:a="http://schemas.openxmlformats.org/drawingml/2006/main">
+              <a:graphicData uri="http://schemas.openxmlformats.org/drawingml/2006/picture">
+                <pic:pic xmlns:pic="http://schemas.openxmlformats.org/drawingml/2006/picture">
+                  <pic:nvPicPr>
+                    <pic:cNvPr id="1" name=""/>
+                    <pic:cNvPicPr/>
+                  </pic:nvPicPr>
+                  <pic:blipFill>
+                    <a:blip r:embed="rId27"/>
+                    <a:stretch>
+                      <a:fillRect/>
+                    </a:stretch>
+                  </pic:blipFill>
+                  <pic:spPr>
+                    <a:xfrm>
+                      <a:off x="0" y="0"/>
+                      <a:ext cx="781050" cy="428625"/>
+                    </a:xfrm>
+                    <a:prstGeom prst="rect">
+                      <a:avLst/>
+                    </a:prstGeom>
+                  </pic:spPr>
+                </pic:pic>
+              </a:graphicData>
+            </a:graphic>
+          </wp:inline>
+        </w:drawing>
+      </w:r>
+      <w:r>
+        <w:tab/>
+      </w:r>
+      <w:r>
+        <w:rPr>
+          <w:noProof/>
+        </w:rPr>
+        <w:drawing>
+          <wp:inline distT="0" distB="0" distL="0" distR="0" wp14:anchorId="6589B257" wp14:editId="0FDE7E6C">
+            <wp:extent cx="1238250" cy="542925"/>
+            <wp:effectExtent l="0" t="0" r="0" b="9525"/>
+            <wp:docPr id="8" name="Picture 8"/>
+            <wp:cNvGraphicFramePr>
+              <a:graphicFrameLocks xmlns:a="http://schemas.openxmlformats.org/drawingml/2006/main" noChangeAspect="1"/>
+            </wp:cNvGraphicFramePr>
+            <a:graphic xmlns:a="http://schemas.openxmlformats.org/drawingml/2006/main">
+              <a:graphicData uri="http://schemas.openxmlformats.org/drawingml/2006/picture">
+                <pic:pic xmlns:pic="http://schemas.openxmlformats.org/drawingml/2006/picture">
+                  <pic:nvPicPr>
+                    <pic:cNvPr id="1" name=""/>
+                    <pic:cNvPicPr/>
+                  </pic:nvPicPr>
+                  <pic:blipFill>
+                    <a:blip r:embed="rId28"/>
+                    <a:stretch>
+                      <a:fillRect/>
+                    </a:stretch>
+                  </pic:blipFill>
+                  <pic:spPr>
+                    <a:xfrm>
+                      <a:off x="0" y="0"/>
+                      <a:ext cx="1238250" cy="542925"/>
+                    </a:xfrm>
+                    <a:prstGeom prst="rect">
+                      <a:avLst/>
+                    </a:prstGeom>
+                  </pic:spPr>
+                </pic:pic>
+              </a:graphicData>
+            </a:graphic>
+          </wp:inline>
+        </w:drawing>
+      </w:r>
+    </w:p>
+    <w:p>
+      <w:pPr>
+        <w:pStyle w:val="ListBullet"/>
+      </w:pPr>
+      <w:r>
+        <w:t>Plot sequence as function of i</w:t>
+      </w:r>
+    </w:p>
+    <w:p>
+      <w:pPr>
+        <w:pStyle w:val="ListBullet"/>
+      </w:pPr>
+      <w:r>
+        <w:t>For a sequence to converge to a certain number a, we need the elements of the sequence to get closer to a as i increases</w:t>
+      </w:r>
+    </w:p>
+    <w:p>
+      <w:pPr>
+        <w:pStyle w:val="ListBullet"/>
+        <w:numPr>
+          <w:ilvl w:val="0"/>
+          <w:numId w:val="0"/>
+        </w:numPr>
+        <w:ind w:left="1800"/>
+      </w:pPr>
+      <w:r>
+        <w:rPr>
+          <w:noProof/>
+        </w:rPr>
+        <w:drawing>
+          <wp:inline distT="0" distB="0" distL="0" distR="0" wp14:anchorId="52178365" wp14:editId="5AF92561">
+            <wp:extent cx="3362325" cy="1085850"/>
+            <wp:effectExtent l="0" t="0" r="9525" b="0"/>
+            <wp:docPr id="9" name="Picture 9"/>
+            <wp:cNvGraphicFramePr>
+              <a:graphicFrameLocks xmlns:a="http://schemas.openxmlformats.org/drawingml/2006/main" noChangeAspect="1"/>
+            </wp:cNvGraphicFramePr>
+            <a:graphic xmlns:a="http://schemas.openxmlformats.org/drawingml/2006/main">
+              <a:graphicData uri="http://schemas.openxmlformats.org/drawingml/2006/picture">
+                <pic:pic xmlns:pic="http://schemas.openxmlformats.org/drawingml/2006/picture">
+                  <pic:nvPicPr>
+                    <pic:cNvPr id="1" name=""/>
+                    <pic:cNvPicPr/>
+                  </pic:nvPicPr>
+                  <pic:blipFill>
+                    <a:blip r:embed="rId29"/>
+                    <a:stretch>
+                      <a:fillRect/>
+                    </a:stretch>
+                  </pic:blipFill>
+                  <pic:spPr>
+                    <a:xfrm>
+                      <a:off x="0" y="0"/>
+                      <a:ext cx="3362325" cy="1085850"/>
+                    </a:xfrm>
+                    <a:prstGeom prst="rect">
+                      <a:avLst/>
+                    </a:prstGeom>
+                  </pic:spPr>
+                </pic:pic>
+              </a:graphicData>
+            </a:graphic>
+          </wp:inline>
+        </w:drawing>
+      </w:r>
+    </w:p>
+    <w:p>
+      <w:pPr>
+        <w:pStyle w:val="ListBullet"/>
+      </w:pPr>
+      <w:r>
+        <w:t>For some positive number Epsilon, we define a band around a and there exists a time, i(0), after which a(i) will get inside the band + stay there (is w/in Epsilon of a)</w:t>
+      </w:r>
+    </w:p>
+    <w:p>
+      <w:pPr>
+        <w:pStyle w:val="ListBullet"/>
+        <w:rPr>
+          <w:u w:val="single"/>
+        </w:rPr>
+      </w:pPr>
+      <w:r>
+        <w:rPr>
+          <w:u w:val="single"/>
+        </w:rPr>
+        <w:t>Convergence of a sequence to a certain number a:</w:t>
+      </w:r>
+    </w:p>
+    <w:p>
+      <w:pPr>
+        <w:pStyle w:val="ListBullet"/>
+        <w:numPr>
+          <w:ilvl w:val="0"/>
+          <w:numId w:val="0"/>
+        </w:numPr>
+        <w:ind w:left="720"/>
+        <w:rPr>
+          <w:u w:val="single"/>
+        </w:rPr>
+      </w:pPr>
+      <w:r>
+        <w:rPr>
+          <w:noProof/>
+        </w:rPr>
+        <w:drawing>
+          <wp:inline distT="0" distB="0" distL="0" distR="0" wp14:anchorId="292E70B0" wp14:editId="7FA07873">
+            <wp:extent cx="4752975" cy="676275"/>
+            <wp:effectExtent l="0" t="0" r="9525" b="9525"/>
+            <wp:docPr id="11" name="Picture 11"/>
+            <wp:cNvGraphicFramePr>
+              <a:graphicFrameLocks xmlns:a="http://schemas.openxmlformats.org/drawingml/2006/main" noChangeAspect="1"/>
+            </wp:cNvGraphicFramePr>
+            <a:graphic xmlns:a="http://schemas.openxmlformats.org/drawingml/2006/main">
+              <a:graphicData uri="http://schemas.openxmlformats.org/drawingml/2006/picture">
+                <pic:pic xmlns:pic="http://schemas.openxmlformats.org/drawingml/2006/picture">
+                  <pic:nvPicPr>
+                    <pic:cNvPr id="1" name=""/>
+                    <pic:cNvPicPr/>
+                  </pic:nvPicPr>
+                  <pic:blipFill>
+                    <a:blip r:embed="rId30"/>
+                    <a:stretch>
+                      <a:fillRect/>
+                    </a:stretch>
+                  </pic:blipFill>
+                  <pic:spPr>
+                    <a:xfrm>
+                      <a:off x="0" y="0"/>
+                      <a:ext cx="4752975" cy="676275"/>
+                    </a:xfrm>
+                    <a:prstGeom prst="rect">
+                      <a:avLst/>
+                    </a:prstGeom>
+                  </pic:spPr>
+                </pic:pic>
+              </a:graphicData>
+            </a:graphic>
+          </wp:inline>
+        </w:drawing>
+      </w:r>
+    </w:p>
+    <w:p>
+      <w:pPr>
+        <w:pStyle w:val="ListBullet"/>
+      </w:pPr>
+      <w:r>
+        <w:t xml:space="preserve">Can derive this in other things </w:t>
+      </w:r>
+      <w:r>
+        <w:sym w:font="Wingdings" w:char="F0E0"/>
+      </w:r>
+      <w:r>
+        <w:t xml:space="preserve"> say a(i) converges to a and b(i) converges to b, therefore we can write a new sequence a(i) + b(i) converges to a + b or a(i)*b(i) = ab</w:t>
+      </w:r>
+    </w:p>
+    <w:p>
+      <w:pPr>
+        <w:pStyle w:val="ListBullet"/>
+      </w:pPr>
+      <w:r>
+        <w:t>Also, if g is a continuous function, g(a(i)) converges to g(a)</w:t>
+      </w:r>
+    </w:p>
+    <w:p>
+      <w:pPr>
+        <w:pStyle w:val="ListBullet"/>
+        <w:rPr>
+          <w:u w:val="single"/>
+        </w:rPr>
+      </w:pPr>
+      <w:r>
+        <w:rPr>
+          <w:noProof/>
+        </w:rPr>
+        <w:drawing>
+          <wp:inline distT="0" distB="0" distL="0" distR="0" wp14:anchorId="39F38915" wp14:editId="351E17F8">
+            <wp:extent cx="5943600" cy="914400"/>
+            <wp:effectExtent l="0" t="0" r="0" b="0"/>
+            <wp:docPr id="12" name="Picture 12"/>
+            <wp:cNvGraphicFramePr>
+              <a:graphicFrameLocks xmlns:a="http://schemas.openxmlformats.org/drawingml/2006/main" noChangeAspect="1"/>
+            </wp:cNvGraphicFramePr>
+            <a:graphic xmlns:a="http://schemas.openxmlformats.org/drawingml/2006/main">
+              <a:graphicData uri="http://schemas.openxmlformats.org/drawingml/2006/picture">
+                <pic:pic xmlns:pic="http://schemas.openxmlformats.org/drawingml/2006/picture">
+                  <pic:nvPicPr>
+                    <pic:cNvPr id="1" name=""/>
+                    <pic:cNvPicPr/>
+                  </pic:nvPicPr>
+                  <pic:blipFill>
+                    <a:blip r:embed="rId31"/>
+                    <a:stretch>
+                      <a:fillRect/>
+                    </a:stretch>
+                  </pic:blipFill>
+                  <pic:spPr>
+                    <a:xfrm>
+                      <a:off x="0" y="0"/>
+                      <a:ext cx="5943600" cy="914400"/>
+                    </a:xfrm>
+                    <a:prstGeom prst="rect">
+                      <a:avLst/>
+                    </a:prstGeom>
+                  </pic:spPr>
+                </pic:pic>
+              </a:graphicData>
+            </a:graphic>
+          </wp:inline>
+        </w:drawing>
+      </w:r>
+    </w:p>
+    <w:p>
+      <w:pPr>
+        <w:pStyle w:val="ListBullet"/>
+        <w:numPr>
+          <w:ilvl w:val="0"/>
+          <w:numId w:val="0"/>
+        </w:numPr>
+        <w:ind w:left="450" w:hanging="360"/>
+        <w:rPr>
+          <w:u w:val="single"/>
+        </w:rPr>
+      </w:pPr>
+    </w:p>
+    <w:p>
+      <w:pPr>
+        <w:pStyle w:val="ListBullet"/>
+        <w:numPr>
+          <w:ilvl w:val="0"/>
+          <w:numId w:val="0"/>
+        </w:numPr>
+        <w:ind w:left="450" w:hanging="360"/>
+        <w:jc w:val="center"/>
+        <w:rPr>
+          <w:b/>
+          <w:u w:val="single"/>
+        </w:rPr>
+      </w:pPr>
+      <w:r>
+        <w:rPr>
+          <w:b/>
+          <w:u w:val="single"/>
+        </w:rPr>
+        <w:lastRenderedPageBreak/>
+        <w:t>When does a Sequence Converge?</w:t>
+      </w:r>
+    </w:p>
+    <w:p>
+      <w:pPr>
+        <w:pStyle w:val="ListBullet"/>
+        <w:numPr>
+          <w:ilvl w:val="0"/>
+          <w:numId w:val="0"/>
+        </w:numPr>
+        <w:ind w:left="450" w:hanging="360"/>
+        <w:jc w:val="center"/>
+        <w:rPr>
+          <w:b/>
+          <w:u w:val="single"/>
+        </w:rPr>
+      </w:pPr>
+    </w:p>
+    <w:p>
+      <w:pPr>
+        <w:pStyle w:val="ListBullet"/>
+      </w:pPr>
+      <w:r>
+        <w:t>How can we tells whether a given sequence converges or not?</w:t>
+      </w:r>
+    </w:p>
+    <w:p>
+      <w:pPr>
+        <w:pStyle w:val="ListBullet"/>
+      </w:pPr>
+      <w:r>
+        <w:t>2 common criteria to determine this:</w:t>
+      </w:r>
+    </w:p>
+    <w:p>
+      <w:pPr>
+        <w:pStyle w:val="ListBullet"/>
+        <w:numPr>
+          <w:ilvl w:val="0"/>
+          <w:numId w:val="0"/>
+        </w:numPr>
+        <w:ind w:left="810"/>
+      </w:pPr>
+      <w:r>
+        <w:rPr>
+          <w:noProof/>
+        </w:rPr>
+        <w:drawing>
+          <wp:inline distT="0" distB="0" distL="0" distR="0" wp14:anchorId="10FF35DF" wp14:editId="29C2567F">
+            <wp:extent cx="3990975" cy="904875"/>
+            <wp:effectExtent l="0" t="0" r="9525" b="9525"/>
+            <wp:docPr id="13" name="Picture 13"/>
+            <wp:cNvGraphicFramePr>
+              <a:graphicFrameLocks xmlns:a="http://schemas.openxmlformats.org/drawingml/2006/main" noChangeAspect="1"/>
+            </wp:cNvGraphicFramePr>
+            <a:graphic xmlns:a="http://schemas.openxmlformats.org/drawingml/2006/main">
+              <a:graphicData uri="http://schemas.openxmlformats.org/drawingml/2006/picture">
+                <pic:pic xmlns:pic="http://schemas.openxmlformats.org/drawingml/2006/picture">
+                  <pic:nvPicPr>
+                    <pic:cNvPr id="1" name=""/>
+                    <pic:cNvPicPr/>
+                  </pic:nvPicPr>
+                  <pic:blipFill>
+                    <a:blip r:embed="rId32"/>
+                    <a:stretch>
+                      <a:fillRect/>
+                    </a:stretch>
+                  </pic:blipFill>
+                  <pic:spPr>
+                    <a:xfrm>
+                      <a:off x="0" y="0"/>
+                      <a:ext cx="3990975" cy="904875"/>
+                    </a:xfrm>
+                    <a:prstGeom prst="rect">
+                      <a:avLst/>
+                    </a:prstGeom>
+                  </pic:spPr>
+                </pic:pic>
+              </a:graphicData>
+            </a:graphic>
+          </wp:inline>
+        </w:drawing>
+      </w:r>
+    </w:p>
+    <w:p>
+      <w:pPr>
+        <w:pStyle w:val="ListBullet"/>
+        <w:tabs>
+          <w:tab w:val="clear" w:pos="450"/>
+          <w:tab w:val="num" w:pos="810"/>
+        </w:tabs>
+        <w:ind w:left="810"/>
+        <w:rPr>
+          <w:u w:val="single"/>
+        </w:rPr>
+      </w:pPr>
+      <w:r>
+        <w:rPr>
+          <w:u w:val="single"/>
+        </w:rPr>
+        <w:t>1) case w/ a sequence of #’s that keep increasing (or at least never decrease)</w:t>
+      </w:r>
+    </w:p>
+    <w:p>
+      <w:pPr>
+        <w:pStyle w:val="ListBullet"/>
+        <w:tabs>
+          <w:tab w:val="clear" w:pos="450"/>
+          <w:tab w:val="num" w:pos="1080"/>
+        </w:tabs>
+        <w:ind w:left="1080"/>
+      </w:pPr>
+      <w:r>
+        <w:t>In this case these #’s may go up forever w/ no bound</w:t>
+      </w:r>
+    </w:p>
+    <w:p>
+      <w:pPr>
+        <w:pStyle w:val="ListBullet"/>
+        <w:tabs>
+          <w:tab w:val="clear" w:pos="450"/>
+          <w:tab w:val="num" w:pos="1440"/>
+        </w:tabs>
+        <w:ind w:left="1440"/>
+        <w:rPr>
+          <w:rFonts w:ascii="Verdana" w:hAnsi="Verdana"/>
+          <w:lang w:val="en"/>
+        </w:rPr>
+      </w:pPr>
+      <w:r>
+        <w:rPr>
+          <w:lang w:val="en"/>
+        </w:rPr>
+        <w:t>I</w:t>
+      </w:r>
+      <w:r>
+        <w:rPr>
+          <w:lang w:val="en"/>
+        </w:rPr>
+        <w:t>f you look at any particular value, there's going to be a time at which the sequence has</w:t>
+      </w:r>
+      <w:r>
+        <w:rPr>
+          <w:lang w:val="en"/>
+        </w:rPr>
+        <w:t xml:space="preserve"> </w:t>
+      </w:r>
+      <w:r>
+        <w:rPr>
+          <w:lang w:val="en"/>
+        </w:rPr>
+        <w:t>exceeded that value</w:t>
+      </w:r>
+    </w:p>
+    <w:p>
+      <w:pPr>
+        <w:pStyle w:val="ListBullet"/>
+        <w:tabs>
+          <w:tab w:val="clear" w:pos="450"/>
+          <w:tab w:val="num" w:pos="1080"/>
+        </w:tabs>
+        <w:ind w:left="1080"/>
+        <w:rPr>
+          <w:b/>
+        </w:rPr>
+      </w:pPr>
+      <w:r>
+        <w:t>Here</w:t>
+      </w:r>
+      <w:r>
+        <w:t xml:space="preserve">, the </w:t>
+      </w:r>
+      <w:r>
+        <w:rPr>
+          <w:b/>
+        </w:rPr>
+        <w:t xml:space="preserve">sequence </w:t>
+      </w:r>
+      <w:r>
+        <w:rPr>
+          <w:b/>
+        </w:rPr>
+        <w:t>converges to infinity</w:t>
+      </w:r>
+    </w:p>
+    <w:p>
+      <w:pPr>
+        <w:pStyle w:val="ListBullet"/>
+        <w:tabs>
+          <w:tab w:val="clear" w:pos="450"/>
+          <w:tab w:val="num" w:pos="810"/>
+        </w:tabs>
+        <w:ind w:left="810"/>
+        <w:rPr>
+          <w:u w:val="single"/>
+        </w:rPr>
+      </w:pPr>
+      <w:r>
+        <w:rPr>
+          <w:u w:val="single"/>
+        </w:rPr>
+        <w:t xml:space="preserve">2) </w:t>
+      </w:r>
+      <w:r>
+        <w:rPr>
+          <w:u w:val="single"/>
+        </w:rPr>
+        <w:t xml:space="preserve">if not, </w:t>
+      </w:r>
+      <w:r>
+        <w:rPr>
+          <w:u w:val="single"/>
+        </w:rPr>
+        <w:t>the entire of the sequence are bounded (don’t grow arbitrarily large)</w:t>
+      </w:r>
+    </w:p>
+    <w:p>
+      <w:pPr>
+        <w:pStyle w:val="ListBullet"/>
+        <w:tabs>
+          <w:tab w:val="clear" w:pos="450"/>
+          <w:tab w:val="num" w:pos="1080"/>
+        </w:tabs>
+        <w:ind w:left="1080"/>
+      </w:pPr>
+      <w:r>
+        <w:t xml:space="preserve">Then it’s guaranteed the </w:t>
+      </w:r>
+      <w:r>
+        <w:rPr>
+          <w:b/>
+        </w:rPr>
+        <w:t>sequence converges to a certain number</w:t>
+      </w:r>
+      <w:r>
+        <w:t xml:space="preserve"> </w:t>
+      </w:r>
+    </w:p>
+    <w:p>
+      <w:pPr>
+        <w:pStyle w:val="ListBullet"/>
+      </w:pPr>
+      <w:r>
+        <w:t>Can also derive some bound on the distance of the sequence from the number we suspect to be the limit, a</w:t>
+      </w:r>
+    </w:p>
+    <w:p>
+      <w:pPr>
+        <w:pStyle w:val="ListBullet"/>
+        <w:tabs>
+          <w:tab w:val="clear" w:pos="450"/>
+          <w:tab w:val="num" w:pos="810"/>
+        </w:tabs>
+        <w:ind w:left="810"/>
+      </w:pPr>
+      <w:r>
+        <w:t>If the distance gets smaller + smaller + we bound that distance by a certain number which goes to 0, it’s guaranteed that sequence a(i) would converge to a</w:t>
+      </w:r>
+    </w:p>
+    <w:p>
+      <w:pPr>
+        <w:pStyle w:val="ListBullet"/>
+        <w:tabs>
+          <w:tab w:val="clear" w:pos="450"/>
+          <w:tab w:val="num" w:pos="810"/>
+        </w:tabs>
+        <w:ind w:left="810"/>
+      </w:pPr>
+      <w:r>
+        <w:t xml:space="preserve">Variation of this argument = </w:t>
+      </w:r>
+      <w:r>
+        <w:rPr>
+          <w:b/>
+        </w:rPr>
+        <w:t>sandwich argument</w:t>
+      </w:r>
+    </w:p>
+    <w:p>
+      <w:pPr>
+        <w:pStyle w:val="ListBullet"/>
+        <w:tabs>
+          <w:tab w:val="clear" w:pos="450"/>
+          <w:tab w:val="num" w:pos="1080"/>
+        </w:tabs>
+        <w:ind w:left="1080"/>
+      </w:pPr>
+      <w:r>
+        <w:t xml:space="preserve">We have a certain sequence that converges to a certain number a + we have another sequence that converges to that same # a, </w:t>
+      </w:r>
+    </w:p>
+    <w:p>
+      <w:pPr>
+        <w:pStyle w:val="ListBullet"/>
+        <w:tabs>
+          <w:tab w:val="clear" w:pos="450"/>
+          <w:tab w:val="num" w:pos="1080"/>
+        </w:tabs>
+        <w:ind w:left="1080"/>
+      </w:pPr>
+      <w:r>
+        <w:t xml:space="preserve">If our sequence is somewhere in-between, our sequence must also converge to a </w:t>
+      </w:r>
+    </w:p>
+    <w:p>
+      <w:pPr>
+        <w:pStyle w:val="ListBullet"/>
+        <w:numPr>
+          <w:ilvl w:val="0"/>
+          <w:numId w:val="0"/>
+        </w:numPr>
+        <w:ind w:left="1800" w:firstLine="360"/>
+      </w:pPr>
+      <w:bookmarkStart w:id="0" w:name="_GoBack"/>
+      <w:bookmarkEnd w:id="0"/>
+      <w:r>
+        <w:rPr>
+          <w:noProof/>
+        </w:rPr>
+        <w:drawing>
+          <wp:inline distT="0" distB="0" distL="0" distR="0" wp14:anchorId="372A9A78" wp14:editId="568086F6">
+            <wp:extent cx="2428875" cy="838200"/>
+            <wp:effectExtent l="0" t="0" r="9525" b="0"/>
+            <wp:docPr id="14" name="Picture 14"/>
+            <wp:cNvGraphicFramePr>
+              <a:graphicFrameLocks xmlns:a="http://schemas.openxmlformats.org/drawingml/2006/main" noChangeAspect="1"/>
+            </wp:cNvGraphicFramePr>
+            <a:graphic xmlns:a="http://schemas.openxmlformats.org/drawingml/2006/main">
+              <a:graphicData uri="http://schemas.openxmlformats.org/drawingml/2006/picture">
+                <pic:pic xmlns:pic="http://schemas.openxmlformats.org/drawingml/2006/picture">
+                  <pic:nvPicPr>
+                    <pic:cNvPr id="1" name=""/>
+                    <pic:cNvPicPr/>
+                  </pic:nvPicPr>
+                  <pic:blipFill>
+                    <a:blip r:embed="rId33"/>
+                    <a:stretch>
+                      <a:fillRect/>
+                    </a:stretch>
+                  </pic:blipFill>
+                  <pic:spPr>
+                    <a:xfrm>
+                      <a:off x="0" y="0"/>
+                      <a:ext cx="2428875" cy="838200"/>
+                    </a:xfrm>
+                    <a:prstGeom prst="rect">
+                      <a:avLst/>
+                    </a:prstGeom>
+                  </pic:spPr>
+                </pic:pic>
+              </a:graphicData>
+            </a:graphic>
+          </wp:inline>
+        </w:drawing>
+      </w:r>
     </w:p>
     <w:sectPr>
       <w:pgSz w:w="12240" w:h="15840"/>
@@ -2575,6 +3298,119 @@
     </w:lvl>
   </w:abstractNum>
   <w:abstractNum w:abstractNumId="2" w15:restartNumberingAfterBreak="0">
+    <w:nsid w:val="244E6C70"/>
+    <w:multiLevelType w:val="multilevel"/>
+    <w:tmpl w:val="AA8A085C"/>
+    <w:lvl w:ilvl="0">
+      <w:start w:val="1"/>
+      <w:numFmt w:val="decimal"/>
+      <w:lvlText w:val="%1."/>
+      <w:lvlJc w:val="left"/>
+      <w:pPr>
+        <w:tabs>
+          <w:tab w:val="num" w:pos="720"/>
+        </w:tabs>
+        <w:ind w:left="720" w:hanging="360"/>
+      </w:pPr>
+    </w:lvl>
+    <w:lvl w:ilvl="1" w:tentative="1">
+      <w:start w:val="1"/>
+      <w:numFmt w:val="decimal"/>
+      <w:lvlText w:val="%2."/>
+      <w:lvlJc w:val="left"/>
+      <w:pPr>
+        <w:tabs>
+          <w:tab w:val="num" w:pos="1440"/>
+        </w:tabs>
+        <w:ind w:left="1440" w:hanging="360"/>
+      </w:pPr>
+    </w:lvl>
+    <w:lvl w:ilvl="2" w:tentative="1">
+      <w:start w:val="1"/>
+      <w:numFmt w:val="decimal"/>
+      <w:lvlText w:val="%3."/>
+      <w:lvlJc w:val="left"/>
+      <w:pPr>
+        <w:tabs>
+          <w:tab w:val="num" w:pos="2160"/>
+        </w:tabs>
+        <w:ind w:left="2160" w:hanging="360"/>
+      </w:pPr>
+    </w:lvl>
+    <w:lvl w:ilvl="3" w:tentative="1">
+      <w:start w:val="1"/>
+      <w:numFmt w:val="decimal"/>
+      <w:lvlText w:val="%4."/>
+      <w:lvlJc w:val="left"/>
+      <w:pPr>
+        <w:tabs>
+          <w:tab w:val="num" w:pos="2880"/>
+        </w:tabs>
+        <w:ind w:left="2880" w:hanging="360"/>
+      </w:pPr>
+    </w:lvl>
+    <w:lvl w:ilvl="4" w:tentative="1">
+      <w:start w:val="1"/>
+      <w:numFmt w:val="decimal"/>
+      <w:lvlText w:val="%5."/>
+      <w:lvlJc w:val="left"/>
+      <w:pPr>
+        <w:tabs>
+          <w:tab w:val="num" w:pos="3600"/>
+        </w:tabs>
+        <w:ind w:left="3600" w:hanging="360"/>
+      </w:pPr>
+    </w:lvl>
+    <w:lvl w:ilvl="5" w:tentative="1">
+      <w:start w:val="1"/>
+      <w:numFmt w:val="decimal"/>
+      <w:lvlText w:val="%6."/>
+      <w:lvlJc w:val="left"/>
+      <w:pPr>
+        <w:tabs>
+          <w:tab w:val="num" w:pos="4320"/>
+        </w:tabs>
+        <w:ind w:left="4320" w:hanging="360"/>
+      </w:pPr>
+    </w:lvl>
+    <w:lvl w:ilvl="6" w:tentative="1">
+      <w:start w:val="1"/>
+      <w:numFmt w:val="decimal"/>
+      <w:lvlText w:val="%7."/>
+      <w:lvlJc w:val="left"/>
+      <w:pPr>
+        <w:tabs>
+          <w:tab w:val="num" w:pos="5040"/>
+        </w:tabs>
+        <w:ind w:left="5040" w:hanging="360"/>
+      </w:pPr>
+    </w:lvl>
+    <w:lvl w:ilvl="7" w:tentative="1">
+      <w:start w:val="1"/>
+      <w:numFmt w:val="decimal"/>
+      <w:lvlText w:val="%8."/>
+      <w:lvlJc w:val="left"/>
+      <w:pPr>
+        <w:tabs>
+          <w:tab w:val="num" w:pos="5760"/>
+        </w:tabs>
+        <w:ind w:left="5760" w:hanging="360"/>
+      </w:pPr>
+    </w:lvl>
+    <w:lvl w:ilvl="8" w:tentative="1">
+      <w:start w:val="1"/>
+      <w:numFmt w:val="decimal"/>
+      <w:lvlText w:val="%9."/>
+      <w:lvlJc w:val="left"/>
+      <w:pPr>
+        <w:tabs>
+          <w:tab w:val="num" w:pos="6480"/>
+        </w:tabs>
+        <w:ind w:left="6480" w:hanging="360"/>
+      </w:pPr>
+    </w:lvl>
+  </w:abstractNum>
+  <w:abstractNum w:abstractNumId="3" w15:restartNumberingAfterBreak="0">
     <w:nsid w:val="57842303"/>
     <w:multiLevelType w:val="multilevel"/>
     <w:tmpl w:val="DC14A340"/>
@@ -2727,7 +3563,16 @@
     <w:abstractNumId w:val="1"/>
   </w:num>
   <w:num w:numId="14">
+    <w:abstractNumId w:val="3"/>
+  </w:num>
+  <w:num w:numId="15">
     <w:abstractNumId w:val="2"/>
+  </w:num>
+  <w:num w:numId="16">
+    <w:abstractNumId w:val="0"/>
+  </w:num>
+  <w:num w:numId="17">
+    <w:abstractNumId w:val="0"/>
   </w:num>
 </w:numbering>
 </file>
@@ -3509,4 +4354,16 @@
     </a:ext>
   </a:extLst>
 </a:theme>
+</file>
+
+<file path=customXml/item1.xml><?xml version="1.0" encoding="utf-8"?>
+<b:Sources xmlns:b="http://schemas.openxmlformats.org/officeDocument/2006/bibliography" xmlns="http://schemas.openxmlformats.org/officeDocument/2006/bibliography" SelectedStyle="\APASixthEditionOfficeOnline.xsl" StyleName="APA" Version="6"/>
+</file>
+
+<file path=customXml/itemProps1.xml><?xml version="1.0" encoding="utf-8"?>
+<ds:datastoreItem xmlns:ds="http://schemas.openxmlformats.org/officeDocument/2006/customXml" ds:itemID="{FF9EFF55-2169-4B12-93DE-8B8794AD6AFF}">
+  <ds:schemaRefs>
+    <ds:schemaRef ds:uri="http://schemas.openxmlformats.org/officeDocument/2006/bibliography"/>
+  </ds:schemaRefs>
+</ds:datastoreItem>
 </file>
</xml_diff>

<commit_message>
Continue up  to Order of Series Summation lecture video in Week 1 Unit 2 of MITx Intro to Probability part 1
</commit_message>
<xml_diff>
--- a/Stats/EDX/IntroToProbability_MIT/Unit1_2_MathematicalBackground.docx
+++ b/Stats/EDX/IntroToProbability_MIT/Unit1_2_MathematicalBackground.docx
@@ -2844,8 +2844,8 @@
         </w:rPr>
         <w:drawing>
           <wp:inline distT="0" distB="0" distL="0" distR="0" wp14:anchorId="10FF35DF" wp14:editId="29C2567F">
-            <wp:extent cx="3990975" cy="904875"/>
-            <wp:effectExtent l="0" t="0" r="9525" b="9525"/>
+            <wp:extent cx="3162300" cy="716989"/>
+            <wp:effectExtent l="0" t="0" r="0" b="6985"/>
             <wp:docPr id="13" name="Picture 13"/>
             <wp:cNvGraphicFramePr>
               <a:graphicFrameLocks xmlns:a="http://schemas.openxmlformats.org/drawingml/2006/main" noChangeAspect="1"/>
@@ -2866,7 +2866,7 @@
                   <pic:spPr>
                     <a:xfrm>
                       <a:off x="0" y="0"/>
-                      <a:ext cx="3990975" cy="904875"/>
+                      <a:ext cx="3196079" cy="724648"/>
                     </a:xfrm>
                     <a:prstGeom prst="rect">
                       <a:avLst/>
@@ -3108,16 +3108,14 @@
         </w:numPr>
         <w:ind w:left="1800" w:firstLine="360"/>
       </w:pPr>
-      <w:bookmarkStart w:id="0" w:name="_GoBack"/>
-      <w:bookmarkEnd w:id="0"/>
       <w:r>
         <w:rPr>
           <w:noProof/>
         </w:rPr>
         <w:drawing>
           <wp:inline distT="0" distB="0" distL="0" distR="0" wp14:anchorId="372A9A78" wp14:editId="568086F6">
-            <wp:extent cx="2428875" cy="838200"/>
-            <wp:effectExtent l="0" t="0" r="9525" b="0"/>
+            <wp:extent cx="2009775" cy="693569"/>
+            <wp:effectExtent l="0" t="0" r="0" b="0"/>
             <wp:docPr id="14" name="Picture 14"/>
             <wp:cNvGraphicFramePr>
               <a:graphicFrameLocks xmlns:a="http://schemas.openxmlformats.org/drawingml/2006/main" noChangeAspect="1"/>
@@ -3138,7 +3136,7 @@
                   <pic:spPr>
                     <a:xfrm>
                       <a:off x="0" y="0"/>
-                      <a:ext cx="2428875" cy="838200"/>
+                      <a:ext cx="2031188" cy="700959"/>
                     </a:xfrm>
                     <a:prstGeom prst="rect">
                       <a:avLst/>
@@ -3150,6 +3148,1030 @@
           </wp:inline>
         </w:drawing>
       </w:r>
+    </w:p>
+    <w:p>
+      <w:pPr>
+        <w:pStyle w:val="ListBullet"/>
+        <w:numPr>
+          <w:ilvl w:val="0"/>
+          <w:numId w:val="0"/>
+        </w:numPr>
+        <w:ind w:left="450" w:hanging="360"/>
+      </w:pPr>
+    </w:p>
+    <w:p>
+      <w:pPr>
+        <w:pStyle w:val="ListBullet"/>
+        <w:numPr>
+          <w:ilvl w:val="0"/>
+          <w:numId w:val="0"/>
+        </w:numPr>
+        <w:ind w:left="450" w:hanging="360"/>
+        <w:jc w:val="center"/>
+        <w:rPr>
+          <w:b/>
+          <w:u w:val="single"/>
+        </w:rPr>
+      </w:pPr>
+      <w:r>
+        <w:rPr>
+          <w:b/>
+          <w:u w:val="single"/>
+        </w:rPr>
+        <w:t>Infinity Series</w:t>
+      </w:r>
+    </w:p>
+    <w:p>
+      <w:pPr>
+        <w:pStyle w:val="ListBullet"/>
+        <w:numPr>
+          <w:ilvl w:val="0"/>
+          <w:numId w:val="0"/>
+        </w:numPr>
+        <w:ind w:left="450" w:hanging="360"/>
+        <w:jc w:val="center"/>
+        <w:rPr>
+          <w:b/>
+          <w:u w:val="single"/>
+        </w:rPr>
+      </w:pPr>
+    </w:p>
+    <w:p>
+      <w:pPr>
+        <w:pStyle w:val="ListBullet"/>
+      </w:pPr>
+      <w:r>
+        <w:rPr>
+          <w:b/>
+        </w:rPr>
+        <w:t>Infinite Series</w:t>
+      </w:r>
+      <w:r>
+        <w:t xml:space="preserve"> = limit as n goes to infinity of the </w:t>
+      </w:r>
+      <w:r>
+        <w:rPr>
+          <w:i/>
+        </w:rPr>
+        <w:t>finite</w:t>
+      </w:r>
+      <w:r>
+        <w:t xml:space="preserve"> series of which we sum the 1</w:t>
+      </w:r>
+      <w:r>
+        <w:rPr>
+          <w:vertAlign w:val="superscript"/>
+        </w:rPr>
+        <w:t>st</w:t>
+      </w:r>
+      <w:r>
+        <w:t xml:space="preserve"> n terms in the series</w:t>
+      </w:r>
+    </w:p>
+    <w:p>
+      <w:pPr>
+        <w:pStyle w:val="ListBullet"/>
+        <w:numPr>
+          <w:ilvl w:val="0"/>
+          <w:numId w:val="0"/>
+        </w:numPr>
+        <w:ind w:left="2610" w:firstLine="270"/>
+      </w:pPr>
+      <w:r>
+        <w:rPr>
+          <w:noProof/>
+        </w:rPr>
+        <w:drawing>
+          <wp:inline distT="0" distB="0" distL="0" distR="0" wp14:anchorId="04333E67" wp14:editId="39B2B888">
+            <wp:extent cx="1095375" cy="356483"/>
+            <wp:effectExtent l="0" t="0" r="0" b="5715"/>
+            <wp:docPr id="2" name="Picture 2"/>
+            <wp:cNvGraphicFramePr>
+              <a:graphicFrameLocks xmlns:a="http://schemas.openxmlformats.org/drawingml/2006/main" noChangeAspect="1"/>
+            </wp:cNvGraphicFramePr>
+            <a:graphic xmlns:a="http://schemas.openxmlformats.org/drawingml/2006/main">
+              <a:graphicData uri="http://schemas.openxmlformats.org/drawingml/2006/picture">
+                <pic:pic xmlns:pic="http://schemas.openxmlformats.org/drawingml/2006/picture">
+                  <pic:nvPicPr>
+                    <pic:cNvPr id="1" name=""/>
+                    <pic:cNvPicPr/>
+                  </pic:nvPicPr>
+                  <pic:blipFill>
+                    <a:blip r:embed="rId34"/>
+                    <a:stretch>
+                      <a:fillRect/>
+                    </a:stretch>
+                  </pic:blipFill>
+                  <pic:spPr>
+                    <a:xfrm>
+                      <a:off x="0" y="0"/>
+                      <a:ext cx="1109280" cy="361008"/>
+                    </a:xfrm>
+                    <a:prstGeom prst="rect">
+                      <a:avLst/>
+                    </a:prstGeom>
+                  </pic:spPr>
+                </pic:pic>
+              </a:graphicData>
+            </a:graphic>
+          </wp:inline>
+        </w:drawing>
+      </w:r>
+    </w:p>
+    <w:p>
+      <w:pPr>
+        <w:pStyle w:val="ListBullet"/>
+      </w:pPr>
+      <w:r>
+        <w:t xml:space="preserve">Only makes sense so long as limit exists, so </w:t>
+      </w:r>
+      <w:r>
+        <w:rPr>
+          <w:i/>
+        </w:rPr>
+        <w:t>when</w:t>
+      </w:r>
+      <w:r>
+        <w:t xml:space="preserve"> does this limit exist?</w:t>
+      </w:r>
+    </w:p>
+    <w:p>
+      <w:pPr>
+        <w:pStyle w:val="ListBullet"/>
+        <w:tabs>
+          <w:tab w:val="clear" w:pos="450"/>
+          <w:tab w:val="num" w:pos="810"/>
+        </w:tabs>
+        <w:ind w:left="810"/>
+      </w:pPr>
+      <w:r>
+        <w:t>Does when all terms, a(</w:t>
+      </w:r>
+      <w:proofErr w:type="spellStart"/>
+      <w:r>
+        <w:t>i</w:t>
+      </w:r>
+      <w:proofErr w:type="spellEnd"/>
+      <w:r>
+        <w:t xml:space="preserve">), all non-negative </w:t>
+      </w:r>
+      <w:r>
+        <w:sym w:font="Wingdings" w:char="F0E0"/>
+      </w:r>
+      <w:r>
+        <w:t xml:space="preserve"> partial sum gets bigger as we increase n</w:t>
+      </w:r>
+    </w:p>
+    <w:p>
+      <w:pPr>
+        <w:pStyle w:val="ListBullet"/>
+        <w:tabs>
+          <w:tab w:val="clear" w:pos="450"/>
+          <w:tab w:val="num" w:pos="1080"/>
+        </w:tabs>
+        <w:ind w:left="1080"/>
+      </w:pPr>
+      <w:r>
+        <w:t xml:space="preserve">Sequence of partial sums = </w:t>
+      </w:r>
+      <w:r>
+        <w:rPr>
+          <w:b/>
+        </w:rPr>
+        <w:t xml:space="preserve">monotonic sequence </w:t>
+      </w:r>
+      <w:r>
+        <w:sym w:font="Wingdings" w:char="F0E8"/>
+      </w:r>
+      <w:r>
+        <w:t xml:space="preserve"> always converges to a finite number or infinity (exists in either case)</w:t>
+      </w:r>
+    </w:p>
+    <w:p>
+      <w:pPr>
+        <w:pStyle w:val="ListBullet"/>
+        <w:tabs>
+          <w:tab w:val="clear" w:pos="450"/>
+          <w:tab w:val="num" w:pos="810"/>
+        </w:tabs>
+        <w:ind w:left="810"/>
+      </w:pPr>
+      <w:r>
+        <w:t>But if all a(</w:t>
+      </w:r>
+      <w:proofErr w:type="spellStart"/>
+      <w:r>
+        <w:t>i</w:t>
+      </w:r>
+      <w:proofErr w:type="spellEnd"/>
+      <w:r>
+        <w:t>) terms don’t have same sign</w:t>
+      </w:r>
+    </w:p>
+    <w:p>
+      <w:pPr>
+        <w:pStyle w:val="ListBullet"/>
+        <w:tabs>
+          <w:tab w:val="clear" w:pos="450"/>
+          <w:tab w:val="num" w:pos="1080"/>
+        </w:tabs>
+        <w:ind w:left="1080"/>
+      </w:pPr>
+      <w:r>
+        <w:t xml:space="preserve">Limit might not exist (series is NOT well-defined) </w:t>
+      </w:r>
+    </w:p>
+    <w:p>
+      <w:pPr>
+        <w:pStyle w:val="ListBullet"/>
+        <w:tabs>
+          <w:tab w:val="clear" w:pos="450"/>
+          <w:tab w:val="num" w:pos="1080"/>
+        </w:tabs>
+        <w:ind w:left="1080"/>
+      </w:pPr>
+      <w:r>
+        <w:t>Could exist, but if we rearrange the terms, we may get a different limit</w:t>
+      </w:r>
+    </w:p>
+    <w:p>
+      <w:pPr>
+        <w:pStyle w:val="ListBullet"/>
+        <w:tabs>
+          <w:tab w:val="clear" w:pos="450"/>
+          <w:tab w:val="num" w:pos="1440"/>
+        </w:tabs>
+        <w:ind w:left="1440"/>
+      </w:pPr>
+      <w:r>
+        <w:t xml:space="preserve">Can avoid this if the sum of the </w:t>
+      </w:r>
+      <w:r>
+        <w:rPr>
+          <w:i/>
+        </w:rPr>
+        <w:t>absolute values</w:t>
+      </w:r>
+      <w:r>
+        <w:t xml:space="preserve"> of the terms sums to a finite number</w:t>
+      </w:r>
+    </w:p>
+    <w:p>
+      <w:pPr>
+        <w:pStyle w:val="ListBullet"/>
+        <w:tabs>
+          <w:tab w:val="clear" w:pos="450"/>
+          <w:tab w:val="num" w:pos="1440"/>
+        </w:tabs>
+        <w:ind w:left="1440"/>
+      </w:pPr>
+      <w:r>
+        <w:rPr>
+          <w:noProof/>
+        </w:rPr>
+        <w:drawing>
+          <wp:inline distT="0" distB="0" distL="0" distR="0" wp14:anchorId="3F346BF9" wp14:editId="4C624136">
+            <wp:extent cx="4314825" cy="286675"/>
+            <wp:effectExtent l="0" t="0" r="0" b="0"/>
+            <wp:docPr id="3" name="Picture 3"/>
+            <wp:cNvGraphicFramePr>
+              <a:graphicFrameLocks xmlns:a="http://schemas.openxmlformats.org/drawingml/2006/main" noChangeAspect="1"/>
+            </wp:cNvGraphicFramePr>
+            <a:graphic xmlns:a="http://schemas.openxmlformats.org/drawingml/2006/main">
+              <a:graphicData uri="http://schemas.openxmlformats.org/drawingml/2006/picture">
+                <pic:pic xmlns:pic="http://schemas.openxmlformats.org/drawingml/2006/picture">
+                  <pic:nvPicPr>
+                    <pic:cNvPr id="1" name=""/>
+                    <pic:cNvPicPr/>
+                  </pic:nvPicPr>
+                  <pic:blipFill>
+                    <a:blip r:embed="rId35"/>
+                    <a:stretch>
+                      <a:fillRect/>
+                    </a:stretch>
+                  </pic:blipFill>
+                  <pic:spPr>
+                    <a:xfrm>
+                      <a:off x="0" y="0"/>
+                      <a:ext cx="4445045" cy="295327"/>
+                    </a:xfrm>
+                    <a:prstGeom prst="rect">
+                      <a:avLst/>
+                    </a:prstGeom>
+                  </pic:spPr>
+                </pic:pic>
+              </a:graphicData>
+            </a:graphic>
+          </wp:inline>
+        </w:drawing>
+      </w:r>
+    </w:p>
+    <w:p>
+      <w:pPr>
+        <w:pStyle w:val="ListBullet"/>
+        <w:numPr>
+          <w:ilvl w:val="0"/>
+          <w:numId w:val="0"/>
+        </w:numPr>
+        <w:ind w:left="450" w:hanging="360"/>
+        <w:jc w:val="center"/>
+        <w:rPr>
+          <w:b/>
+          <w:u w:val="single"/>
+        </w:rPr>
+      </w:pPr>
+      <w:r>
+        <w:rPr>
+          <w:b/>
+          <w:u w:val="single"/>
+        </w:rPr>
+        <w:lastRenderedPageBreak/>
+        <w:t xml:space="preserve">Geometric </w:t>
+      </w:r>
+      <w:r>
+        <w:rPr>
+          <w:b/>
+          <w:u w:val="single"/>
+        </w:rPr>
+        <w:t>Series</w:t>
+      </w:r>
+    </w:p>
+    <w:p>
+      <w:pPr>
+        <w:pStyle w:val="ListBullet"/>
+        <w:numPr>
+          <w:ilvl w:val="0"/>
+          <w:numId w:val="0"/>
+        </w:numPr>
+        <w:ind w:left="450" w:hanging="360"/>
+        <w:jc w:val="center"/>
+        <w:rPr>
+          <w:b/>
+          <w:u w:val="single"/>
+        </w:rPr>
+      </w:pPr>
+    </w:p>
+    <w:p>
+      <w:pPr>
+        <w:pStyle w:val="ListBullet"/>
+      </w:pPr>
+      <w:r>
+        <w:t>Given some # alpha + want to sum up all powers of alpha to get an infinite series</w:t>
+      </w:r>
+    </w:p>
+    <w:p>
+      <w:pPr>
+        <w:pStyle w:val="ListBullet"/>
+        <w:numPr>
+          <w:ilvl w:val="0"/>
+          <w:numId w:val="0"/>
+        </w:numPr>
+        <w:ind w:left="1170" w:firstLine="270"/>
+      </w:pPr>
+      <w:r>
+        <w:rPr>
+          <w:noProof/>
+        </w:rPr>
+        <w:drawing>
+          <wp:inline distT="0" distB="0" distL="0" distR="0" wp14:anchorId="64E2E2E0" wp14:editId="36D3BDFE">
+            <wp:extent cx="3676650" cy="514350"/>
+            <wp:effectExtent l="0" t="0" r="0" b="0"/>
+            <wp:docPr id="4" name="Picture 4"/>
+            <wp:cNvGraphicFramePr>
+              <a:graphicFrameLocks xmlns:a="http://schemas.openxmlformats.org/drawingml/2006/main" noChangeAspect="1"/>
+            </wp:cNvGraphicFramePr>
+            <a:graphic xmlns:a="http://schemas.openxmlformats.org/drawingml/2006/main">
+              <a:graphicData uri="http://schemas.openxmlformats.org/drawingml/2006/picture">
+                <pic:pic xmlns:pic="http://schemas.openxmlformats.org/drawingml/2006/picture">
+                  <pic:nvPicPr>
+                    <pic:cNvPr id="1" name=""/>
+                    <pic:cNvPicPr/>
+                  </pic:nvPicPr>
+                  <pic:blipFill>
+                    <a:blip r:embed="rId36"/>
+                    <a:stretch>
+                      <a:fillRect/>
+                    </a:stretch>
+                  </pic:blipFill>
+                  <pic:spPr>
+                    <a:xfrm>
+                      <a:off x="0" y="0"/>
+                      <a:ext cx="3676650" cy="514350"/>
+                    </a:xfrm>
+                    <a:prstGeom prst="rect">
+                      <a:avLst/>
+                    </a:prstGeom>
+                  </pic:spPr>
+                </pic:pic>
+              </a:graphicData>
+            </a:graphic>
+          </wp:inline>
+        </w:drawing>
+      </w:r>
+    </w:p>
+    <w:p>
+      <w:pPr>
+        <w:pStyle w:val="ListBullet"/>
+      </w:pPr>
+      <w:r>
+        <w:t>In order for this series to converge, we need subsequent terms to get smaller + smaller</w:t>
+      </w:r>
+    </w:p>
+    <w:p>
+      <w:pPr>
+        <w:pStyle w:val="ListBullet"/>
+        <w:tabs>
+          <w:tab w:val="clear" w:pos="450"/>
+          <w:tab w:val="num" w:pos="810"/>
+        </w:tabs>
+        <w:ind w:left="810"/>
+      </w:pPr>
+      <w:r>
+        <w:t>Therefore we make the assumption that alpha &lt; 1 to imply consecutive terms go to 0</w:t>
+      </w:r>
+    </w:p>
+    <w:p>
+      <w:pPr>
+        <w:pStyle w:val="ListBullet"/>
+        <w:tabs>
+          <w:tab w:val="clear" w:pos="450"/>
+          <w:tab w:val="num" w:pos="810"/>
+        </w:tabs>
+        <w:ind w:left="810"/>
+      </w:pPr>
+    </w:p>
+    <w:p>
+      <w:pPr>
+        <w:pStyle w:val="ListBullet"/>
+      </w:pPr>
+      <w:r>
+        <w:t xml:space="preserve">Can evaluate </w:t>
+      </w:r>
+      <w:r>
+        <w:t xml:space="preserve">this series </w:t>
+      </w:r>
+      <w:r>
+        <w:t>by starting</w:t>
+      </w:r>
+      <w:r>
+        <w:t xml:space="preserve"> from an algebraic identity</w:t>
+      </w:r>
+      <w:r>
+        <w:t>:</w:t>
+      </w:r>
+    </w:p>
+    <w:p>
+      <w:pPr>
+        <w:pStyle w:val="ListBullet"/>
+        <w:tabs>
+          <w:tab w:val="clear" w:pos="450"/>
+          <w:tab w:val="num" w:pos="810"/>
+        </w:tabs>
+        <w:ind w:left="810"/>
+      </w:pPr>
+      <w:r>
+        <w:t>T</w:t>
+      </w:r>
+      <w:r>
+        <w:t xml:space="preserve">ake 1 </w:t>
+      </w:r>
+      <w:r>
+        <w:t xml:space="preserve">- </w:t>
+      </w:r>
+      <w:r>
+        <w:t xml:space="preserve">alpha </w:t>
+      </w:r>
+      <w:r>
+        <w:t>+</w:t>
+      </w:r>
+      <w:r>
+        <w:t xml:space="preserve"> multiply it by the terms in the series</w:t>
+      </w:r>
+      <w:r>
+        <w:t xml:space="preserve">, </w:t>
+      </w:r>
+      <w:r>
+        <w:t xml:space="preserve">only up to the </w:t>
+      </w:r>
+      <w:r>
+        <w:t xml:space="preserve">alpha^ = </w:t>
+      </w:r>
+      <w:r>
+        <w:t xml:space="preserve">a finite series. </w:t>
+      </w:r>
+    </w:p>
+    <w:p>
+      <w:pPr>
+        <w:pStyle w:val="ListBullet"/>
+        <w:tabs>
+          <w:tab w:val="clear" w:pos="450"/>
+          <w:tab w:val="num" w:pos="810"/>
+        </w:tabs>
+        <w:ind w:left="810"/>
+        <w:rPr>
+          <w:b/>
+        </w:rPr>
+      </w:pPr>
+      <w:r>
+        <w:t>D</w:t>
+      </w:r>
+      <w:r>
+        <w:t xml:space="preserve">o this multiplication, get terms, do cancellations, </w:t>
+      </w:r>
+      <w:r>
+        <w:t xml:space="preserve">+ what is left at the end = </w:t>
+      </w:r>
+      <w:r>
+        <w:rPr>
+          <w:b/>
+        </w:rPr>
+        <w:t xml:space="preserve">1 </w:t>
+      </w:r>
+      <w:r>
+        <w:rPr>
+          <w:b/>
+        </w:rPr>
+        <w:t xml:space="preserve">– </w:t>
+      </w:r>
+      <w:r>
+        <w:rPr>
+          <w:rFonts w:ascii="Gulim" w:eastAsia="Gulim" w:hAnsi="Gulim" w:hint="eastAsia"/>
+          <w:b/>
+        </w:rPr>
+        <w:t>α</w:t>
+      </w:r>
+      <w:r>
+        <w:rPr>
+          <w:b/>
+        </w:rPr>
+        <w:t>^(</w:t>
+      </w:r>
+      <w:r>
+        <w:rPr>
+          <w:b/>
+        </w:rPr>
+        <w:t>n</w:t>
+      </w:r>
+      <w:r>
+        <w:rPr>
+          <w:b/>
+        </w:rPr>
+        <w:t xml:space="preserve"> + 1)</w:t>
+      </w:r>
+    </w:p>
+    <w:p>
+      <w:pPr>
+        <w:pStyle w:val="ListBullet"/>
+        <w:numPr>
+          <w:ilvl w:val="0"/>
+          <w:numId w:val="0"/>
+        </w:numPr>
+        <w:ind w:left="1530" w:firstLine="630"/>
+        <w:rPr>
+          <w:b/>
+        </w:rPr>
+      </w:pPr>
+      <w:r>
+        <w:rPr>
+          <w:noProof/>
+        </w:rPr>
+        <w:drawing>
+          <wp:inline distT="0" distB="0" distL="0" distR="0" wp14:anchorId="1E73C912" wp14:editId="2AE6529A">
+            <wp:extent cx="3171825" cy="428625"/>
+            <wp:effectExtent l="0" t="0" r="9525" b="9525"/>
+            <wp:docPr id="10" name="Picture 10"/>
+            <wp:cNvGraphicFramePr>
+              <a:graphicFrameLocks xmlns:a="http://schemas.openxmlformats.org/drawingml/2006/main" noChangeAspect="1"/>
+            </wp:cNvGraphicFramePr>
+            <a:graphic xmlns:a="http://schemas.openxmlformats.org/drawingml/2006/main">
+              <a:graphicData uri="http://schemas.openxmlformats.org/drawingml/2006/picture">
+                <pic:pic xmlns:pic="http://schemas.openxmlformats.org/drawingml/2006/picture">
+                  <pic:nvPicPr>
+                    <pic:cNvPr id="1" name=""/>
+                    <pic:cNvPicPr/>
+                  </pic:nvPicPr>
+                  <pic:blipFill>
+                    <a:blip r:embed="rId37"/>
+                    <a:stretch>
+                      <a:fillRect/>
+                    </a:stretch>
+                  </pic:blipFill>
+                  <pic:spPr>
+                    <a:xfrm>
+                      <a:off x="0" y="0"/>
+                      <a:ext cx="3171825" cy="428625"/>
+                    </a:xfrm>
+                    <a:prstGeom prst="rect">
+                      <a:avLst/>
+                    </a:prstGeom>
+                  </pic:spPr>
+                </pic:pic>
+              </a:graphicData>
+            </a:graphic>
+          </wp:inline>
+        </w:drawing>
+      </w:r>
+    </w:p>
+    <w:p>
+      <w:pPr>
+        <w:pStyle w:val="ListBullet"/>
+        <w:tabs>
+          <w:tab w:val="clear" w:pos="450"/>
+          <w:tab w:val="num" w:pos="810"/>
+        </w:tabs>
+        <w:ind w:left="810"/>
+      </w:pPr>
+      <w:r>
+        <w:t>T</w:t>
+      </w:r>
+      <w:r>
+        <w:t>ake the limit</w:t>
+      </w:r>
+      <w:r>
+        <w:t xml:space="preserve"> of these 3 terms</w:t>
+      </w:r>
+      <w:r>
+        <w:t xml:space="preserve"> as n goes to infinity. </w:t>
+      </w:r>
+    </w:p>
+    <w:p>
+      <w:pPr>
+        <w:pStyle w:val="ListBullet"/>
+        <w:tabs>
+          <w:tab w:val="clear" w:pos="450"/>
+          <w:tab w:val="num" w:pos="1080"/>
+        </w:tabs>
+        <w:ind w:left="1080"/>
+      </w:pPr>
+      <w:r>
+        <w:t xml:space="preserve">On the </w:t>
+      </w:r>
+      <w:r>
+        <w:t>left, 1</w:t>
+      </w:r>
+      <w:r>
+        <w:rPr>
+          <w:vertAlign w:val="superscript"/>
+        </w:rPr>
+        <w:t>st</w:t>
+      </w:r>
+      <w:r>
+        <w:t xml:space="preserve"> term = </w:t>
+      </w:r>
+      <w:r>
+        <w:t xml:space="preserve">1 </w:t>
+      </w:r>
+      <w:r>
+        <w:t>- α</w:t>
+      </w:r>
+      <w:r>
+        <w:t xml:space="preserve">, </w:t>
+      </w:r>
+      <w:r>
+        <w:t>+the 2</w:t>
+      </w:r>
+      <w:r>
+        <w:rPr>
+          <w:vertAlign w:val="superscript"/>
+        </w:rPr>
+        <w:t>nd</w:t>
+      </w:r>
+      <w:r>
+        <w:t xml:space="preserve"> term is the infinite series so </w:t>
+      </w:r>
+      <w:r>
+        <w:t xml:space="preserve">the </w:t>
+      </w:r>
+      <w:r>
+        <w:t>limit =</w:t>
+      </w:r>
+      <w:r>
+        <w:t xml:space="preserve"> 1. </w:t>
+      </w:r>
+    </w:p>
+    <w:p>
+      <w:pPr>
+        <w:pStyle w:val="ListBullet"/>
+        <w:tabs>
+          <w:tab w:val="clear" w:pos="450"/>
+          <w:tab w:val="num" w:pos="1080"/>
+        </w:tabs>
+        <w:ind w:left="1080"/>
+      </w:pPr>
+      <w:r>
+        <w:t>On the right, since α</w:t>
+      </w:r>
+      <w:r>
+        <w:t xml:space="preserve"> </w:t>
+      </w:r>
+      <w:r>
+        <w:t xml:space="preserve">&lt; </w:t>
+      </w:r>
+      <w:r>
+        <w:t xml:space="preserve">1, </w:t>
+      </w:r>
+      <w:r>
+        <w:rPr>
+          <w:rFonts w:ascii="Gulim" w:eastAsia="Gulim" w:hAnsi="Gulim" w:hint="eastAsia"/>
+          <w:b/>
+        </w:rPr>
+        <w:t>α</w:t>
+      </w:r>
+      <w:r>
+        <w:rPr>
+          <w:b/>
+        </w:rPr>
+        <w:t>^(n + 1)</w:t>
+      </w:r>
+      <w:r>
+        <w:t xml:space="preserve"> </w:t>
+      </w:r>
+      <w:r>
+        <w:t xml:space="preserve">converges to 0 as </w:t>
+      </w:r>
+      <w:r>
+        <w:t>α</w:t>
+      </w:r>
+      <w:r>
+        <w:t xml:space="preserve"> goes to infinity, so </w:t>
+      </w:r>
+      <w:r>
+        <w:t>the whole</w:t>
+      </w:r>
+      <w:r>
+        <w:t xml:space="preserve"> term</w:t>
+      </w:r>
+      <w:r>
+        <w:t xml:space="preserve"> = 0</w:t>
+      </w:r>
+    </w:p>
+    <w:p>
+      <w:pPr>
+        <w:pStyle w:val="ListBullet"/>
+        <w:numPr>
+          <w:ilvl w:val="0"/>
+          <w:numId w:val="0"/>
+        </w:numPr>
+        <w:ind w:left="1080"/>
+      </w:pPr>
+      <w:r>
+        <w:rPr>
+          <w:noProof/>
+        </w:rPr>
+        <w:drawing>
+          <wp:inline distT="0" distB="0" distL="0" distR="0" wp14:anchorId="0DD1E438" wp14:editId="32F4D986">
+            <wp:extent cx="1181100" cy="333375"/>
+            <wp:effectExtent l="0" t="0" r="0" b="9525"/>
+            <wp:docPr id="15" name="Picture 15"/>
+            <wp:cNvGraphicFramePr>
+              <a:graphicFrameLocks xmlns:a="http://schemas.openxmlformats.org/drawingml/2006/main" noChangeAspect="1"/>
+            </wp:cNvGraphicFramePr>
+            <a:graphic xmlns:a="http://schemas.openxmlformats.org/drawingml/2006/main">
+              <a:graphicData uri="http://schemas.openxmlformats.org/drawingml/2006/picture">
+                <pic:pic xmlns:pic="http://schemas.openxmlformats.org/drawingml/2006/picture">
+                  <pic:nvPicPr>
+                    <pic:cNvPr id="1" name=""/>
+                    <pic:cNvPicPr/>
+                  </pic:nvPicPr>
+                  <pic:blipFill>
+                    <a:blip r:embed="rId38"/>
+                    <a:stretch>
+                      <a:fillRect/>
+                    </a:stretch>
+                  </pic:blipFill>
+                  <pic:spPr>
+                    <a:xfrm>
+                      <a:off x="0" y="0"/>
+                      <a:ext cx="1181100" cy="333375"/>
+                    </a:xfrm>
+                    <a:prstGeom prst="rect">
+                      <a:avLst/>
+                    </a:prstGeom>
+                  </pic:spPr>
+                </pic:pic>
+              </a:graphicData>
+            </a:graphic>
+          </wp:inline>
+        </w:drawing>
+      </w:r>
+      <w:r>
+        <w:t xml:space="preserve"> = 0</w:t>
+      </w:r>
+    </w:p>
+    <w:p>
+      <w:pPr>
+        <w:pStyle w:val="ListBullet"/>
+        <w:tabs>
+          <w:tab w:val="clear" w:pos="450"/>
+          <w:tab w:val="num" w:pos="1080"/>
+        </w:tabs>
+        <w:ind w:left="1080"/>
+      </w:pPr>
+      <w:r>
+        <w:t xml:space="preserve">Solve </w:t>
+      </w:r>
+      <w:r>
+        <w:t>this relation</w:t>
+      </w:r>
+      <w:r>
+        <w:t xml:space="preserve"> +</w:t>
+      </w:r>
+      <w:r>
+        <w:t xml:space="preserve"> obtain </w:t>
+      </w:r>
+      <w:r>
+        <w:rPr>
+          <w:b/>
+        </w:rPr>
+        <w:t>s</w:t>
+      </w:r>
+      <w:r>
+        <w:t xml:space="preserve"> </w:t>
+      </w:r>
+      <w:r>
+        <w:t>= 1 / (</w:t>
+      </w:r>
+      <w:r>
+        <w:t xml:space="preserve">1 </w:t>
+      </w:r>
+      <w:r>
+        <w:t xml:space="preserve">– α), </w:t>
+      </w:r>
+      <w:r>
+        <w:t xml:space="preserve">the formula for the </w:t>
+      </w:r>
+      <w:r>
+        <w:rPr>
+          <w:b/>
+        </w:rPr>
+        <w:t>infinite geometric series</w:t>
+      </w:r>
+    </w:p>
+    <w:p>
+      <w:pPr>
+        <w:pStyle w:val="ListBullet"/>
+        <w:numPr>
+          <w:ilvl w:val="0"/>
+          <w:numId w:val="0"/>
+        </w:numPr>
+        <w:ind w:left="450"/>
+      </w:pPr>
+      <w:r>
+        <w:rPr>
+          <w:noProof/>
+        </w:rPr>
+        <w:drawing>
+          <wp:inline distT="0" distB="0" distL="0" distR="0" wp14:anchorId="3CF7CED2" wp14:editId="6200C1EF">
+            <wp:extent cx="4162425" cy="552450"/>
+            <wp:effectExtent l="0" t="0" r="9525" b="0"/>
+            <wp:docPr id="16" name="Picture 16"/>
+            <wp:cNvGraphicFramePr>
+              <a:graphicFrameLocks xmlns:a="http://schemas.openxmlformats.org/drawingml/2006/main" noChangeAspect="1"/>
+            </wp:cNvGraphicFramePr>
+            <a:graphic xmlns:a="http://schemas.openxmlformats.org/drawingml/2006/main">
+              <a:graphicData uri="http://schemas.openxmlformats.org/drawingml/2006/picture">
+                <pic:pic xmlns:pic="http://schemas.openxmlformats.org/drawingml/2006/picture">
+                  <pic:nvPicPr>
+                    <pic:cNvPr id="1" name=""/>
+                    <pic:cNvPicPr/>
+                  </pic:nvPicPr>
+                  <pic:blipFill>
+                    <a:blip r:embed="rId39"/>
+                    <a:stretch>
+                      <a:fillRect/>
+                    </a:stretch>
+                  </pic:blipFill>
+                  <pic:spPr>
+                    <a:xfrm>
+                      <a:off x="0" y="0"/>
+                      <a:ext cx="4162425" cy="552450"/>
+                    </a:xfrm>
+                    <a:prstGeom prst="rect">
+                      <a:avLst/>
+                    </a:prstGeom>
+                  </pic:spPr>
+                </pic:pic>
+              </a:graphicData>
+            </a:graphic>
+          </wp:inline>
+        </w:drawing>
+      </w:r>
+    </w:p>
+    <w:p>
+      <w:pPr>
+        <w:pStyle w:val="ListBullet"/>
+        <w:numPr>
+          <w:ilvl w:val="0"/>
+          <w:numId w:val="0"/>
+        </w:numPr>
+        <w:ind w:left="450"/>
+      </w:pPr>
+    </w:p>
+    <w:p>
+      <w:pPr>
+        <w:pStyle w:val="ListBullet"/>
+      </w:pPr>
+      <w:r>
+        <w:t xml:space="preserve">Alternative </w:t>
+      </w:r>
+      <w:r>
+        <w:t xml:space="preserve">way of deriving the same result. </w:t>
+      </w:r>
+    </w:p>
+    <w:p>
+      <w:pPr>
+        <w:pStyle w:val="ListBullet"/>
+        <w:numPr>
+          <w:ilvl w:val="0"/>
+          <w:numId w:val="0"/>
+        </w:numPr>
+        <w:ind w:left="450"/>
+      </w:pPr>
+      <w:r>
+        <w:rPr>
+          <w:noProof/>
+        </w:rPr>
+        <w:drawing>
+          <wp:inline distT="0" distB="0" distL="0" distR="0" wp14:anchorId="169C47CC" wp14:editId="08F4A586">
+            <wp:extent cx="5114925" cy="704850"/>
+            <wp:effectExtent l="0" t="0" r="9525" b="0"/>
+            <wp:docPr id="18" name="Picture 18"/>
+            <wp:cNvGraphicFramePr>
+              <a:graphicFrameLocks xmlns:a="http://schemas.openxmlformats.org/drawingml/2006/main" noChangeAspect="1"/>
+            </wp:cNvGraphicFramePr>
+            <a:graphic xmlns:a="http://schemas.openxmlformats.org/drawingml/2006/main">
+              <a:graphicData uri="http://schemas.openxmlformats.org/drawingml/2006/picture">
+                <pic:pic xmlns:pic="http://schemas.openxmlformats.org/drawingml/2006/picture">
+                  <pic:nvPicPr>
+                    <pic:cNvPr id="1" name=""/>
+                    <pic:cNvPicPr/>
+                  </pic:nvPicPr>
+                  <pic:blipFill>
+                    <a:blip r:embed="rId40"/>
+                    <a:stretch>
+                      <a:fillRect/>
+                    </a:stretch>
+                  </pic:blipFill>
+                  <pic:spPr>
+                    <a:xfrm>
+                      <a:off x="0" y="0"/>
+                      <a:ext cx="5114925" cy="704850"/>
+                    </a:xfrm>
+                    <a:prstGeom prst="rect">
+                      <a:avLst/>
+                    </a:prstGeom>
+                  </pic:spPr>
+                </pic:pic>
+              </a:graphicData>
+            </a:graphic>
+          </wp:inline>
+        </w:drawing>
+      </w:r>
+    </w:p>
+    <w:p>
+      <w:pPr>
+        <w:pStyle w:val="ListBullet"/>
+        <w:tabs>
+          <w:tab w:val="clear" w:pos="450"/>
+          <w:tab w:val="num" w:pos="810"/>
+        </w:tabs>
+        <w:ind w:left="810"/>
+      </w:pPr>
+      <w:r>
+        <w:t xml:space="preserve">Word </w:t>
+      </w:r>
+      <w:r>
+        <w:t>of caution</w:t>
+      </w:r>
+      <w:r>
+        <w:t xml:space="preserve"> </w:t>
+      </w:r>
+      <w:r>
+        <w:sym w:font="Wingdings" w:char="F0E0"/>
+      </w:r>
+      <w:r>
+        <w:t xml:space="preserve"> subtracting </w:t>
+      </w:r>
+      <w:r>
+        <w:t>α</w:t>
+      </w:r>
+      <w:r>
+        <w:t>*</w:t>
+      </w:r>
+      <w:r>
+        <w:t xml:space="preserve">s from both sides is only possible if we take for granted that s is a finite number. </w:t>
+      </w:r>
+    </w:p>
+    <w:p>
+      <w:pPr>
+        <w:pStyle w:val="ListBullet"/>
+        <w:numPr>
+          <w:ilvl w:val="0"/>
+          <w:numId w:val="0"/>
+        </w:numPr>
+      </w:pPr>
+      <w:bookmarkStart w:id="0" w:name="_GoBack"/>
+      <w:bookmarkEnd w:id="0"/>
     </w:p>
     <w:sectPr>
       <w:pgSz w:w="12240" w:h="15840"/>
@@ -4361,7 +5383,7 @@
 </file>
 
 <file path=customXml/itemProps1.xml><?xml version="1.0" encoding="utf-8"?>
-<ds:datastoreItem xmlns:ds="http://schemas.openxmlformats.org/officeDocument/2006/customXml" ds:itemID="{FF9EFF55-2169-4B12-93DE-8B8794AD6AFF}">
+<ds:datastoreItem xmlns:ds="http://schemas.openxmlformats.org/officeDocument/2006/customXml" ds:itemID="{EACF06A1-893F-4244-9944-86D373483772}">
   <ds:schemaRefs>
     <ds:schemaRef ds:uri="http://schemas.openxmlformats.org/officeDocument/2006/bibliography"/>
   </ds:schemaRefs>

</xml_diff>

<commit_message>
Finish Order of Summation Lecture in Unit 1-2 for MITx Intro to Probability
</commit_message>
<xml_diff>
--- a/Stats/EDX/IntroToProbability_MIT/Unit1_2_MathematicalBackground.docx
+++ b/Stats/EDX/IntroToProbability_MIT/Unit1_2_MathematicalBackground.docx
@@ -59,23 +59,7 @@
           <w:b/>
           <w:u w:val="single"/>
         </w:rPr>
-        <w:t>Mathematical background: Sets; sequences, limits, and series; (</w:t>
-      </w:r>
-      <w:proofErr w:type="gramStart"/>
-      <w:r>
-        <w:rPr>
-          <w:b/>
-          <w:u w:val="single"/>
-        </w:rPr>
-        <w:t>un)</w:t>
-      </w:r>
-      <w:proofErr w:type="gramEnd"/>
-      <w:r>
-        <w:rPr>
-          <w:b/>
-          <w:u w:val="single"/>
-        </w:rPr>
-        <w:t>countable sets</w:t>
+        <w:t>Mathematical background: Sets; sequences, limits, and series; (un)countable sets</w:t>
       </w:r>
     </w:p>
     <w:p>
@@ -1041,15 +1025,7 @@
         </w:rPr>
       </w:pPr>
       <w:r>
-        <w:t xml:space="preserve">X belongs to the intersection of all these sets if + only if X belongs to </w:t>
-      </w:r>
-      <w:proofErr w:type="gramStart"/>
-      <w:r>
-        <w:t>S(</w:t>
-      </w:r>
-      <w:proofErr w:type="gramEnd"/>
-      <w:r>
-        <w:t>n)</w:t>
+        <w:t>X belongs to the intersection of all these sets if + only if X belongs to S(n)</w:t>
       </w:r>
       <w:r>
         <w:rPr>
@@ -1240,13 +1216,8 @@
         </w:tabs>
         <w:ind w:left="810"/>
       </w:pPr>
-      <w:proofErr w:type="gramStart"/>
-      <w:r>
-        <w:t>the</w:t>
-      </w:r>
-      <w:proofErr w:type="gramEnd"/>
-      <w:r>
-        <w:t xml:space="preserve"> union of </w:t>
+      <w:r>
+        <w:t xml:space="preserve">the union of </w:t>
       </w:r>
       <w:r>
         <w:t xml:space="preserve">2 </w:t>
@@ -3305,15 +3276,7 @@
         <w:ind w:left="810"/>
       </w:pPr>
       <w:r>
-        <w:t>Does when all terms, a(</w:t>
-      </w:r>
-      <w:proofErr w:type="spellStart"/>
-      <w:r>
-        <w:t>i</w:t>
-      </w:r>
-      <w:proofErr w:type="spellEnd"/>
-      <w:r>
-        <w:t xml:space="preserve">), all non-negative </w:t>
+        <w:t xml:space="preserve">Does when all terms, a(i), all non-negative </w:t>
       </w:r>
       <w:r>
         <w:sym w:font="Wingdings" w:char="F0E0"/>
@@ -3357,15 +3320,7 @@
         <w:ind w:left="810"/>
       </w:pPr>
       <w:r>
-        <w:t>But if all a(</w:t>
-      </w:r>
-      <w:proofErr w:type="spellStart"/>
-      <w:r>
-        <w:t>i</w:t>
-      </w:r>
-      <w:proofErr w:type="spellEnd"/>
-      <w:r>
-        <w:t>) terms don’t have same sign</w:t>
+        <w:t>But if all a(i) terms don’t have same sign</w:t>
       </w:r>
     </w:p>
     <w:p>
@@ -4170,8 +4125,1158 @@
           <w:numId w:val="0"/>
         </w:numPr>
       </w:pPr>
+    </w:p>
+    <w:p>
+      <w:pPr>
+        <w:pStyle w:val="ListBullet"/>
+        <w:numPr>
+          <w:ilvl w:val="0"/>
+          <w:numId w:val="0"/>
+        </w:numPr>
+        <w:jc w:val="center"/>
+        <w:rPr>
+          <w:b/>
+          <w:u w:val="single"/>
+        </w:rPr>
+      </w:pPr>
+      <w:r>
+        <w:rPr>
+          <w:b/>
+          <w:u w:val="single"/>
+        </w:rPr>
+        <w:t>About the order of summation in series with multiple indices</w:t>
+      </w:r>
+    </w:p>
+    <w:p>
+      <w:pPr>
+        <w:pStyle w:val="ListBullet"/>
+        <w:numPr>
+          <w:ilvl w:val="0"/>
+          <w:numId w:val="0"/>
+        </w:numPr>
+      </w:pPr>
+    </w:p>
+    <w:p>
+      <w:pPr>
+        <w:pStyle w:val="ListBullet"/>
+      </w:pPr>
+      <w:r>
+        <w:t xml:space="preserve">Sometimes we have to deal </w:t>
+      </w:r>
+      <w:r>
+        <w:t xml:space="preserve">w/ </w:t>
+      </w:r>
+      <w:r>
+        <w:t xml:space="preserve">series where the terms being added are indexed by </w:t>
+      </w:r>
+      <w:r>
+        <w:rPr>
+          <w:i/>
+        </w:rPr>
+        <w:t>multiple</w:t>
+      </w:r>
+      <w:r>
+        <w:t xml:space="preserve"> indices</w:t>
+      </w:r>
+    </w:p>
+    <w:p>
+      <w:pPr>
+        <w:pStyle w:val="ListBullet"/>
+        <w:numPr>
+          <w:ilvl w:val="0"/>
+          <w:numId w:val="0"/>
+        </w:numPr>
+        <w:ind w:left="4050" w:firstLine="270"/>
+      </w:pPr>
+      <w:r>
+        <w:rPr>
+          <w:noProof/>
+        </w:rPr>
+        <w:drawing>
+          <wp:inline distT="0" distB="0" distL="0" distR="0" wp14:anchorId="16EA7B79" wp14:editId="6C50A008">
+            <wp:extent cx="742950" cy="438150"/>
+            <wp:effectExtent l="0" t="0" r="0" b="0"/>
+            <wp:docPr id="20" name="Picture 20"/>
+            <wp:cNvGraphicFramePr>
+              <a:graphicFrameLocks xmlns:a="http://schemas.openxmlformats.org/drawingml/2006/main" noChangeAspect="1"/>
+            </wp:cNvGraphicFramePr>
+            <a:graphic xmlns:a="http://schemas.openxmlformats.org/drawingml/2006/main">
+              <a:graphicData uri="http://schemas.openxmlformats.org/drawingml/2006/picture">
+                <pic:pic xmlns:pic="http://schemas.openxmlformats.org/drawingml/2006/picture">
+                  <pic:nvPicPr>
+                    <pic:cNvPr id="1" name=""/>
+                    <pic:cNvPicPr/>
+                  </pic:nvPicPr>
+                  <pic:blipFill>
+                    <a:blip r:embed="rId41"/>
+                    <a:stretch>
+                      <a:fillRect/>
+                    </a:stretch>
+                  </pic:blipFill>
+                  <pic:spPr>
+                    <a:xfrm>
+                      <a:off x="0" y="0"/>
+                      <a:ext cx="742950" cy="438150"/>
+                    </a:xfrm>
+                    <a:prstGeom prst="rect">
+                      <a:avLst/>
+                    </a:prstGeom>
+                  </pic:spPr>
+                </pic:pic>
+              </a:graphicData>
+            </a:graphic>
+          </wp:inline>
+        </w:drawing>
+      </w:r>
+    </w:p>
+    <w:p>
+      <w:pPr>
+        <w:pStyle w:val="ListBullet"/>
+      </w:pPr>
+      <w:r>
+        <w:t>Think</w:t>
+      </w:r>
+      <w:r>
+        <w:t xml:space="preserve"> of </w:t>
+      </w:r>
+      <w:r>
+        <w:t xml:space="preserve">this </w:t>
+      </w:r>
+      <w:r>
+        <w:t>as</w:t>
+      </w:r>
+      <w:r>
+        <w:t xml:space="preserve"> </w:t>
+      </w:r>
+      <w:r>
+        <w:t>a</w:t>
+      </w:r>
+      <w:r>
+        <w:t xml:space="preserve"> 2D </w:t>
+      </w:r>
+      <w:r>
+        <w:t>grid that corresponds to all pairs (i,</w:t>
+      </w:r>
+      <w:r>
+        <w:t xml:space="preserve"> </w:t>
+      </w:r>
+      <w:r>
+        <w:t>j</w:t>
+      </w:r>
+      <w:r>
+        <w:t xml:space="preserve">) </w:t>
+      </w:r>
+      <w:r>
+        <w:sym w:font="Wingdings" w:char="F0E8"/>
+      </w:r>
+      <w:r>
+        <w:t xml:space="preserve"> </w:t>
+      </w:r>
+      <w:r>
+        <w:t xml:space="preserve">each </w:t>
+      </w:r>
+      <w:r>
+        <w:t xml:space="preserve">point </w:t>
+      </w:r>
+      <w:r>
+        <w:t xml:space="preserve">corresponds to </w:t>
+      </w:r>
+      <w:r>
+        <w:t xml:space="preserve">a term we want to add </w:t>
+      </w:r>
+      <w:r>
+        <w:t xml:space="preserve">in some arbitrary </w:t>
+      </w:r>
+      <w:r>
+        <w:t xml:space="preserve">linear </w:t>
+      </w:r>
+      <w:r>
+        <w:t xml:space="preserve">order. </w:t>
+      </w:r>
+    </w:p>
+    <w:p>
+      <w:pPr>
+        <w:pStyle w:val="ListBullet"/>
+      </w:pPr>
+      <w:r>
+        <w:t xml:space="preserve">As long as this sum converges as we keep adding more terms, this series will be well defined. </w:t>
+      </w:r>
+    </w:p>
+    <w:p>
+      <w:pPr>
+        <w:pStyle w:val="ListBullet"/>
+      </w:pPr>
+      <w:r>
+        <w:t xml:space="preserve">Can </w:t>
+      </w:r>
+      <w:r>
+        <w:t>add terms in many different orders</w:t>
+      </w:r>
+      <w:r>
+        <w:t xml:space="preserve"> + </w:t>
+      </w:r>
+      <w:r>
+        <w:t xml:space="preserve">in principle, different orders might give </w:t>
+      </w:r>
+      <w:r>
+        <w:t xml:space="preserve">different results </w:t>
+      </w:r>
+    </w:p>
+    <w:p>
+      <w:pPr>
+        <w:pStyle w:val="ListBullet"/>
+      </w:pPr>
+      <w:r>
+        <w:t>A</w:t>
+      </w:r>
+      <w:r>
+        <w:t xml:space="preserve">s long as the sum of the absolute values of all the terms turns out to be finite, the particular order in which we're adding terms doesn't matter. </w:t>
+      </w:r>
+    </w:p>
+    <w:p>
+      <w:pPr>
+        <w:pStyle w:val="ListBullet"/>
+      </w:pPr>
+      <w:r>
+        <w:lastRenderedPageBreak/>
+        <w:t xml:space="preserve">Another </w:t>
+      </w:r>
+      <w:r>
+        <w:t>way that we can add the terms together</w:t>
+      </w:r>
+      <w:r>
+        <w:t>:</w:t>
+      </w:r>
+      <w:r>
+        <w:t xml:space="preserve"> </w:t>
+      </w:r>
+      <w:r>
+        <w:t xml:space="preserve">Consider </w:t>
+      </w:r>
+      <w:r>
+        <w:t>fixing a particular choice of i</w:t>
+      </w:r>
+      <w:r>
+        <w:t xml:space="preserve"> + </w:t>
+      </w:r>
+      <w:r>
+        <w:t xml:space="preserve">adding all terms associated </w:t>
+      </w:r>
+      <w:r>
+        <w:t xml:space="preserve">w/ </w:t>
+      </w:r>
+      <w:r>
+        <w:t xml:space="preserve">this particular </w:t>
+      </w:r>
+      <w:r>
+        <w:t>i</w:t>
+      </w:r>
+      <w:r>
+        <w:t xml:space="preserve"> as j ranges from 1 to infinity. </w:t>
+      </w:r>
+    </w:p>
+    <w:p>
+      <w:pPr>
+        <w:pStyle w:val="ListBullet"/>
+        <w:tabs>
+          <w:tab w:val="clear" w:pos="450"/>
+          <w:tab w:val="num" w:pos="810"/>
+        </w:tabs>
+        <w:ind w:left="810"/>
+      </w:pPr>
+      <w:r>
+        <w:t xml:space="preserve">Summation </w:t>
+      </w:r>
+      <w:r>
+        <w:t xml:space="preserve">from j </w:t>
+      </w:r>
+      <w:r>
+        <w:t xml:space="preserve">= </w:t>
+      </w:r>
+      <w:r>
+        <w:t xml:space="preserve">1 to infinity, while keeping i fixed. </w:t>
+      </w:r>
+    </w:p>
+    <w:p>
+      <w:pPr>
+        <w:pStyle w:val="ListBullet"/>
+        <w:numPr>
+          <w:ilvl w:val="0"/>
+          <w:numId w:val="0"/>
+        </w:numPr>
+        <w:ind w:left="1890" w:firstLine="270"/>
+      </w:pPr>
+      <w:r>
+        <w:rPr>
+          <w:noProof/>
+        </w:rPr>
+        <w:drawing>
+          <wp:inline distT="0" distB="0" distL="0" distR="0" wp14:anchorId="2D8C9FC8" wp14:editId="59C8E90C">
+            <wp:extent cx="1558048" cy="1323975"/>
+            <wp:effectExtent l="0" t="0" r="4445" b="0"/>
+            <wp:docPr id="21" name="Picture 21"/>
+            <wp:cNvGraphicFramePr>
+              <a:graphicFrameLocks xmlns:a="http://schemas.openxmlformats.org/drawingml/2006/main" noChangeAspect="1"/>
+            </wp:cNvGraphicFramePr>
+            <a:graphic xmlns:a="http://schemas.openxmlformats.org/drawingml/2006/main">
+              <a:graphicData uri="http://schemas.openxmlformats.org/drawingml/2006/picture">
+                <pic:pic xmlns:pic="http://schemas.openxmlformats.org/drawingml/2006/picture">
+                  <pic:nvPicPr>
+                    <pic:cNvPr id="1" name=""/>
+                    <pic:cNvPicPr/>
+                  </pic:nvPicPr>
+                  <pic:blipFill>
+                    <a:blip r:embed="rId42"/>
+                    <a:stretch>
+                      <a:fillRect/>
+                    </a:stretch>
+                  </pic:blipFill>
+                  <pic:spPr>
+                    <a:xfrm>
+                      <a:off x="0" y="0"/>
+                      <a:ext cx="1562830" cy="1328039"/>
+                    </a:xfrm>
+                    <a:prstGeom prst="rect">
+                      <a:avLst/>
+                    </a:prstGeom>
+                  </pic:spPr>
+                </pic:pic>
+              </a:graphicData>
+            </a:graphic>
+          </wp:inline>
+        </w:drawing>
+      </w:r>
+      <w:r>
+        <w:rPr>
+          <w:noProof/>
+        </w:rPr>
+        <w:t xml:space="preserve"> </w:t>
+      </w:r>
+      <w:r>
+        <w:rPr>
+          <w:noProof/>
+        </w:rPr>
+        <w:drawing>
+          <wp:inline distT="0" distB="0" distL="0" distR="0" wp14:anchorId="4718E01A" wp14:editId="512C77BC">
+            <wp:extent cx="1485900" cy="752475"/>
+            <wp:effectExtent l="0" t="0" r="0" b="9525"/>
+            <wp:docPr id="22" name="Picture 22"/>
+            <wp:cNvGraphicFramePr>
+              <a:graphicFrameLocks xmlns:a="http://schemas.openxmlformats.org/drawingml/2006/main" noChangeAspect="1"/>
+            </wp:cNvGraphicFramePr>
+            <a:graphic xmlns:a="http://schemas.openxmlformats.org/drawingml/2006/main">
+              <a:graphicData uri="http://schemas.openxmlformats.org/drawingml/2006/picture">
+                <pic:pic xmlns:pic="http://schemas.openxmlformats.org/drawingml/2006/picture">
+                  <pic:nvPicPr>
+                    <pic:cNvPr id="1" name=""/>
+                    <pic:cNvPicPr/>
+                  </pic:nvPicPr>
+                  <pic:blipFill>
+                    <a:blip r:embed="rId43"/>
+                    <a:stretch>
+                      <a:fillRect/>
+                    </a:stretch>
+                  </pic:blipFill>
+                  <pic:spPr>
+                    <a:xfrm>
+                      <a:off x="0" y="0"/>
+                      <a:ext cx="1485900" cy="752475"/>
+                    </a:xfrm>
+                    <a:prstGeom prst="rect">
+                      <a:avLst/>
+                    </a:prstGeom>
+                  </pic:spPr>
+                </pic:pic>
+              </a:graphicData>
+            </a:graphic>
+          </wp:inline>
+        </w:drawing>
+      </w:r>
+    </w:p>
+    <w:p>
+      <w:pPr>
+        <w:pStyle w:val="ListBullet"/>
+      </w:pPr>
+      <w:r>
+        <w:t>F</w:t>
+      </w:r>
+      <w:r>
+        <w:t>or every possible i, get a particular number</w:t>
+      </w:r>
+      <w:r>
+        <w:t xml:space="preserve"> + </w:t>
+      </w:r>
+      <w:r>
+        <w:t xml:space="preserve">add those together. </w:t>
+      </w:r>
+    </w:p>
+    <w:p>
+      <w:pPr>
+        <w:pStyle w:val="ListBullet"/>
+      </w:pPr>
+      <w:r>
+        <w:t xml:space="preserve">Could </w:t>
+      </w:r>
+      <w:r>
+        <w:t xml:space="preserve">also carry out the summation by fixing a particular choice of j </w:t>
+      </w:r>
+      <w:r>
+        <w:t>+</w:t>
+      </w:r>
+      <w:r>
+        <w:t xml:space="preserve"> summing over all i's</w:t>
+      </w:r>
+    </w:p>
+    <w:p>
+      <w:pPr>
+        <w:pStyle w:val="ListBullet"/>
+      </w:pPr>
+      <w:r>
+        <w:t xml:space="preserve">These </w:t>
+      </w:r>
+      <w:r>
+        <w:t>are go</w:t>
+      </w:r>
+      <w:r>
+        <w:t xml:space="preserve">ing to give us the same result </w:t>
+      </w:r>
+      <w:r>
+        <w:t xml:space="preserve">as long as the series is </w:t>
+      </w:r>
+      <w:r>
+        <w:rPr>
+          <w:b/>
+        </w:rPr>
+        <w:t>well-defined</w:t>
+      </w:r>
+      <w:r>
+        <w:t xml:space="preserve"> (</w:t>
+      </w:r>
+      <w:r>
+        <w:t>we have a guarantee that the sum of the absolute values of those numbers is finite, no matter which way we add them</w:t>
+      </w:r>
+      <w:r>
+        <w:t>)</w:t>
+      </w:r>
+    </w:p>
+    <w:p>
+      <w:pPr>
+        <w:pStyle w:val="ListBullet"/>
+      </w:pPr>
+      <w:r>
+        <w:rPr>
+          <w:u w:val="single"/>
+        </w:rPr>
+        <w:t>A word of caution</w:t>
+      </w:r>
+      <w:r>
+        <w:t xml:space="preserve">: </w:t>
+      </w:r>
+      <w:r>
+        <w:t>this condition is not always satisfied</w:t>
+      </w:r>
+      <w:r>
+        <w:t xml:space="preserve"> + </w:t>
+      </w:r>
+      <w:r>
+        <w:t>in those ca</w:t>
+      </w:r>
+      <w:r>
+        <w:t>ses, strange things can happen</w:t>
+      </w:r>
+    </w:p>
+    <w:p>
+      <w:pPr>
+        <w:pStyle w:val="ListBullet"/>
+        <w:tabs>
+          <w:tab w:val="clear" w:pos="450"/>
+          <w:tab w:val="num" w:pos="810"/>
+        </w:tabs>
+        <w:ind w:left="810"/>
+      </w:pPr>
+      <w:r>
+        <w:t xml:space="preserve">Suppose we're dealing </w:t>
+      </w:r>
+      <w:r>
+        <w:t xml:space="preserve">w/ </w:t>
+      </w:r>
+      <w:r>
+        <w:t>the a</w:t>
+      </w:r>
+      <w:r>
+        <w:t>(</w:t>
+      </w:r>
+      <w:r>
+        <w:t>i</w:t>
+      </w:r>
+      <w:r>
+        <w:t>,</w:t>
+      </w:r>
+      <w:r>
+        <w:t>j</w:t>
+      </w:r>
+      <w:r>
+        <w:t xml:space="preserve">)'s w/ the </w:t>
+      </w:r>
+      <w:r>
+        <w:t xml:space="preserve">particular values </w:t>
+      </w:r>
+      <w:r>
+        <w:t xml:space="preserve">below + </w:t>
+      </w:r>
+      <w:r>
+        <w:t>all remaining terms</w:t>
+      </w:r>
+      <w:r>
+        <w:t xml:space="preserve"> </w:t>
+      </w:r>
+      <w:r>
+        <w:t xml:space="preserve">are 0's. </w:t>
+      </w:r>
+    </w:p>
+    <w:p>
+      <w:pPr>
+        <w:pStyle w:val="ListBullet"/>
+        <w:numPr>
+          <w:ilvl w:val="0"/>
+          <w:numId w:val="0"/>
+        </w:numPr>
+        <w:ind w:left="2250" w:firstLine="630"/>
+      </w:pPr>
+      <w:r>
+        <w:rPr>
+          <w:noProof/>
+        </w:rPr>
+        <w:drawing>
+          <wp:inline distT="0" distB="0" distL="0" distR="0" wp14:anchorId="796F35DE" wp14:editId="2AFBB112">
+            <wp:extent cx="2133600" cy="1704975"/>
+            <wp:effectExtent l="0" t="0" r="0" b="9525"/>
+            <wp:docPr id="23" name="Picture 23"/>
+            <wp:cNvGraphicFramePr>
+              <a:graphicFrameLocks xmlns:a="http://schemas.openxmlformats.org/drawingml/2006/main" noChangeAspect="1"/>
+            </wp:cNvGraphicFramePr>
+            <a:graphic xmlns:a="http://schemas.openxmlformats.org/drawingml/2006/main">
+              <a:graphicData uri="http://schemas.openxmlformats.org/drawingml/2006/picture">
+                <pic:pic xmlns:pic="http://schemas.openxmlformats.org/drawingml/2006/picture">
+                  <pic:nvPicPr>
+                    <pic:cNvPr id="1" name=""/>
+                    <pic:cNvPicPr/>
+                  </pic:nvPicPr>
+                  <pic:blipFill>
+                    <a:blip r:embed="rId44"/>
+                    <a:stretch>
+                      <a:fillRect/>
+                    </a:stretch>
+                  </pic:blipFill>
+                  <pic:spPr>
+                    <a:xfrm>
+                      <a:off x="0" y="0"/>
+                      <a:ext cx="2133600" cy="1704975"/>
+                    </a:xfrm>
+                    <a:prstGeom prst="rect">
+                      <a:avLst/>
+                    </a:prstGeom>
+                  </pic:spPr>
+                </pic:pic>
+              </a:graphicData>
+            </a:graphic>
+          </wp:inline>
+        </w:drawing>
+      </w:r>
+    </w:p>
+    <w:p>
+      <w:pPr>
+        <w:pStyle w:val="ListBullet"/>
+        <w:tabs>
+          <w:tab w:val="clear" w:pos="450"/>
+          <w:tab w:val="num" w:pos="810"/>
+        </w:tabs>
+        <w:ind w:left="810"/>
+      </w:pPr>
+      <w:r>
+        <w:t xml:space="preserve">If we carry out the summation by fixing j </w:t>
+      </w:r>
+      <w:r>
+        <w:t>+</w:t>
+      </w:r>
+      <w:r>
+        <w:t xml:space="preserve"> adding over all i's, </w:t>
+      </w:r>
+      <w:r>
+        <w:t xml:space="preserve">we get all 0’s for all rows b/c </w:t>
+      </w:r>
+      <w:r>
+        <w:t>in each row we have a 1 and a minus 1, which cancel out and give us 0's</w:t>
+      </w:r>
+    </w:p>
+    <w:p>
+      <w:pPr>
+        <w:pStyle w:val="ListBullet"/>
+        <w:tabs>
+          <w:tab w:val="clear" w:pos="450"/>
+          <w:tab w:val="num" w:pos="810"/>
+        </w:tabs>
+        <w:ind w:left="810"/>
+      </w:pPr>
+      <w:r>
+        <w:t xml:space="preserve">But if </w:t>
+      </w:r>
+      <w:r>
+        <w:t>we</w:t>
+      </w:r>
+      <w:r>
+        <w:t xml:space="preserve"> fix </w:t>
+      </w:r>
+      <w:r>
+        <w:t xml:space="preserve">I + </w:t>
+      </w:r>
+      <w:r>
+        <w:t xml:space="preserve">add over all j's, the </w:t>
+      </w:r>
+      <w:r>
+        <w:t>1</w:t>
+      </w:r>
+      <w:r>
+        <w:rPr>
+          <w:vertAlign w:val="superscript"/>
+        </w:rPr>
+        <w:t>st</w:t>
+      </w:r>
+      <w:r>
+        <w:t xml:space="preserve"> </w:t>
+      </w:r>
+      <w:r>
+        <w:t xml:space="preserve">term </w:t>
+      </w:r>
+      <w:r>
+        <w:t xml:space="preserve">= </w:t>
+      </w:r>
+      <w:r>
+        <w:t>1</w:t>
+      </w:r>
+      <w:r>
+        <w:t xml:space="preserve"> + </w:t>
+      </w:r>
+      <w:r>
+        <w:t>in the remaining columns</w:t>
+      </w:r>
+      <w:r>
+        <w:t xml:space="preserve"> we </w:t>
+      </w:r>
+      <w:r>
+        <w:t>get 0's</w:t>
+      </w:r>
+    </w:p>
+    <w:p>
+      <w:pPr>
+        <w:pStyle w:val="ListBullet"/>
+      </w:pPr>
+      <w:r>
+        <w:t>T</w:t>
+      </w:r>
+      <w:r>
+        <w:t xml:space="preserve">his is an example that shows you that </w:t>
+      </w:r>
+      <w:r>
+        <w:rPr>
+          <w:i/>
+        </w:rPr>
+        <w:t>the order of summation actually may matter.</w:t>
+      </w:r>
+      <w:r>
+        <w:t xml:space="preserve"> </w:t>
+      </w:r>
+    </w:p>
+    <w:p>
+      <w:pPr>
+        <w:pStyle w:val="ListBullet"/>
+        <w:numPr>
+          <w:ilvl w:val="0"/>
+          <w:numId w:val="0"/>
+        </w:numPr>
+        <w:ind w:left="450"/>
+      </w:pPr>
+    </w:p>
+    <w:p>
+      <w:pPr>
+        <w:pStyle w:val="ListBullet"/>
+      </w:pPr>
+      <w:r>
+        <w:t xml:space="preserve">Consider </w:t>
+      </w:r>
+      <w:r>
+        <w:t xml:space="preserve">the case </w:t>
+      </w:r>
+      <w:r>
+        <w:t>of</w:t>
+      </w:r>
+      <w:r>
+        <w:t xml:space="preserve"> add</w:t>
+      </w:r>
+      <w:r>
+        <w:t>ing</w:t>
+      </w:r>
+      <w:r>
+        <w:t xml:space="preserve"> </w:t>
+      </w:r>
+      <w:r>
+        <w:t xml:space="preserve">terms of a double sequence </w:t>
+      </w:r>
+      <w:r>
+        <w:t xml:space="preserve">over a </w:t>
+      </w:r>
+      <w:r>
+        <w:rPr>
+          <w:i/>
+        </w:rPr>
+        <w:t>limited</w:t>
+      </w:r>
+      <w:r>
+        <w:t xml:space="preserve"> range of </w:t>
+      </w:r>
+      <w:r>
+        <w:t xml:space="preserve">2 </w:t>
+      </w:r>
+      <w:r>
+        <w:t xml:space="preserve">indices </w:t>
+      </w:r>
+      <w:r>
+        <w:sym w:font="Wingdings" w:char="F0E0"/>
+      </w:r>
+      <w:r>
+        <w:t xml:space="preserve"> only </w:t>
+      </w:r>
+      <w:r>
+        <w:t xml:space="preserve">for those </w:t>
+      </w:r>
+      <w:r>
+        <w:t xml:space="preserve">(i, </w:t>
+      </w:r>
+      <w:r>
+        <w:t>j</w:t>
+      </w:r>
+      <w:r>
+        <w:t>) pair</w:t>
+      </w:r>
+      <w:r>
+        <w:t xml:space="preserve">s for which j </w:t>
+      </w:r>
+      <w:r>
+        <w:t>&lt;= i</w:t>
+      </w:r>
+    </w:p>
+    <w:p>
+      <w:pPr>
+        <w:pStyle w:val="ListBullet"/>
+        <w:numPr>
+          <w:ilvl w:val="0"/>
+          <w:numId w:val="0"/>
+        </w:numPr>
+        <w:ind w:left="2160" w:firstLine="720"/>
+      </w:pPr>
+      <w:r>
+        <w:rPr>
+          <w:noProof/>
+        </w:rPr>
+        <w:drawing>
+          <wp:inline distT="0" distB="0" distL="0" distR="0" wp14:anchorId="0446296C" wp14:editId="6E81FB12">
+            <wp:extent cx="2181225" cy="1752600"/>
+            <wp:effectExtent l="0" t="0" r="9525" b="0"/>
+            <wp:docPr id="24" name="Picture 24"/>
+            <wp:cNvGraphicFramePr>
+              <a:graphicFrameLocks xmlns:a="http://schemas.openxmlformats.org/drawingml/2006/main" noChangeAspect="1"/>
+            </wp:cNvGraphicFramePr>
+            <a:graphic xmlns:a="http://schemas.openxmlformats.org/drawingml/2006/main">
+              <a:graphicData uri="http://schemas.openxmlformats.org/drawingml/2006/picture">
+                <pic:pic xmlns:pic="http://schemas.openxmlformats.org/drawingml/2006/picture">
+                  <pic:nvPicPr>
+                    <pic:cNvPr id="1" name=""/>
+                    <pic:cNvPicPr/>
+                  </pic:nvPicPr>
+                  <pic:blipFill>
+                    <a:blip r:embed="rId45"/>
+                    <a:stretch>
+                      <a:fillRect/>
+                    </a:stretch>
+                  </pic:blipFill>
+                  <pic:spPr>
+                    <a:xfrm>
+                      <a:off x="0" y="0"/>
+                      <a:ext cx="2181225" cy="1752600"/>
+                    </a:xfrm>
+                    <a:prstGeom prst="rect">
+                      <a:avLst/>
+                    </a:prstGeom>
+                  </pic:spPr>
+                </pic:pic>
+              </a:graphicData>
+            </a:graphic>
+          </wp:inline>
+        </w:drawing>
+      </w:r>
+    </w:p>
+    <w:p>
+      <w:pPr>
+        <w:pStyle w:val="ListBullet"/>
+      </w:pPr>
+      <w:r>
+        <w:lastRenderedPageBreak/>
+        <w:t>C</w:t>
+      </w:r>
+      <w:r>
+        <w:t xml:space="preserve">an carry out this summation in </w:t>
+      </w:r>
+      <w:r>
+        <w:t>2</w:t>
+      </w:r>
+      <w:r>
+        <w:t xml:space="preserve"> ways</w:t>
+      </w:r>
+    </w:p>
+    <w:p>
+      <w:pPr>
+        <w:pStyle w:val="ListBullet"/>
+        <w:tabs>
+          <w:tab w:val="clear" w:pos="450"/>
+          <w:tab w:val="num" w:pos="810"/>
+        </w:tabs>
+        <w:ind w:left="810"/>
+      </w:pPr>
+      <w:r>
+        <w:t xml:space="preserve">1) Fix a value of i + </w:t>
+      </w:r>
+      <w:r>
+        <w:t xml:space="preserve">consider all terms to </w:t>
+      </w:r>
+      <w:r>
+        <w:t xml:space="preserve">corresponding </w:t>
+      </w:r>
+      <w:r>
+        <w:t xml:space="preserve">choices of j. </w:t>
+      </w:r>
+    </w:p>
+    <w:p>
+      <w:pPr>
+        <w:pStyle w:val="ListBullet"/>
+        <w:tabs>
+          <w:tab w:val="clear" w:pos="450"/>
+          <w:tab w:val="num" w:pos="1080"/>
+        </w:tabs>
+        <w:ind w:left="1080"/>
+      </w:pPr>
+      <w:r>
+        <w:t xml:space="preserve">But we only go up to the point where i </w:t>
+      </w:r>
+      <w:r>
+        <w:t>=</w:t>
+      </w:r>
+      <w:r>
+        <w:t xml:space="preserve"> j</w:t>
+      </w:r>
+      <w:r>
+        <w:t xml:space="preserve">, </w:t>
+      </w:r>
+      <w:r>
+        <w:t xml:space="preserve">the largest term. </w:t>
+      </w:r>
+    </w:p>
+    <w:p>
+      <w:pPr>
+        <w:pStyle w:val="ListBullet"/>
+        <w:numPr>
+          <w:ilvl w:val="0"/>
+          <w:numId w:val="0"/>
+        </w:numPr>
+        <w:ind w:left="1890" w:firstLine="270"/>
+      </w:pPr>
+      <w:r>
+        <w:rPr>
+          <w:noProof/>
+        </w:rPr>
+        <w:drawing>
+          <wp:inline distT="0" distB="0" distL="0" distR="0" wp14:anchorId="7D66BA79" wp14:editId="04A9103D">
+            <wp:extent cx="2181225" cy="1781175"/>
+            <wp:effectExtent l="0" t="0" r="9525" b="9525"/>
+            <wp:docPr id="25" name="Picture 25"/>
+            <wp:cNvGraphicFramePr>
+              <a:graphicFrameLocks xmlns:a="http://schemas.openxmlformats.org/drawingml/2006/main" noChangeAspect="1"/>
+            </wp:cNvGraphicFramePr>
+            <a:graphic xmlns:a="http://schemas.openxmlformats.org/drawingml/2006/main">
+              <a:graphicData uri="http://schemas.openxmlformats.org/drawingml/2006/picture">
+                <pic:pic xmlns:pic="http://schemas.openxmlformats.org/drawingml/2006/picture">
+                  <pic:nvPicPr>
+                    <pic:cNvPr id="1" name=""/>
+                    <pic:cNvPicPr/>
+                  </pic:nvPicPr>
+                  <pic:blipFill>
+                    <a:blip r:embed="rId46"/>
+                    <a:stretch>
+                      <a:fillRect/>
+                    </a:stretch>
+                  </pic:blipFill>
+                  <pic:spPr>
+                    <a:xfrm>
+                      <a:off x="0" y="0"/>
+                      <a:ext cx="2181225" cy="1781175"/>
+                    </a:xfrm>
+                    <a:prstGeom prst="rect">
+                      <a:avLst/>
+                    </a:prstGeom>
+                  </pic:spPr>
+                </pic:pic>
+              </a:graphicData>
+            </a:graphic>
+          </wp:inline>
+        </w:drawing>
+      </w:r>
+      <w:r>
+        <w:rPr>
+          <w:noProof/>
+        </w:rPr>
+        <w:t xml:space="preserve"> </w:t>
+      </w:r>
+      <w:r>
+        <w:rPr>
+          <w:noProof/>
+        </w:rPr>
+        <w:drawing>
+          <wp:inline distT="0" distB="0" distL="0" distR="0" wp14:anchorId="6F65719B" wp14:editId="16140879">
+            <wp:extent cx="1343025" cy="923925"/>
+            <wp:effectExtent l="0" t="0" r="9525" b="9525"/>
+            <wp:docPr id="26" name="Picture 26"/>
+            <wp:cNvGraphicFramePr>
+              <a:graphicFrameLocks xmlns:a="http://schemas.openxmlformats.org/drawingml/2006/main" noChangeAspect="1"/>
+            </wp:cNvGraphicFramePr>
+            <a:graphic xmlns:a="http://schemas.openxmlformats.org/drawingml/2006/main">
+              <a:graphicData uri="http://schemas.openxmlformats.org/drawingml/2006/picture">
+                <pic:pic xmlns:pic="http://schemas.openxmlformats.org/drawingml/2006/picture">
+                  <pic:nvPicPr>
+                    <pic:cNvPr id="1" name=""/>
+                    <pic:cNvPicPr/>
+                  </pic:nvPicPr>
+                  <pic:blipFill>
+                    <a:blip r:embed="rId47"/>
+                    <a:stretch>
+                      <a:fillRect/>
+                    </a:stretch>
+                  </pic:blipFill>
+                  <pic:spPr>
+                    <a:xfrm>
+                      <a:off x="0" y="0"/>
+                      <a:ext cx="1343025" cy="923925"/>
+                    </a:xfrm>
+                    <a:prstGeom prst="rect">
+                      <a:avLst/>
+                    </a:prstGeom>
+                  </pic:spPr>
+                </pic:pic>
+              </a:graphicData>
+            </a:graphic>
+          </wp:inline>
+        </w:drawing>
+      </w:r>
+    </w:p>
+    <w:p>
+      <w:pPr>
+        <w:pStyle w:val="ListBullet"/>
+        <w:tabs>
+          <w:tab w:val="clear" w:pos="450"/>
+          <w:tab w:val="num" w:pos="810"/>
+        </w:tabs>
+        <w:ind w:left="810"/>
+      </w:pPr>
+      <w:r>
+        <w:t>2) Fix</w:t>
+      </w:r>
+      <w:r>
+        <w:t xml:space="preserve"> a value of j</w:t>
+      </w:r>
+      <w:r>
+        <w:t xml:space="preserve"> + sum </w:t>
+      </w:r>
+      <w:r>
+        <w:t xml:space="preserve">over all choices of i. </w:t>
+      </w:r>
+    </w:p>
+    <w:p>
+      <w:pPr>
+        <w:pStyle w:val="ListBullet"/>
+        <w:numPr>
+          <w:ilvl w:val="0"/>
+          <w:numId w:val="0"/>
+        </w:numPr>
+        <w:ind w:left="1530" w:firstLine="630"/>
+      </w:pPr>
+      <w:r>
+        <w:rPr>
+          <w:noProof/>
+        </w:rPr>
+        <w:drawing>
+          <wp:inline distT="0" distB="0" distL="0" distR="0" wp14:anchorId="01C02029" wp14:editId="0A3581E4">
+            <wp:extent cx="1752600" cy="1461809"/>
+            <wp:effectExtent l="0" t="0" r="0" b="5080"/>
+            <wp:docPr id="27" name="Picture 27"/>
+            <wp:cNvGraphicFramePr>
+              <a:graphicFrameLocks xmlns:a="http://schemas.openxmlformats.org/drawingml/2006/main" noChangeAspect="1"/>
+            </wp:cNvGraphicFramePr>
+            <a:graphic xmlns:a="http://schemas.openxmlformats.org/drawingml/2006/main">
+              <a:graphicData uri="http://schemas.openxmlformats.org/drawingml/2006/picture">
+                <pic:pic xmlns:pic="http://schemas.openxmlformats.org/drawingml/2006/picture">
+                  <pic:nvPicPr>
+                    <pic:cNvPr id="1" name=""/>
+                    <pic:cNvPicPr/>
+                  </pic:nvPicPr>
+                  <pic:blipFill>
+                    <a:blip r:embed="rId48"/>
+                    <a:stretch>
+                      <a:fillRect/>
+                    </a:stretch>
+                  </pic:blipFill>
+                  <pic:spPr>
+                    <a:xfrm>
+                      <a:off x="0" y="0"/>
+                      <a:ext cx="1776173" cy="1481471"/>
+                    </a:xfrm>
+                    <a:prstGeom prst="rect">
+                      <a:avLst/>
+                    </a:prstGeom>
+                  </pic:spPr>
+                </pic:pic>
+              </a:graphicData>
+            </a:graphic>
+          </wp:inline>
+        </w:drawing>
+      </w:r>
+      <w:r>
+        <w:rPr>
+          <w:noProof/>
+        </w:rPr>
+        <w:t xml:space="preserve"> </w:t>
+      </w:r>
+      <w:r>
+        <w:rPr>
+          <w:noProof/>
+        </w:rPr>
+        <w:drawing>
+          <wp:inline distT="0" distB="0" distL="0" distR="0" wp14:anchorId="2BCF4E47" wp14:editId="282D3081">
+            <wp:extent cx="1676400" cy="962025"/>
+            <wp:effectExtent l="0" t="0" r="0" b="9525"/>
+            <wp:docPr id="28" name="Picture 28"/>
+            <wp:cNvGraphicFramePr>
+              <a:graphicFrameLocks xmlns:a="http://schemas.openxmlformats.org/drawingml/2006/main" noChangeAspect="1"/>
+            </wp:cNvGraphicFramePr>
+            <a:graphic xmlns:a="http://schemas.openxmlformats.org/drawingml/2006/main">
+              <a:graphicData uri="http://schemas.openxmlformats.org/drawingml/2006/picture">
+                <pic:pic xmlns:pic="http://schemas.openxmlformats.org/drawingml/2006/picture">
+                  <pic:nvPicPr>
+                    <pic:cNvPr id="1" name=""/>
+                    <pic:cNvPicPr/>
+                  </pic:nvPicPr>
+                  <pic:blipFill>
+                    <a:blip r:embed="rId49"/>
+                    <a:stretch>
+                      <a:fillRect/>
+                    </a:stretch>
+                  </pic:blipFill>
+                  <pic:spPr>
+                    <a:xfrm>
+                      <a:off x="0" y="0"/>
+                      <a:ext cx="1676400" cy="962025"/>
+                    </a:xfrm>
+                    <a:prstGeom prst="rect">
+                      <a:avLst/>
+                    </a:prstGeom>
+                  </pic:spPr>
+                </pic:pic>
+              </a:graphicData>
+            </a:graphic>
+          </wp:inline>
+        </w:drawing>
+      </w:r>
+    </w:p>
+    <w:p>
+      <w:pPr>
+        <w:pStyle w:val="ListBullet"/>
+        <w:tabs>
+          <w:tab w:val="clear" w:pos="450"/>
+          <w:tab w:val="num" w:pos="810"/>
+        </w:tabs>
+        <w:ind w:left="810"/>
+      </w:pPr>
+      <w:r>
+        <w:t>So this corresponds to the sum over all choices of i</w:t>
+      </w:r>
+    </w:p>
+    <w:p>
+      <w:pPr>
+        <w:pStyle w:val="ListBullet"/>
+        <w:tabs>
+          <w:tab w:val="clear" w:pos="450"/>
+          <w:tab w:val="num" w:pos="810"/>
+        </w:tabs>
+        <w:ind w:left="810"/>
+      </w:pPr>
+      <w:r>
+        <w:t xml:space="preserve">These 2 </w:t>
+      </w:r>
+      <w:r>
+        <w:t>ways of approaching this problem</w:t>
+      </w:r>
+      <w:r>
+        <w:t xml:space="preserve"> </w:t>
+      </w:r>
+      <w:r>
+        <w:t>should give us the same answer</w:t>
+      </w:r>
+      <w:r>
+        <w:t xml:space="preserve"> + are </w:t>
+      </w:r>
+      <w:r>
+        <w:t>going to be, again, subject to the usual qualificat</w:t>
+      </w:r>
+      <w:r>
+        <w:t xml:space="preserve">ion.: </w:t>
+      </w:r>
+      <w:r>
+        <w:t xml:space="preserve">As long as the sum of the absolute values of the terms we're trying to add is </w:t>
+      </w:r>
+      <w:r>
+        <w:t xml:space="preserve">&lt; </w:t>
+      </w:r>
+      <w:r>
+        <w:t>infinity</w:t>
+      </w:r>
+      <w:r>
+        <w:t xml:space="preserve">, the summations </w:t>
+      </w:r>
+      <w:r>
+        <w:t xml:space="preserve">are equal, just </w:t>
+      </w:r>
+      <w:r>
+        <w:t xml:space="preserve">2 </w:t>
+      </w:r>
+      <w:r>
+        <w:t xml:space="preserve">different </w:t>
+      </w:r>
+      <w:r>
+        <w:t>methods</w:t>
+      </w:r>
       <w:bookmarkStart w:id="0" w:name="_GoBack"/>
       <w:bookmarkEnd w:id="0"/>
+    </w:p>
+    <w:p>
+      <w:pPr>
+        <w:pStyle w:val="ListBullet"/>
+        <w:numPr>
+          <w:ilvl w:val="0"/>
+          <w:numId w:val="0"/>
+        </w:numPr>
+        <w:jc w:val="center"/>
+        <w:rPr>
+          <w:b/>
+          <w:u w:val="single"/>
+        </w:rPr>
+      </w:pPr>
     </w:p>
     <w:sectPr>
       <w:pgSz w:w="12240" w:h="15840"/>
@@ -5015,7 +6120,6 @@
   <w:style w:type="character" w:default="1" w:styleId="DefaultParagraphFont">
     <w:name w:val="Default Paragraph Font"/>
     <w:uiPriority w:val="1"/>
-    <w:semiHidden/>
     <w:unhideWhenUsed/>
   </w:style>
   <w:style w:type="table" w:default="1" w:styleId="TableNormal">
@@ -5383,7 +6487,7 @@
 </file>
 
 <file path=customXml/itemProps1.xml><?xml version="1.0" encoding="utf-8"?>
-<ds:datastoreItem xmlns:ds="http://schemas.openxmlformats.org/officeDocument/2006/customXml" ds:itemID="{EACF06A1-893F-4244-9944-86D373483772}">
+<ds:datastoreItem xmlns:ds="http://schemas.openxmlformats.org/officeDocument/2006/customXml" ds:itemID="{0D85D3CF-4961-45C6-80CD-8DC39C8F79CA}">
   <ds:schemaRefs>
     <ds:schemaRef ds:uri="http://schemas.openxmlformats.org/officeDocument/2006/bibliography"/>
   </ds:schemaRefs>

</xml_diff>

<commit_message>
Finish Unit 1.2 and start Unit 1.3 in MITx Intro to Probability Part 1
</commit_message>
<xml_diff>
--- a/Stats/EDX/IntroToProbability_MIT/Unit1_2_MathematicalBackground.docx
+++ b/Stats/EDX/IntroToProbability_MIT/Unit1_2_MathematicalBackground.docx
@@ -3441,14 +3441,7 @@
           <w:u w:val="single"/>
         </w:rPr>
         <w:lastRenderedPageBreak/>
-        <w:t xml:space="preserve">Geometric </w:t>
-      </w:r>
-      <w:r>
-        <w:rPr>
-          <w:b/>
-          <w:u w:val="single"/>
-        </w:rPr>
-        <w:t>Series</w:t>
+        <w:t>Geometric Series</w:t>
       </w:r>
     </w:p>
     <w:p>
@@ -3560,19 +3553,7 @@
         <w:pStyle w:val="ListBullet"/>
       </w:pPr>
       <w:r>
-        <w:t xml:space="preserve">Can evaluate </w:t>
-      </w:r>
-      <w:r>
-        <w:t xml:space="preserve">this series </w:t>
-      </w:r>
-      <w:r>
-        <w:t>by starting</w:t>
-      </w:r>
-      <w:r>
-        <w:t xml:space="preserve"> from an algebraic identity</w:t>
-      </w:r>
-      <w:r>
-        <w:t>:</w:t>
+        <w:t>Can evaluate this series by starting from an algebraic identity:</w:t>
       </w:r>
     </w:p>
     <w:p>
@@ -3585,34 +3566,7 @@
         <w:ind w:left="810"/>
       </w:pPr>
       <w:r>
-        <w:t>T</w:t>
-      </w:r>
-      <w:r>
-        <w:t xml:space="preserve">ake 1 </w:t>
-      </w:r>
-      <w:r>
-        <w:t xml:space="preserve">- </w:t>
-      </w:r>
-      <w:r>
-        <w:t xml:space="preserve">alpha </w:t>
-      </w:r>
-      <w:r>
-        <w:t>+</w:t>
-      </w:r>
-      <w:r>
-        <w:t xml:space="preserve"> multiply it by the terms in the series</w:t>
-      </w:r>
-      <w:r>
-        <w:t xml:space="preserve">, </w:t>
-      </w:r>
-      <w:r>
-        <w:t xml:space="preserve">only up to the </w:t>
-      </w:r>
-      <w:r>
-        <w:t xml:space="preserve">alpha^ = </w:t>
-      </w:r>
-      <w:r>
-        <w:t xml:space="preserve">a finite series. </w:t>
+        <w:t xml:space="preserve">Take 1 - alpha + multiply it by the terms in the series, only up to the alpha^ = a finite series. </w:t>
       </w:r>
     </w:p>
     <w:p>
@@ -3628,25 +3582,13 @@
         </w:rPr>
       </w:pPr>
       <w:r>
-        <w:t>D</w:t>
-      </w:r>
-      <w:r>
-        <w:t xml:space="preserve">o this multiplication, get terms, do cancellations, </w:t>
-      </w:r>
-      <w:r>
-        <w:t xml:space="preserve">+ what is left at the end = </w:t>
-      </w:r>
-      <w:r>
-        <w:rPr>
-          <w:b/>
-        </w:rPr>
-        <w:t xml:space="preserve">1 </w:t>
-      </w:r>
-      <w:r>
-        <w:rPr>
-          <w:b/>
-        </w:rPr>
-        <w:t xml:space="preserve">– </w:t>
+        <w:t xml:space="preserve">Do this multiplication, get terms, do cancellations, + what is left at the end = </w:t>
+      </w:r>
+      <w:r>
+        <w:rPr>
+          <w:b/>
+        </w:rPr>
+        <w:t xml:space="preserve">1 – </w:t>
       </w:r>
       <w:r>
         <w:rPr>
@@ -3659,19 +3601,7 @@
         <w:rPr>
           <w:b/>
         </w:rPr>
-        <w:t>^(</w:t>
-      </w:r>
-      <w:r>
-        <w:rPr>
-          <w:b/>
-        </w:rPr>
-        <w:t>n</w:t>
-      </w:r>
-      <w:r>
-        <w:rPr>
-          <w:b/>
-        </w:rPr>
-        <w:t xml:space="preserve"> + 1)</w:t>
+        <w:t>^(n + 1)</w:t>
       </w:r>
     </w:p>
     <w:p>
@@ -3737,16 +3667,7 @@
         <w:ind w:left="810"/>
       </w:pPr>
       <w:r>
-        <w:t>T</w:t>
-      </w:r>
-      <w:r>
-        <w:t>ake the limit</w:t>
-      </w:r>
-      <w:r>
-        <w:t xml:space="preserve"> of these 3 terms</w:t>
-      </w:r>
-      <w:r>
-        <w:t xml:space="preserve"> as n goes to infinity. </w:t>
+        <w:t xml:space="preserve">Take the limit of these 3 terms as n goes to infinity. </w:t>
       </w:r>
     </w:p>
     <w:p>
@@ -3759,10 +3680,7 @@
         <w:ind w:left="1080"/>
       </w:pPr>
       <w:r>
-        <w:t xml:space="preserve">On the </w:t>
-      </w:r>
-      <w:r>
-        <w:t>left, 1</w:t>
+        <w:t>On the left, 1</w:t>
       </w:r>
       <w:r>
         <w:rPr>
@@ -3771,19 +3689,7 @@
         <w:t>st</w:t>
       </w:r>
       <w:r>
-        <w:t xml:space="preserve"> term = </w:t>
-      </w:r>
-      <w:r>
-        <w:t xml:space="preserve">1 </w:t>
-      </w:r>
-      <w:r>
-        <w:t>- α</w:t>
-      </w:r>
-      <w:r>
-        <w:t xml:space="preserve">, </w:t>
-      </w:r>
-      <w:r>
-        <w:t>+the 2</w:t>
+        <w:t xml:space="preserve"> term = 1 - α, +the 2</w:t>
       </w:r>
       <w:r>
         <w:rPr>
@@ -3792,16 +3698,7 @@
         <w:t>nd</w:t>
       </w:r>
       <w:r>
-        <w:t xml:space="preserve"> term is the infinite series so </w:t>
-      </w:r>
-      <w:r>
-        <w:t xml:space="preserve">the </w:t>
-      </w:r>
-      <w:r>
-        <w:t>limit =</w:t>
-      </w:r>
-      <w:r>
-        <w:t xml:space="preserve"> 1. </w:t>
+        <w:t xml:space="preserve"> term is the infinite series so the limit = 1. </w:t>
       </w:r>
     </w:p>
     <w:p>
@@ -3814,16 +3711,7 @@
         <w:ind w:left="1080"/>
       </w:pPr>
       <w:r>
-        <w:t>On the right, since α</w:t>
-      </w:r>
-      <w:r>
-        <w:t xml:space="preserve"> </w:t>
-      </w:r>
-      <w:r>
-        <w:t xml:space="preserve">&lt; </w:t>
-      </w:r>
-      <w:r>
-        <w:t xml:space="preserve">1, </w:t>
+        <w:t xml:space="preserve">On the right, since α &lt; 1, </w:t>
       </w:r>
       <w:r>
         <w:rPr>
@@ -3839,25 +3727,7 @@
         <w:t>^(n + 1)</w:t>
       </w:r>
       <w:r>
-        <w:t xml:space="preserve"> </w:t>
-      </w:r>
-      <w:r>
-        <w:t xml:space="preserve">converges to 0 as </w:t>
-      </w:r>
-      <w:r>
-        <w:t>α</w:t>
-      </w:r>
-      <w:r>
-        <w:t xml:space="preserve"> goes to infinity, so </w:t>
-      </w:r>
-      <w:r>
-        <w:t>the whole</w:t>
-      </w:r>
-      <w:r>
-        <w:t xml:space="preserve"> term</w:t>
-      </w:r>
-      <w:r>
-        <w:t xml:space="preserve"> = 0</w:t>
+        <w:t xml:space="preserve"> converges to 0 as α goes to infinity, so the whole term = 0</w:t>
       </w:r>
     </w:p>
     <w:p>
@@ -3923,16 +3793,7 @@
         <w:ind w:left="1080"/>
       </w:pPr>
       <w:r>
-        <w:t xml:space="preserve">Solve </w:t>
-      </w:r>
-      <w:r>
-        <w:t>this relation</w:t>
-      </w:r>
-      <w:r>
-        <w:t xml:space="preserve"> +</w:t>
-      </w:r>
-      <w:r>
-        <w:t xml:space="preserve"> obtain </w:t>
+        <w:t xml:space="preserve">Solve this relation + obtain </w:t>
       </w:r>
       <w:r>
         <w:rPr>
@@ -3941,19 +3802,7 @@
         <w:t>s</w:t>
       </w:r>
       <w:r>
-        <w:t xml:space="preserve"> </w:t>
-      </w:r>
-      <w:r>
-        <w:t>= 1 / (</w:t>
-      </w:r>
-      <w:r>
-        <w:t xml:space="preserve">1 </w:t>
-      </w:r>
-      <w:r>
-        <w:t xml:space="preserve">– α), </w:t>
-      </w:r>
-      <w:r>
-        <w:t xml:space="preserve">the formula for the </w:t>
+        <w:t xml:space="preserve"> = 1 / (1 – α), the formula for the </w:t>
       </w:r>
       <w:r>
         <w:rPr>
@@ -4161,13 +4010,7 @@
         <w:pStyle w:val="ListBullet"/>
       </w:pPr>
       <w:r>
-        <w:t xml:space="preserve">Sometimes we have to deal </w:t>
-      </w:r>
-      <w:r>
-        <w:t xml:space="preserve">w/ </w:t>
-      </w:r>
-      <w:r>
-        <w:t xml:space="preserve">series where the terms being added are indexed by </w:t>
+        <w:t xml:space="preserve">Sometimes we have to deal w/ series where the terms being added are indexed by </w:t>
       </w:r>
       <w:r>
         <w:rPr>
@@ -4234,64 +4077,13 @@
         <w:pStyle w:val="ListBullet"/>
       </w:pPr>
       <w:r>
-        <w:t>Think</w:t>
-      </w:r>
-      <w:r>
-        <w:t xml:space="preserve"> of </w:t>
-      </w:r>
-      <w:r>
-        <w:t xml:space="preserve">this </w:t>
-      </w:r>
-      <w:r>
-        <w:t>as</w:t>
-      </w:r>
-      <w:r>
-        <w:t xml:space="preserve"> </w:t>
-      </w:r>
-      <w:r>
-        <w:t>a</w:t>
-      </w:r>
-      <w:r>
-        <w:t xml:space="preserve"> 2D </w:t>
-      </w:r>
-      <w:r>
-        <w:t>grid that corresponds to all pairs (i,</w:t>
-      </w:r>
-      <w:r>
-        <w:t xml:space="preserve"> </w:t>
-      </w:r>
-      <w:r>
-        <w:t>j</w:t>
-      </w:r>
-      <w:r>
-        <w:t xml:space="preserve">) </w:t>
+        <w:t xml:space="preserve">Think of this as a 2D grid that corresponds to all pairs (i, j) </w:t>
       </w:r>
       <w:r>
         <w:sym w:font="Wingdings" w:char="F0E8"/>
       </w:r>
       <w:r>
-        <w:t xml:space="preserve"> </w:t>
-      </w:r>
-      <w:r>
-        <w:t xml:space="preserve">each </w:t>
-      </w:r>
-      <w:r>
-        <w:t xml:space="preserve">point </w:t>
-      </w:r>
-      <w:r>
-        <w:t xml:space="preserve">corresponds to </w:t>
-      </w:r>
-      <w:r>
-        <w:t xml:space="preserve">a term we want to add </w:t>
-      </w:r>
-      <w:r>
-        <w:t xml:space="preserve">in some arbitrary </w:t>
-      </w:r>
-      <w:r>
-        <w:t xml:space="preserve">linear </w:t>
-      </w:r>
-      <w:r>
-        <w:t xml:space="preserve">order. </w:t>
+        <w:t xml:space="preserve"> each point corresponds to a term we want to add in some arbitrary linear order. </w:t>
       </w:r>
     </w:p>
     <w:p>
@@ -4307,30 +4099,15 @@
         <w:pStyle w:val="ListBullet"/>
       </w:pPr>
       <w:r>
-        <w:t xml:space="preserve">Can </w:t>
-      </w:r>
-      <w:r>
-        <w:t>add terms in many different orders</w:t>
-      </w:r>
-      <w:r>
-        <w:t xml:space="preserve"> + </w:t>
-      </w:r>
-      <w:r>
-        <w:t xml:space="preserve">in principle, different orders might give </w:t>
-      </w:r>
-      <w:r>
-        <w:t xml:space="preserve">different results </w:t>
-      </w:r>
-    </w:p>
-    <w:p>
-      <w:pPr>
-        <w:pStyle w:val="ListBullet"/>
-      </w:pPr>
-      <w:r>
-        <w:t>A</w:t>
-      </w:r>
-      <w:r>
-        <w:t xml:space="preserve">s long as the sum of the absolute values of all the terms turns out to be finite, the particular order in which we're adding terms doesn't matter. </w:t>
+        <w:t xml:space="preserve">Can add terms in many different orders + in principle, different orders might give different results </w:t>
+      </w:r>
+    </w:p>
+    <w:p>
+      <w:pPr>
+        <w:pStyle w:val="ListBullet"/>
+      </w:pPr>
+      <w:r>
+        <w:t xml:space="preserve">As long as the sum of the absolute values of all the terms turns out to be finite, the particular order in which we're adding terms doesn't matter. </w:t>
       </w:r>
     </w:p>
     <w:p>
@@ -5235,34 +5012,1254 @@
         <w:t>going to be, again, subject to the usual qualificat</w:t>
       </w:r>
       <w:r>
-        <w:t xml:space="preserve">ion.: </w:t>
-      </w:r>
-      <w:r>
+        <w:t>ion:</w:t>
+      </w:r>
+      <w:r>
+        <w:t xml:space="preserve"> </w:t>
+      </w:r>
+    </w:p>
+    <w:p>
+      <w:pPr>
+        <w:pStyle w:val="ListBullet"/>
+        <w:tabs>
+          <w:tab w:val="clear" w:pos="450"/>
+          <w:tab w:val="num" w:pos="1080"/>
+        </w:tabs>
+        <w:ind w:left="1080"/>
+        <w:rPr>
+          <w:i/>
+        </w:rPr>
+      </w:pPr>
+      <w:r>
+        <w:rPr>
+          <w:i/>
+        </w:rPr>
         <w:t xml:space="preserve">As long as the sum of the absolute values of the terms we're trying to add is </w:t>
       </w:r>
       <w:r>
+        <w:rPr>
+          <w:i/>
+        </w:rPr>
         <w:t xml:space="preserve">&lt; </w:t>
       </w:r>
       <w:r>
+        <w:rPr>
+          <w:i/>
+        </w:rPr>
         <w:t>infinity</w:t>
       </w:r>
       <w:r>
+        <w:rPr>
+          <w:i/>
+        </w:rPr>
         <w:t xml:space="preserve">, the summations </w:t>
       </w:r>
       <w:r>
+        <w:rPr>
+          <w:i/>
+        </w:rPr>
         <w:t xml:space="preserve">are equal, just </w:t>
       </w:r>
       <w:r>
+        <w:rPr>
+          <w:i/>
+        </w:rPr>
         <w:t xml:space="preserve">2 </w:t>
       </w:r>
       <w:r>
+        <w:rPr>
+          <w:i/>
+        </w:rPr>
         <w:t xml:space="preserve">different </w:t>
       </w:r>
       <w:r>
+        <w:rPr>
+          <w:i/>
+        </w:rPr>
         <w:t>methods</w:t>
       </w:r>
-      <w:bookmarkStart w:id="0" w:name="_GoBack"/>
-      <w:bookmarkEnd w:id="0"/>
+    </w:p>
+    <w:p>
+      <w:pPr>
+        <w:pStyle w:val="ListBullet"/>
+        <w:numPr>
+          <w:ilvl w:val="0"/>
+          <w:numId w:val="0"/>
+        </w:numPr>
+        <w:ind w:left="450" w:hanging="360"/>
+        <w:rPr>
+          <w:i/>
+        </w:rPr>
+      </w:pPr>
+    </w:p>
+    <w:p>
+      <w:pPr>
+        <w:pStyle w:val="ListBullet"/>
+        <w:numPr>
+          <w:ilvl w:val="0"/>
+          <w:numId w:val="0"/>
+        </w:numPr>
+        <w:ind w:left="450" w:hanging="360"/>
+        <w:jc w:val="center"/>
+        <w:rPr>
+          <w:b/>
+          <w:u w:val="single"/>
+        </w:rPr>
+      </w:pPr>
+      <w:r>
+        <w:rPr>
+          <w:b/>
+          <w:u w:val="single"/>
+        </w:rPr>
+        <w:t>Countable And Uncountable Sets</w:t>
+      </w:r>
+    </w:p>
+    <w:p>
+      <w:pPr>
+        <w:pStyle w:val="ListBullet"/>
+        <w:numPr>
+          <w:ilvl w:val="0"/>
+          <w:numId w:val="0"/>
+        </w:numPr>
+        <w:ind w:left="450" w:hanging="360"/>
+        <w:jc w:val="center"/>
+        <w:rPr>
+          <w:b/>
+          <w:u w:val="single"/>
+        </w:rPr>
+      </w:pPr>
+    </w:p>
+    <w:p>
+      <w:pPr>
+        <w:pStyle w:val="ListBullet"/>
+      </w:pPr>
+      <w:r>
+        <w:t>Probability models often involve infinite</w:t>
+      </w:r>
+      <w:r>
+        <w:t xml:space="preserve"> SS’s = </w:t>
+      </w:r>
+      <w:r>
+        <w:rPr>
+          <w:b/>
+        </w:rPr>
+        <w:t>infinite sets</w:t>
+      </w:r>
+    </w:p>
+    <w:p>
+      <w:pPr>
+        <w:pStyle w:val="ListBullet"/>
+      </w:pPr>
+      <w:r>
+        <w:t xml:space="preserve">Not </w:t>
+      </w:r>
+      <w:r>
+        <w:t>all sets are of the</w:t>
+      </w:r>
+      <w:r>
+        <w:t xml:space="preserve"> same kind </w:t>
+      </w:r>
+      <w:r>
+        <w:sym w:font="Wingdings" w:char="F0E0"/>
+      </w:r>
+      <w:r>
+        <w:t xml:space="preserve"> </w:t>
+      </w:r>
+      <w:r>
+        <w:t xml:space="preserve">Some are </w:t>
+      </w:r>
+      <w:r>
+        <w:rPr>
+          <w:b/>
+        </w:rPr>
+        <w:t>discrete</w:t>
+      </w:r>
+      <w:r>
+        <w:t xml:space="preserve"> </w:t>
+      </w:r>
+      <w:r>
+        <w:t>(</w:t>
+      </w:r>
+      <w:r>
+        <w:rPr>
+          <w:b/>
+        </w:rPr>
+        <w:t>countable</w:t>
+      </w:r>
+      <w:r>
+        <w:t xml:space="preserve">), </w:t>
+      </w:r>
+      <w:r>
+        <w:t>some</w:t>
+      </w:r>
+      <w:r>
+        <w:t xml:space="preserve"> </w:t>
+      </w:r>
+      <w:r>
+        <w:rPr>
+          <w:b/>
+        </w:rPr>
+        <w:t>continuous</w:t>
+      </w:r>
+      <w:r>
+        <w:t xml:space="preserve"> </w:t>
+      </w:r>
+      <w:r>
+        <w:t>(</w:t>
+      </w:r>
+      <w:r>
+        <w:rPr>
+          <w:b/>
+        </w:rPr>
+        <w:t>uncountable</w:t>
+      </w:r>
+      <w:r>
+        <w:t>)</w:t>
+      </w:r>
+    </w:p>
+    <w:p>
+      <w:pPr>
+        <w:pStyle w:val="ListBullet"/>
+      </w:pPr>
+      <w:r>
+        <w:rPr>
+          <w:b/>
+        </w:rPr>
+        <w:t xml:space="preserve">Countable </w:t>
+      </w:r>
+      <w:r>
+        <w:rPr>
+          <w:b/>
+        </w:rPr>
+        <w:t>set</w:t>
+      </w:r>
+      <w:r>
+        <w:t xml:space="preserve"> </w:t>
+      </w:r>
+      <w:r>
+        <w:t xml:space="preserve">= </w:t>
+      </w:r>
+      <w:r>
+        <w:t xml:space="preserve">elements can be put into a 1-to-1 correspondence </w:t>
+      </w:r>
+      <w:r>
+        <w:t>w/</w:t>
+      </w:r>
+      <w:r>
+        <w:t xml:space="preserve"> the positive integers</w:t>
+      </w:r>
+      <w:r>
+        <w:t xml:space="preserve"> = </w:t>
+      </w:r>
+      <w:r>
+        <w:t>means</w:t>
+      </w:r>
+      <w:r>
+        <w:t xml:space="preserve"> </w:t>
+      </w:r>
+      <w:r>
+        <w:t xml:space="preserve">we look at the elements of that set, take </w:t>
+      </w:r>
+      <w:r>
+        <w:t xml:space="preserve">1 </w:t>
+      </w:r>
+      <w:r>
+        <w:t>element</w:t>
+      </w:r>
+      <w:r>
+        <w:t>+</w:t>
+      </w:r>
+      <w:r>
+        <w:t xml:space="preserve"> call it the </w:t>
+      </w:r>
+      <w:r>
+        <w:t>1</w:t>
+      </w:r>
+      <w:r>
+        <w:rPr>
+          <w:vertAlign w:val="superscript"/>
+        </w:rPr>
+        <w:t>st</w:t>
+      </w:r>
+      <w:r>
+        <w:t xml:space="preserve"> element, </w:t>
+      </w:r>
+      <w:r>
+        <w:t>take</w:t>
+      </w:r>
+      <w:r>
+        <w:t xml:space="preserve"> </w:t>
+      </w:r>
+      <w:r>
+        <w:t xml:space="preserve">another </w:t>
+      </w:r>
+      <w:r>
+        <w:t xml:space="preserve">+ </w:t>
+      </w:r>
+      <w:r>
+        <w:t>call it the</w:t>
+      </w:r>
+      <w:r>
+        <w:t xml:space="preserve"> 2</w:t>
+      </w:r>
+      <w:r>
+        <w:rPr>
+          <w:vertAlign w:val="superscript"/>
+        </w:rPr>
+        <w:t>nd</w:t>
+      </w:r>
+      <w:r>
+        <w:t>, and so on</w:t>
+      </w:r>
+      <w:r>
+        <w:t xml:space="preserve">. </w:t>
+      </w:r>
+    </w:p>
+    <w:p>
+      <w:pPr>
+        <w:pStyle w:val="ListBullet"/>
+        <w:tabs>
+          <w:tab w:val="clear" w:pos="450"/>
+          <w:tab w:val="num" w:pos="810"/>
+        </w:tabs>
+        <w:ind w:left="810"/>
+      </w:pPr>
+      <w:r>
+        <w:t xml:space="preserve">Eventually we </w:t>
+      </w:r>
+      <w:r>
+        <w:t xml:space="preserve">exhaust all elements of </w:t>
+      </w:r>
+      <w:r>
+        <w:t xml:space="preserve">a </w:t>
+      </w:r>
+      <w:r>
+        <w:t>set</w:t>
+      </w:r>
+      <w:r>
+        <w:t xml:space="preserve"> + </w:t>
+      </w:r>
+      <w:r>
+        <w:t>each e</w:t>
+      </w:r>
+      <w:r>
+        <w:t xml:space="preserve">lement </w:t>
+      </w:r>
+      <w:r>
+        <w:t>corresponds to a particular positive integer</w:t>
+      </w:r>
+      <w:r>
+        <w:t xml:space="preserve"> = its </w:t>
+      </w:r>
+      <w:r>
+        <w:rPr>
+          <w:b/>
+        </w:rPr>
+        <w:t>index</w:t>
+      </w:r>
+      <w:r>
+        <w:t xml:space="preserve"> </w:t>
+      </w:r>
+    </w:p>
+    <w:p>
+      <w:pPr>
+        <w:pStyle w:val="ListBullet"/>
+        <w:numPr>
+          <w:ilvl w:val="0"/>
+          <w:numId w:val="0"/>
+        </w:numPr>
+        <w:ind w:left="2250" w:firstLine="630"/>
+      </w:pPr>
+      <w:r>
+        <w:rPr>
+          <w:noProof/>
+        </w:rPr>
+        <w:drawing>
+          <wp:inline distT="0" distB="0" distL="0" distR="0" wp14:anchorId="4A58CB48" wp14:editId="2FF0271E">
+            <wp:extent cx="1514475" cy="821101"/>
+            <wp:effectExtent l="0" t="0" r="0" b="0"/>
+            <wp:docPr id="17" name="Picture 17"/>
+            <wp:cNvGraphicFramePr>
+              <a:graphicFrameLocks xmlns:a="http://schemas.openxmlformats.org/drawingml/2006/main" noChangeAspect="1"/>
+            </wp:cNvGraphicFramePr>
+            <a:graphic xmlns:a="http://schemas.openxmlformats.org/drawingml/2006/main">
+              <a:graphicData uri="http://schemas.openxmlformats.org/drawingml/2006/picture">
+                <pic:pic xmlns:pic="http://schemas.openxmlformats.org/drawingml/2006/picture">
+                  <pic:nvPicPr>
+                    <pic:cNvPr id="1" name=""/>
+                    <pic:cNvPicPr/>
+                  </pic:nvPicPr>
+                  <pic:blipFill>
+                    <a:blip r:embed="rId50"/>
+                    <a:stretch>
+                      <a:fillRect/>
+                    </a:stretch>
+                  </pic:blipFill>
+                  <pic:spPr>
+                    <a:xfrm>
+                      <a:off x="0" y="0"/>
+                      <a:ext cx="1527330" cy="828070"/>
+                    </a:xfrm>
+                    <a:prstGeom prst="rect">
+                      <a:avLst/>
+                    </a:prstGeom>
+                  </pic:spPr>
+                </pic:pic>
+              </a:graphicData>
+            </a:graphic>
+          </wp:inline>
+        </w:drawing>
+      </w:r>
+    </w:p>
+    <w:p>
+      <w:pPr>
+        <w:pStyle w:val="ListBullet"/>
+        <w:tabs>
+          <w:tab w:val="clear" w:pos="450"/>
+          <w:tab w:val="num" w:pos="810"/>
+        </w:tabs>
+        <w:ind w:left="810"/>
+      </w:pPr>
+      <w:r>
+        <w:t>F</w:t>
+      </w:r>
+      <w:r>
+        <w:t>ormally</w:t>
+      </w:r>
+      <w:r>
+        <w:t xml:space="preserve"> = </w:t>
+      </w:r>
+      <w:r>
+        <w:t xml:space="preserve">take elements of </w:t>
+      </w:r>
+      <w:r>
+        <w:t>a</w:t>
+      </w:r>
+      <w:r>
+        <w:t xml:space="preserve"> set </w:t>
+      </w:r>
+      <w:r>
+        <w:rPr>
+          <w:i/>
+        </w:rPr>
+        <w:t xml:space="preserve">that are arranged in a sequence </w:t>
+      </w:r>
+      <w:r>
+        <w:sym w:font="Wingdings" w:char="F0E0"/>
+      </w:r>
+      <w:r>
+        <w:t xml:space="preserve"> </w:t>
+      </w:r>
+      <w:r>
+        <w:t>look at the set</w:t>
+      </w:r>
+      <w:r>
+        <w:t xml:space="preserve"> (the </w:t>
+      </w:r>
+      <w:r>
+        <w:t>entire range of values of that sequence</w:t>
+      </w:r>
+      <w:r>
+        <w:t xml:space="preserve">), + </w:t>
+      </w:r>
+      <w:r>
+        <w:t>want that sequence to</w:t>
+      </w:r>
+      <w:r>
+        <w:t xml:space="preserve"> </w:t>
+      </w:r>
+      <w:r>
+        <w:t xml:space="preserve">exhaust the entire set </w:t>
+      </w:r>
+      <w:r>
+        <w:t>Ω</w:t>
+      </w:r>
+      <w:r>
+        <w:t xml:space="preserve">. </w:t>
+      </w:r>
+    </w:p>
+    <w:p>
+      <w:pPr>
+        <w:pStyle w:val="ListBullet"/>
+        <w:tabs>
+          <w:tab w:val="clear" w:pos="450"/>
+          <w:tab w:val="num" w:pos="810"/>
+        </w:tabs>
+        <w:ind w:left="810"/>
+      </w:pPr>
+      <w:r>
+        <w:lastRenderedPageBreak/>
+        <w:t>I</w:t>
+      </w:r>
+      <w:r>
+        <w:t xml:space="preserve">n simpler terms, </w:t>
+      </w:r>
+      <w:r>
+        <w:t>w</w:t>
+      </w:r>
+      <w:r>
+        <w:t>ant to be able to arrange all of</w:t>
+      </w:r>
+      <w:r>
+        <w:t xml:space="preserve"> </w:t>
+      </w:r>
+      <w:r>
+        <w:t xml:space="preserve">the elements of </w:t>
+      </w:r>
+      <w:r>
+        <w:t xml:space="preserve">Ω </w:t>
+      </w:r>
+      <w:r>
+        <w:t>in a sequence.</w:t>
+      </w:r>
+    </w:p>
+    <w:p>
+      <w:pPr>
+        <w:pStyle w:val="ListBullet"/>
+      </w:pPr>
+      <w:r>
+        <w:t>In a trivial sense, positive integers themselves are</w:t>
+      </w:r>
+      <w:r>
+        <w:t xml:space="preserve"> </w:t>
+      </w:r>
+      <w:r>
+        <w:t xml:space="preserve">countable, </w:t>
+      </w:r>
+      <w:r>
+        <w:t xml:space="preserve">b/c </w:t>
+      </w:r>
+      <w:r>
+        <w:t xml:space="preserve">we </w:t>
+      </w:r>
+      <w:r>
+        <w:t>can arrange them in a sequence (</w:t>
+      </w:r>
+      <w:r>
+        <w:t>almost tautological</w:t>
+      </w:r>
+      <w:r>
+        <w:t>/by definition)</w:t>
+      </w:r>
+    </w:p>
+    <w:p>
+      <w:pPr>
+        <w:pStyle w:val="ListBullet"/>
+      </w:pPr>
+      <w:r>
+        <w:t xml:space="preserve">For a more interesting example, let's look at the set of </w:t>
+      </w:r>
+      <w:r>
+        <w:t xml:space="preserve">ALL </w:t>
+      </w:r>
+      <w:r>
+        <w:t xml:space="preserve">integers. </w:t>
+      </w:r>
+    </w:p>
+    <w:p>
+      <w:pPr>
+        <w:pStyle w:val="ListBullet"/>
+        <w:tabs>
+          <w:tab w:val="clear" w:pos="450"/>
+          <w:tab w:val="num" w:pos="810"/>
+        </w:tabs>
+        <w:ind w:left="810"/>
+      </w:pPr>
+      <w:r>
+        <w:t>Can we arrange them in a</w:t>
+      </w:r>
+      <w:r>
+        <w:t xml:space="preserve"> sequence? Yes, we can </w:t>
+      </w:r>
+      <w:r>
+        <w:sym w:font="Wingdings" w:char="F0E0"/>
+      </w:r>
+      <w:r>
+        <w:t xml:space="preserve"> </w:t>
+      </w:r>
+      <w:r>
+        <w:t xml:space="preserve">alternate between positive </w:t>
+      </w:r>
+      <w:r>
+        <w:t xml:space="preserve">+ </w:t>
+      </w:r>
+      <w:r>
+        <w:t xml:space="preserve">negative </w:t>
+      </w:r>
+      <w:r>
+        <w:t>#’s</w:t>
+      </w:r>
+      <w:r>
+        <w:t>.</w:t>
+      </w:r>
+    </w:p>
+    <w:p>
+      <w:pPr>
+        <w:pStyle w:val="ListBullet"/>
+        <w:tabs>
+          <w:tab w:val="clear" w:pos="450"/>
+          <w:tab w:val="num" w:pos="810"/>
+        </w:tabs>
+        <w:ind w:left="810"/>
+      </w:pPr>
+      <w:r>
+        <w:t xml:space="preserve">This way we </w:t>
+      </w:r>
+      <w:r>
+        <w:t>cover all integers</w:t>
+      </w:r>
+      <w:r>
+        <w:t xml:space="preserve"> + </w:t>
+      </w:r>
+      <w:r>
+        <w:t xml:space="preserve">have arranged them in a sequence. </w:t>
+      </w:r>
+    </w:p>
+    <w:p>
+      <w:pPr>
+        <w:pStyle w:val="ListBullet"/>
+        <w:numPr>
+          <w:ilvl w:val="0"/>
+          <w:numId w:val="0"/>
+        </w:numPr>
+        <w:ind w:left="1530" w:firstLine="630"/>
+      </w:pPr>
+      <w:r>
+        <w:rPr>
+          <w:noProof/>
+        </w:rPr>
+        <w:drawing>
+          <wp:inline distT="0" distB="0" distL="0" distR="0" wp14:anchorId="555EE0CD" wp14:editId="795BA378">
+            <wp:extent cx="2905125" cy="238125"/>
+            <wp:effectExtent l="0" t="0" r="9525" b="9525"/>
+            <wp:docPr id="29" name="Picture 29"/>
+            <wp:cNvGraphicFramePr>
+              <a:graphicFrameLocks xmlns:a="http://schemas.openxmlformats.org/drawingml/2006/main" noChangeAspect="1"/>
+            </wp:cNvGraphicFramePr>
+            <a:graphic xmlns:a="http://schemas.openxmlformats.org/drawingml/2006/main">
+              <a:graphicData uri="http://schemas.openxmlformats.org/drawingml/2006/picture">
+                <pic:pic xmlns:pic="http://schemas.openxmlformats.org/drawingml/2006/picture">
+                  <pic:nvPicPr>
+                    <pic:cNvPr id="1" name=""/>
+                    <pic:cNvPicPr/>
+                  </pic:nvPicPr>
+                  <pic:blipFill>
+                    <a:blip r:embed="rId51"/>
+                    <a:stretch>
+                      <a:fillRect/>
+                    </a:stretch>
+                  </pic:blipFill>
+                  <pic:spPr>
+                    <a:xfrm>
+                      <a:off x="0" y="0"/>
+                      <a:ext cx="2905125" cy="238125"/>
+                    </a:xfrm>
+                    <a:prstGeom prst="rect">
+                      <a:avLst/>
+                    </a:prstGeom>
+                  </pic:spPr>
+                </pic:pic>
+              </a:graphicData>
+            </a:graphic>
+          </wp:inline>
+        </w:drawing>
+      </w:r>
+    </w:p>
+    <w:p>
+      <w:pPr>
+        <w:pStyle w:val="ListBullet"/>
+      </w:pPr>
+      <w:r>
+        <w:t>How</w:t>
+      </w:r>
+      <w:r>
+        <w:t xml:space="preserve"> </w:t>
+      </w:r>
+      <w:r>
+        <w:t xml:space="preserve">about the set of all pairs of positive integers? </w:t>
+      </w:r>
+    </w:p>
+    <w:p>
+      <w:pPr>
+        <w:pStyle w:val="ListBullet"/>
+        <w:tabs>
+          <w:tab w:val="clear" w:pos="450"/>
+          <w:tab w:val="num" w:pos="810"/>
+        </w:tabs>
+        <w:ind w:left="810"/>
+      </w:pPr>
+      <w:r>
+        <w:t xml:space="preserve">This is less clear </w:t>
+      </w:r>
+      <w:r>
+        <w:sym w:font="Wingdings" w:char="F0E0"/>
+      </w:r>
+      <w:r>
+        <w:t xml:space="preserve"> look at </w:t>
+      </w:r>
+      <w:r>
+        <w:t xml:space="preserve">a </w:t>
+      </w:r>
+      <w:r>
+        <w:t>picture</w:t>
+      </w:r>
+      <w:r>
+        <w:t xml:space="preserve"> = the </w:t>
+      </w:r>
+      <w:r>
+        <w:t>set</w:t>
+      </w:r>
+      <w:r>
+        <w:t xml:space="preserve"> </w:t>
+      </w:r>
+      <w:r>
+        <w:t xml:space="preserve">of all pairs of positive integers, which we understand to continue indefinitely. </w:t>
+      </w:r>
+    </w:p>
+    <w:p>
+      <w:pPr>
+        <w:pStyle w:val="ListBullet"/>
+        <w:tabs>
+          <w:tab w:val="clear" w:pos="450"/>
+          <w:tab w:val="num" w:pos="810"/>
+        </w:tabs>
+        <w:ind w:left="810"/>
+      </w:pPr>
+      <w:r>
+        <w:t xml:space="preserve">Can </w:t>
+      </w:r>
+      <w:r>
+        <w:t xml:space="preserve">arrange this set in </w:t>
+      </w:r>
+      <w:r>
+        <w:t>a sequence</w:t>
+      </w:r>
+      <w:r>
+        <w:t xml:space="preserve"> by tracing a path to cover the</w:t>
+      </w:r>
+      <w:r>
+        <w:t xml:space="preserve"> </w:t>
+      </w:r>
+      <w:r>
+        <w:t xml:space="preserve">entire set of all pairs of positive integers. </w:t>
+      </w:r>
+    </w:p>
+    <w:p>
+      <w:pPr>
+        <w:pStyle w:val="ListBullet"/>
+        <w:numPr>
+          <w:ilvl w:val="0"/>
+          <w:numId w:val="0"/>
+        </w:numPr>
+        <w:ind w:left="2250" w:firstLine="630"/>
+      </w:pPr>
+      <w:r>
+        <w:rPr>
+          <w:noProof/>
+        </w:rPr>
+        <w:drawing>
+          <wp:inline distT="0" distB="0" distL="0" distR="0" wp14:anchorId="1A2D9ACC" wp14:editId="1A50D84A">
+            <wp:extent cx="1689714" cy="1323975"/>
+            <wp:effectExtent l="0" t="0" r="6350" b="0"/>
+            <wp:docPr id="19" name="Picture 19"/>
+            <wp:cNvGraphicFramePr>
+              <a:graphicFrameLocks xmlns:a="http://schemas.openxmlformats.org/drawingml/2006/main" noChangeAspect="1"/>
+            </wp:cNvGraphicFramePr>
+            <a:graphic xmlns:a="http://schemas.openxmlformats.org/drawingml/2006/main">
+              <a:graphicData uri="http://schemas.openxmlformats.org/drawingml/2006/picture">
+                <pic:pic xmlns:pic="http://schemas.openxmlformats.org/drawingml/2006/picture">
+                  <pic:nvPicPr>
+                    <pic:cNvPr id="1" name=""/>
+                    <pic:cNvPicPr/>
+                  </pic:nvPicPr>
+                  <pic:blipFill>
+                    <a:blip r:embed="rId52"/>
+                    <a:stretch>
+                      <a:fillRect/>
+                    </a:stretch>
+                  </pic:blipFill>
+                  <pic:spPr>
+                    <a:xfrm>
+                      <a:off x="0" y="0"/>
+                      <a:ext cx="1694032" cy="1327358"/>
+                    </a:xfrm>
+                    <a:prstGeom prst="rect">
+                      <a:avLst/>
+                    </a:prstGeom>
+                  </pic:spPr>
+                </pic:pic>
+              </a:graphicData>
+            </a:graphic>
+          </wp:inline>
+        </w:drawing>
+      </w:r>
+    </w:p>
+    <w:p>
+      <w:pPr>
+        <w:pStyle w:val="ListBullet"/>
+        <w:tabs>
+          <w:tab w:val="clear" w:pos="450"/>
+          <w:tab w:val="num" w:pos="810"/>
+        </w:tabs>
+        <w:ind w:left="810"/>
+      </w:pPr>
+      <w:r>
+        <w:t>W</w:t>
+      </w:r>
+      <w:r>
+        <w:t xml:space="preserve">e have managed to arrange </w:t>
+      </w:r>
+      <w:r>
+        <w:t xml:space="preserve">the pairs of positive </w:t>
+      </w:r>
+      <w:r>
+        <w:t>integers</w:t>
+      </w:r>
+      <w:r>
+        <w:t xml:space="preserve"> in a sequence</w:t>
+      </w:r>
+      <w:r>
+        <w:t xml:space="preserve"> such that </w:t>
+      </w:r>
+      <w:r>
+        <w:t>the</w:t>
+      </w:r>
+      <w:r>
+        <w:t xml:space="preserve"> </w:t>
+      </w:r>
+      <w:r>
+        <w:t>set of all p</w:t>
+      </w:r>
+      <w:r>
+        <w:t>airs is indeed a countable set</w:t>
+      </w:r>
+    </w:p>
+    <w:p>
+      <w:pPr>
+        <w:pStyle w:val="ListBullet"/>
+      </w:pPr>
+      <w:r>
+        <w:t xml:space="preserve">The </w:t>
+      </w:r>
+      <w:r>
+        <w:t>same argument can be extended to argue for the set of all triples of positive integers, or set</w:t>
+      </w:r>
+      <w:r>
+        <w:t xml:space="preserve"> </w:t>
+      </w:r>
+      <w:r>
+        <w:t xml:space="preserve">of all quadruples of positive integers, </w:t>
+      </w:r>
+      <w:r>
+        <w:t xml:space="preserve">+ </w:t>
+      </w:r>
+      <w:r>
+        <w:t xml:space="preserve">so on. </w:t>
+      </w:r>
+    </w:p>
+    <w:p>
+      <w:pPr>
+        <w:pStyle w:val="ListBullet"/>
+      </w:pPr>
+      <w:r>
+        <w:t>This is actually not just a t</w:t>
+      </w:r>
+      <w:r>
+        <w:t xml:space="preserve">rivial mathematical point, b/c </w:t>
+      </w:r>
+      <w:r>
+        <w:t xml:space="preserve">we will often have </w:t>
+      </w:r>
+      <w:r>
+        <w:t xml:space="preserve">SS’s </w:t>
+      </w:r>
+      <w:r>
+        <w:t>of this</w:t>
+      </w:r>
+      <w:r>
+        <w:t xml:space="preserve"> kind + </w:t>
+      </w:r>
+      <w:r>
+        <w:t>it's important to know they're countable.</w:t>
+      </w:r>
+    </w:p>
+    <w:p>
+      <w:pPr>
+        <w:pStyle w:val="ListBullet"/>
+      </w:pPr>
+      <w:r>
+        <w:t>Now for a more subtle example</w:t>
+      </w:r>
+      <w:r>
+        <w:t xml:space="preserve"> </w:t>
+      </w:r>
+      <w:r>
+        <w:sym w:font="Wingdings" w:char="F0E0"/>
+      </w:r>
+      <w:r>
+        <w:t xml:space="preserve"> </w:t>
+      </w:r>
+      <w:r>
+        <w:t xml:space="preserve">Look </w:t>
+      </w:r>
+      <w:r>
+        <w:t xml:space="preserve">at all </w:t>
+      </w:r>
+      <w:r>
+        <w:rPr>
+          <w:b/>
+        </w:rPr>
+        <w:t>rational numbers</w:t>
+      </w:r>
+      <w:r>
+        <w:rPr>
+          <w:b/>
+        </w:rPr>
+        <w:t xml:space="preserve"> </w:t>
+      </w:r>
+      <w:r>
+        <w:t xml:space="preserve">(#’s </w:t>
+      </w:r>
+      <w:r>
+        <w:t>that can be expressed as a ratio of</w:t>
+      </w:r>
+      <w:r>
+        <w:t xml:space="preserve"> 2 integers) </w:t>
+      </w:r>
+      <w:r>
+        <w:t>w/in the range between 0-</w:t>
+      </w:r>
+      <w:r>
+        <w:t>1.</w:t>
+      </w:r>
+    </w:p>
+    <w:p>
+      <w:pPr>
+        <w:pStyle w:val="ListBullet"/>
+        <w:tabs>
+          <w:tab w:val="clear" w:pos="450"/>
+          <w:tab w:val="num" w:pos="810"/>
+        </w:tabs>
+        <w:ind w:left="810"/>
+      </w:pPr>
+      <w:r>
+        <w:t>1</w:t>
+      </w:r>
+      <w:r>
+        <w:rPr>
+          <w:vertAlign w:val="superscript"/>
+        </w:rPr>
+        <w:t>st</w:t>
+      </w:r>
+      <w:r>
+        <w:t xml:space="preserve"> </w:t>
+      </w:r>
+      <w:r>
+        <w:t xml:space="preserve">look at rational numbers </w:t>
+      </w:r>
+      <w:r>
+        <w:t>w/ a denominator term of 2, t</w:t>
+      </w:r>
+      <w:r>
+        <w:t xml:space="preserve">hen, the rational numbers </w:t>
+      </w:r>
+      <w:r>
+        <w:t xml:space="preserve">w/ </w:t>
+      </w:r>
+      <w:r>
+        <w:t>a denominator term of 3</w:t>
+      </w:r>
+      <w:r>
+        <w:t xml:space="preserve"> + so on</w:t>
+      </w:r>
+    </w:p>
+    <w:p>
+      <w:pPr>
+        <w:pStyle w:val="ListBullet"/>
+        <w:tabs>
+          <w:tab w:val="clear" w:pos="450"/>
+          <w:tab w:val="num" w:pos="810"/>
+        </w:tabs>
+        <w:ind w:left="810"/>
+      </w:pPr>
+      <w:r>
+        <w:t>This way,</w:t>
+      </w:r>
+      <w:r>
+        <w:t xml:space="preserve"> we </w:t>
+      </w:r>
+      <w:r>
+        <w:t>exhau</w:t>
+      </w:r>
+      <w:r>
+        <w:t>st all of the rational numbers (also, 2/4 = 1/2, so we don’t need to include it in the sequence)</w:t>
+      </w:r>
+    </w:p>
+    <w:p>
+      <w:pPr>
+        <w:pStyle w:val="ListBullet"/>
+        <w:tabs>
+          <w:tab w:val="clear" w:pos="450"/>
+          <w:tab w:val="num" w:pos="810"/>
+        </w:tabs>
+        <w:ind w:left="810"/>
+      </w:pPr>
+      <w:r>
+        <w:t xml:space="preserve">Whenever we see a rational </w:t>
+      </w:r>
+      <w:r>
+        <w:t>#</w:t>
+      </w:r>
+      <w:r>
+        <w:t xml:space="preserve"> that has already been encountered before</w:t>
+      </w:r>
+      <w:r>
+        <w:t xml:space="preserve"> in a simplified form</w:t>
+      </w:r>
+      <w:r>
+        <w:t>, just delete it.</w:t>
+      </w:r>
+    </w:p>
+    <w:p>
+      <w:pPr>
+        <w:pStyle w:val="ListBullet"/>
+        <w:tabs>
+          <w:tab w:val="clear" w:pos="450"/>
+          <w:tab w:val="num" w:pos="810"/>
+        </w:tabs>
+        <w:ind w:left="810"/>
+      </w:pPr>
+      <w:r>
+        <w:t xml:space="preserve">In the end, we end up </w:t>
+      </w:r>
+      <w:r>
+        <w:t xml:space="preserve">w/ </w:t>
+      </w:r>
+      <w:r>
+        <w:t>a sequence that goes over all of the possible rational numbers</w:t>
+      </w:r>
+      <w:r>
+        <w:t xml:space="preserve"> +</w:t>
+      </w:r>
+      <w:r>
+        <w:t xml:space="preserve"> conclude that the set of all rational numbers is itself a countable set. </w:t>
+      </w:r>
+    </w:p>
+    <w:p>
+      <w:pPr>
+        <w:pStyle w:val="ListBullet"/>
+        <w:numPr>
+          <w:ilvl w:val="0"/>
+          <w:numId w:val="0"/>
+        </w:numPr>
+        <w:ind w:left="1170" w:firstLine="270"/>
+      </w:pPr>
+      <w:r>
+        <w:rPr>
+          <w:noProof/>
+        </w:rPr>
+        <w:drawing>
+          <wp:inline distT="0" distB="0" distL="0" distR="0" wp14:anchorId="74061E08" wp14:editId="71B353B4">
+            <wp:extent cx="3895725" cy="676275"/>
+            <wp:effectExtent l="0" t="0" r="9525" b="9525"/>
+            <wp:docPr id="30" name="Picture 30"/>
+            <wp:cNvGraphicFramePr>
+              <a:graphicFrameLocks xmlns:a="http://schemas.openxmlformats.org/drawingml/2006/main" noChangeAspect="1"/>
+            </wp:cNvGraphicFramePr>
+            <a:graphic xmlns:a="http://schemas.openxmlformats.org/drawingml/2006/main">
+              <a:graphicData uri="http://schemas.openxmlformats.org/drawingml/2006/picture">
+                <pic:pic xmlns:pic="http://schemas.openxmlformats.org/drawingml/2006/picture">
+                  <pic:nvPicPr>
+                    <pic:cNvPr id="1" name=""/>
+                    <pic:cNvPicPr/>
+                  </pic:nvPicPr>
+                  <pic:blipFill>
+                    <a:blip r:embed="rId53"/>
+                    <a:stretch>
+                      <a:fillRect/>
+                    </a:stretch>
+                  </pic:blipFill>
+                  <pic:spPr>
+                    <a:xfrm>
+                      <a:off x="0" y="0"/>
+                      <a:ext cx="3895725" cy="676275"/>
+                    </a:xfrm>
+                    <a:prstGeom prst="rect">
+                      <a:avLst/>
+                    </a:prstGeom>
+                  </pic:spPr>
+                </pic:pic>
+              </a:graphicData>
+            </a:graphic>
+          </wp:inline>
+        </w:drawing>
+      </w:r>
+    </w:p>
+    <w:p>
+      <w:pPr>
+        <w:pStyle w:val="ListBullet"/>
+      </w:pPr>
+      <w:r>
+        <w:t>So what kind of set would be</w:t>
+      </w:r>
+      <w:r>
+        <w:t xml:space="preserve"> </w:t>
+      </w:r>
+      <w:r>
+        <w:rPr>
+          <w:b/>
+        </w:rPr>
+        <w:t>uncountable</w:t>
+      </w:r>
+      <w:r>
+        <w:t xml:space="preserve">? </w:t>
+      </w:r>
+    </w:p>
+    <w:p>
+      <w:pPr>
+        <w:pStyle w:val="ListBullet"/>
+      </w:pPr>
+      <w:r>
+        <w:rPr>
+          <w:b/>
+        </w:rPr>
+        <w:t>An uncountable set</w:t>
+      </w:r>
+      <w:r>
+        <w:t xml:space="preserve">, by definition, </w:t>
+      </w:r>
+      <w:r>
+        <w:t xml:space="preserve">= </w:t>
+      </w:r>
+      <w:r>
+        <w:t xml:space="preserve">a set that is not countable. </w:t>
+      </w:r>
+    </w:p>
+    <w:p>
+      <w:pPr>
+        <w:pStyle w:val="ListBullet"/>
+      </w:pPr>
+      <w:r>
+        <w:t xml:space="preserve">Example of uncountable set = </w:t>
+      </w:r>
+      <w:r>
+        <w:t>continuous subsets of the real line</w:t>
+      </w:r>
+      <w:r>
+        <w:t xml:space="preserve"> (</w:t>
+      </w:r>
+      <w:r>
+        <w:t>most prominent</w:t>
+      </w:r>
+      <w:r>
+        <w:t>)</w:t>
+      </w:r>
+      <w:r>
+        <w:t xml:space="preserve">. </w:t>
+      </w:r>
+    </w:p>
+    <w:p>
+      <w:pPr>
+        <w:pStyle w:val="ListBullet"/>
+      </w:pPr>
+      <w:r>
+        <w:lastRenderedPageBreak/>
+        <w:t>Whenever we have an</w:t>
+      </w:r>
+      <w:r>
+        <w:t xml:space="preserve"> interval/the </w:t>
+      </w:r>
+      <w:r>
+        <w:rPr>
+          <w:b/>
+        </w:rPr>
+        <w:t>unit interval</w:t>
+      </w:r>
+      <w:r>
+        <w:t xml:space="preserve"> </w:t>
+      </w:r>
+      <w:r>
+        <w:rPr>
+          <w:b/>
+        </w:rPr>
+        <w:t>[0-1]</w:t>
+      </w:r>
+      <w:r>
+        <w:t xml:space="preserve">, or any other interval </w:t>
+      </w:r>
+      <w:r>
+        <w:t xml:space="preserve">w/ </w:t>
+      </w:r>
+      <w:r>
+        <w:t xml:space="preserve">positive length, </w:t>
+      </w:r>
+      <w:r>
+        <w:rPr>
+          <w:i/>
+        </w:rPr>
+        <w:t>that</w:t>
+      </w:r>
+      <w:r>
+        <w:t xml:space="preserve"> interval is an uncountable</w:t>
+      </w:r>
+      <w:r>
+        <w:t xml:space="preserve"> </w:t>
+      </w:r>
+      <w:r>
+        <w:t>set.</w:t>
+      </w:r>
+    </w:p>
+    <w:p>
+      <w:pPr>
+        <w:pStyle w:val="ListBullet"/>
+      </w:pPr>
+      <w:r>
+        <w:t xml:space="preserve">Same </w:t>
+      </w:r>
+      <w:r>
+        <w:t xml:space="preserve">is true if, instead of an interval, we look at the entire real line, or </w:t>
+      </w:r>
+      <w:r>
+        <w:t>the</w:t>
+      </w:r>
+      <w:r>
+        <w:t xml:space="preserve"> </w:t>
+      </w:r>
+      <w:r>
+        <w:t xml:space="preserve">2D plane </w:t>
+      </w:r>
+      <w:r>
+        <w:t xml:space="preserve">or </w:t>
+      </w:r>
+      <w:r>
+        <w:t xml:space="preserve">3D </w:t>
+      </w:r>
+      <w:r>
+        <w:t xml:space="preserve">space, </w:t>
+      </w:r>
+      <w:r>
+        <w:t xml:space="preserve">+ </w:t>
+      </w:r>
+      <w:r>
+        <w:t xml:space="preserve">so on. </w:t>
+      </w:r>
+    </w:p>
+    <w:p>
+      <w:pPr>
+        <w:pStyle w:val="ListBullet"/>
+      </w:pPr>
+      <w:r>
+        <w:t xml:space="preserve">All </w:t>
+      </w:r>
+      <w:r>
+        <w:t>the usual sets that we think of as</w:t>
+      </w:r>
+      <w:r>
+        <w:t xml:space="preserve"> </w:t>
+      </w:r>
+      <w:r>
+        <w:t xml:space="preserve">continuous sets turn out to be uncountable. </w:t>
+      </w:r>
     </w:p>
     <w:p>
       <w:pPr>
@@ -5277,6 +6274,908 @@
           <w:u w:val="single"/>
         </w:rPr>
       </w:pPr>
+      <w:r>
+        <w:rPr>
+          <w:noProof/>
+        </w:rPr>
+        <w:drawing>
+          <wp:inline distT="0" distB="0" distL="0" distR="0" wp14:anchorId="59AA374F" wp14:editId="37F25960">
+            <wp:extent cx="2438400" cy="742950"/>
+            <wp:effectExtent l="0" t="0" r="0" b="0"/>
+            <wp:docPr id="31" name="Picture 31"/>
+            <wp:cNvGraphicFramePr>
+              <a:graphicFrameLocks xmlns:a="http://schemas.openxmlformats.org/drawingml/2006/main" noChangeAspect="1"/>
+            </wp:cNvGraphicFramePr>
+            <a:graphic xmlns:a="http://schemas.openxmlformats.org/drawingml/2006/main">
+              <a:graphicData uri="http://schemas.openxmlformats.org/drawingml/2006/picture">
+                <pic:pic xmlns:pic="http://schemas.openxmlformats.org/drawingml/2006/picture">
+                  <pic:nvPicPr>
+                    <pic:cNvPr id="1" name=""/>
+                    <pic:cNvPicPr/>
+                  </pic:nvPicPr>
+                  <pic:blipFill>
+                    <a:blip r:embed="rId54"/>
+                    <a:stretch>
+                      <a:fillRect/>
+                    </a:stretch>
+                  </pic:blipFill>
+                  <pic:spPr>
+                    <a:xfrm>
+                      <a:off x="0" y="0"/>
+                      <a:ext cx="2438400" cy="742950"/>
+                    </a:xfrm>
+                    <a:prstGeom prst="rect">
+                      <a:avLst/>
+                    </a:prstGeom>
+                  </pic:spPr>
+                </pic:pic>
+              </a:graphicData>
+            </a:graphic>
+          </wp:inline>
+        </w:drawing>
+      </w:r>
+    </w:p>
+    <w:p>
+      <w:pPr>
+        <w:pStyle w:val="ListBullet"/>
+        <w:numPr>
+          <w:ilvl w:val="0"/>
+          <w:numId w:val="0"/>
+        </w:numPr>
+        <w:jc w:val="center"/>
+        <w:rPr>
+          <w:b/>
+          <w:u w:val="single"/>
+        </w:rPr>
+      </w:pPr>
+    </w:p>
+    <w:p>
+      <w:pPr>
+        <w:pStyle w:val="ListBullet"/>
+        <w:numPr>
+          <w:ilvl w:val="0"/>
+          <w:numId w:val="0"/>
+        </w:numPr>
+        <w:jc w:val="center"/>
+        <w:rPr>
+          <w:b/>
+          <w:u w:val="single"/>
+        </w:rPr>
+      </w:pPr>
+      <w:r>
+        <w:rPr>
+          <w:b/>
+          <w:u w:val="single"/>
+        </w:rPr>
+        <w:t>Proof That The Set Of Real Numbers Is Uncountable</w:t>
+      </w:r>
+    </w:p>
+    <w:p>
+      <w:pPr>
+        <w:pStyle w:val="ListBullet"/>
+        <w:numPr>
+          <w:ilvl w:val="0"/>
+          <w:numId w:val="0"/>
+        </w:numPr>
+        <w:jc w:val="center"/>
+        <w:rPr>
+          <w:b/>
+          <w:u w:val="single"/>
+        </w:rPr>
+      </w:pPr>
+    </w:p>
+    <w:p>
+      <w:pPr>
+        <w:pStyle w:val="ListBullet"/>
+      </w:pPr>
+      <w:r>
+        <w:rPr>
+          <w:b/>
+        </w:rPr>
+        <w:t>Cantor's Diagonalization Argument</w:t>
+      </w:r>
+      <w:r>
+        <w:t xml:space="preserve">. </w:t>
+      </w:r>
+    </w:p>
+    <w:p>
+      <w:pPr>
+        <w:pStyle w:val="ListBullet"/>
+      </w:pPr>
+      <w:r>
+        <w:t xml:space="preserve">Look </w:t>
+      </w:r>
+      <w:r>
+        <w:t xml:space="preserve">at the set of all numbers, x, that belong to the </w:t>
+      </w:r>
+      <w:r>
+        <w:rPr>
+          <w:b/>
+        </w:rPr>
+        <w:t>open unit interval</w:t>
+      </w:r>
+      <w:r>
+        <w:t xml:space="preserve"> = </w:t>
+      </w:r>
+      <w:r>
+        <w:t xml:space="preserve">numbers between </w:t>
+      </w:r>
+      <w:r>
+        <w:t>0-</w:t>
+      </w:r>
+      <w:r>
+        <w:t>1</w:t>
+      </w:r>
+      <w:r>
+        <w:t xml:space="preserve">, </w:t>
+      </w:r>
+      <w:r>
+        <w:t xml:space="preserve">such that their decimal expansion involves only </w:t>
+      </w:r>
+      <w:r>
+        <w:t xml:space="preserve">3’s </w:t>
+      </w:r>
+      <w:r>
+        <w:t>and</w:t>
+      </w:r>
+      <w:r>
+        <w:t xml:space="preserve"> 4’s</w:t>
+      </w:r>
+      <w:r>
+        <w:t>.</w:t>
+      </w:r>
+    </w:p>
+    <w:p>
+      <w:pPr>
+        <w:pStyle w:val="ListBullet"/>
+        <w:numPr>
+          <w:ilvl w:val="0"/>
+          <w:numId w:val="0"/>
+        </w:numPr>
+        <w:ind w:left="450" w:firstLine="270"/>
+      </w:pPr>
+      <w:r>
+        <w:rPr>
+          <w:noProof/>
+        </w:rPr>
+        <w:drawing>
+          <wp:inline distT="0" distB="0" distL="0" distR="0" wp14:anchorId="59D18B41" wp14:editId="6D24A48F">
+            <wp:extent cx="5257800" cy="466209"/>
+            <wp:effectExtent l="0" t="0" r="0" b="0"/>
+            <wp:docPr id="64" name="Picture 64"/>
+            <wp:cNvGraphicFramePr>
+              <a:graphicFrameLocks xmlns:a="http://schemas.openxmlformats.org/drawingml/2006/main" noChangeAspect="1"/>
+            </wp:cNvGraphicFramePr>
+            <a:graphic xmlns:a="http://schemas.openxmlformats.org/drawingml/2006/main">
+              <a:graphicData uri="http://schemas.openxmlformats.org/drawingml/2006/picture">
+                <pic:pic xmlns:pic="http://schemas.openxmlformats.org/drawingml/2006/picture">
+                  <pic:nvPicPr>
+                    <pic:cNvPr id="1" name=""/>
+                    <pic:cNvPicPr/>
+                  </pic:nvPicPr>
+                  <pic:blipFill>
+                    <a:blip r:embed="rId55"/>
+                    <a:stretch>
+                      <a:fillRect/>
+                    </a:stretch>
+                  </pic:blipFill>
+                  <pic:spPr>
+                    <a:xfrm>
+                      <a:off x="0" y="0"/>
+                      <a:ext cx="5343668" cy="473823"/>
+                    </a:xfrm>
+                    <a:prstGeom prst="rect">
+                      <a:avLst/>
+                    </a:prstGeom>
+                  </pic:spPr>
+                </pic:pic>
+              </a:graphicData>
+            </a:graphic>
+          </wp:inline>
+        </w:drawing>
+      </w:r>
+      <w:r>
+        <w:t xml:space="preserve"> </w:t>
+      </w:r>
+    </w:p>
+    <w:p>
+      <w:pPr>
+        <w:pStyle w:val="ListBullet"/>
+      </w:pPr>
+      <w:r>
+        <w:t xml:space="preserve">The </w:t>
+      </w:r>
+      <w:r>
+        <w:t xml:space="preserve">choice of </w:t>
+      </w:r>
+      <w:r>
+        <w:t>3</w:t>
+      </w:r>
+      <w:r>
+        <w:t xml:space="preserve"> and </w:t>
+      </w:r>
+      <w:r>
+        <w:t>4 is somewhat arbitrary + i</w:t>
+      </w:r>
+      <w:r>
+        <w:t xml:space="preserve">t doesn't matter. </w:t>
+      </w:r>
+    </w:p>
+    <w:p>
+      <w:pPr>
+        <w:pStyle w:val="ListBullet"/>
+      </w:pPr>
+      <w:r>
+        <w:t xml:space="preserve">What </w:t>
+      </w:r>
+      <w:r>
+        <w:rPr>
+          <w:i/>
+        </w:rPr>
+        <w:t>really</w:t>
+      </w:r>
+      <w:r>
+        <w:t xml:space="preserve"> matters </w:t>
+      </w:r>
+      <w:r>
+        <w:t xml:space="preserve">= </w:t>
+      </w:r>
+      <w:r>
+        <w:t xml:space="preserve">we do not </w:t>
+      </w:r>
+      <w:r>
+        <w:t>have</w:t>
+      </w:r>
+      <w:r>
+        <w:rPr>
+          <w:i/>
+        </w:rPr>
+        <w:t xml:space="preserve"> long strings of nines</w:t>
+      </w:r>
+      <w:r>
+        <w:t xml:space="preserve">. </w:t>
+      </w:r>
+    </w:p>
+    <w:p>
+      <w:pPr>
+        <w:pStyle w:val="ListBullet"/>
+      </w:pPr>
+      <w:r>
+        <w:t xml:space="preserve">Suppose </w:t>
+      </w:r>
+      <w:r>
+        <w:t>this set was count</w:t>
+      </w:r>
+      <w:r>
+        <w:t>able + i</w:t>
+      </w:r>
+      <w:r>
+        <w:t xml:space="preserve">f </w:t>
+      </w:r>
+      <w:r>
+        <w:t xml:space="preserve">so, </w:t>
+      </w:r>
+      <w:r>
+        <w:t>then that set could be written as equal to a set of this form</w:t>
+      </w:r>
+      <w:r>
+        <w:t>:</w:t>
+      </w:r>
+    </w:p>
+    <w:p>
+      <w:pPr>
+        <w:pStyle w:val="ListBullet"/>
+        <w:numPr>
+          <w:ilvl w:val="0"/>
+          <w:numId w:val="0"/>
+        </w:numPr>
+        <w:ind w:left="450" w:firstLine="270"/>
+      </w:pPr>
+      <w:r>
+        <w:rPr>
+          <w:noProof/>
+        </w:rPr>
+        <w:drawing>
+          <wp:inline distT="0" distB="0" distL="0" distR="0" wp14:anchorId="29392841" wp14:editId="133C9ADB">
+            <wp:extent cx="4543425" cy="381000"/>
+            <wp:effectExtent l="0" t="0" r="9525" b="0"/>
+            <wp:docPr id="65" name="Picture 65"/>
+            <wp:cNvGraphicFramePr>
+              <a:graphicFrameLocks xmlns:a="http://schemas.openxmlformats.org/drawingml/2006/main" noChangeAspect="1"/>
+            </wp:cNvGraphicFramePr>
+            <a:graphic xmlns:a="http://schemas.openxmlformats.org/drawingml/2006/main">
+              <a:graphicData uri="http://schemas.openxmlformats.org/drawingml/2006/picture">
+                <pic:pic xmlns:pic="http://schemas.openxmlformats.org/drawingml/2006/picture">
+                  <pic:nvPicPr>
+                    <pic:cNvPr id="1" name=""/>
+                    <pic:cNvPicPr/>
+                  </pic:nvPicPr>
+                  <pic:blipFill>
+                    <a:blip r:embed="rId56"/>
+                    <a:stretch>
+                      <a:fillRect/>
+                    </a:stretch>
+                  </pic:blipFill>
+                  <pic:spPr>
+                    <a:xfrm>
+                      <a:off x="0" y="0"/>
+                      <a:ext cx="4543425" cy="381000"/>
+                    </a:xfrm>
+                    <a:prstGeom prst="rect">
+                      <a:avLst/>
+                    </a:prstGeom>
+                  </pic:spPr>
+                </pic:pic>
+              </a:graphicData>
+            </a:graphic>
+          </wp:inline>
+        </w:drawing>
+      </w:r>
+    </w:p>
+    <w:p>
+      <w:pPr>
+        <w:pStyle w:val="ListBullet"/>
+      </w:pPr>
+      <w:r>
+        <w:t>W/</w:t>
+      </w:r>
+      <w:r>
+        <w:t xml:space="preserve"> x1, x2, x3 </w:t>
+      </w:r>
+      <w:r>
+        <w:t xml:space="preserve">+ </w:t>
+      </w:r>
+      <w:r>
+        <w:t xml:space="preserve">so on, each one of these is a real number inside that set. </w:t>
+      </w:r>
+    </w:p>
+    <w:p>
+      <w:pPr>
+        <w:pStyle w:val="ListBullet"/>
+      </w:pPr>
+      <w:r>
+        <w:t xml:space="preserve">Now, suppose </w:t>
+      </w:r>
+      <w:r>
+        <w:t xml:space="preserve">we </w:t>
+      </w:r>
+      <w:r>
+        <w:t xml:space="preserve">take those numbers </w:t>
+      </w:r>
+      <w:r>
+        <w:t xml:space="preserve">+ </w:t>
+      </w:r>
+      <w:r>
+        <w:t xml:space="preserve">write them down in decimal notation. </w:t>
+      </w:r>
+    </w:p>
+    <w:p>
+      <w:pPr>
+        <w:pStyle w:val="ListBullet"/>
+        <w:numPr>
+          <w:ilvl w:val="0"/>
+          <w:numId w:val="0"/>
+        </w:numPr>
+        <w:ind w:left="2610" w:firstLine="270"/>
+      </w:pPr>
+      <w:r>
+        <w:rPr>
+          <w:noProof/>
+        </w:rPr>
+        <w:drawing>
+          <wp:inline distT="0" distB="0" distL="0" distR="0" wp14:anchorId="30FB0D2D" wp14:editId="55C4064C">
+            <wp:extent cx="1866900" cy="1020961"/>
+            <wp:effectExtent l="0" t="0" r="0" b="8255"/>
+            <wp:docPr id="66" name="Picture 66"/>
+            <wp:cNvGraphicFramePr>
+              <a:graphicFrameLocks xmlns:a="http://schemas.openxmlformats.org/drawingml/2006/main" noChangeAspect="1"/>
+            </wp:cNvGraphicFramePr>
+            <a:graphic xmlns:a="http://schemas.openxmlformats.org/drawingml/2006/main">
+              <a:graphicData uri="http://schemas.openxmlformats.org/drawingml/2006/picture">
+                <pic:pic xmlns:pic="http://schemas.openxmlformats.org/drawingml/2006/picture">
+                  <pic:nvPicPr>
+                    <pic:cNvPr id="1" name=""/>
+                    <pic:cNvPicPr/>
+                  </pic:nvPicPr>
+                  <pic:blipFill>
+                    <a:blip r:embed="rId57"/>
+                    <a:stretch>
+                      <a:fillRect/>
+                    </a:stretch>
+                  </pic:blipFill>
+                  <pic:spPr>
+                    <a:xfrm>
+                      <a:off x="0" y="0"/>
+                      <a:ext cx="1875171" cy="1025484"/>
+                    </a:xfrm>
+                    <a:prstGeom prst="rect">
+                      <a:avLst/>
+                    </a:prstGeom>
+                  </pic:spPr>
+                </pic:pic>
+              </a:graphicData>
+            </a:graphic>
+          </wp:inline>
+        </w:drawing>
+      </w:r>
+    </w:p>
+    <w:p>
+      <w:pPr>
+        <w:pStyle w:val="ListBullet"/>
+      </w:pPr>
+      <w:r>
+        <w:t>Since we're talking about real numbers, their decimal expansion will go on forever</w:t>
+      </w:r>
+    </w:p>
+    <w:p>
+      <w:pPr>
+        <w:pStyle w:val="ListBullet"/>
+      </w:pPr>
+      <w:r>
+        <w:t xml:space="preserve">We </w:t>
+      </w:r>
+      <w:r>
+        <w:t xml:space="preserve">have assumed our set is countable </w:t>
+      </w:r>
+      <w:r>
+        <w:t xml:space="preserve">+ </w:t>
+      </w:r>
+      <w:r>
+        <w:t xml:space="preserve">therefore, the set is equal to </w:t>
+      </w:r>
+      <w:r>
+        <w:t>the</w:t>
+      </w:r>
+      <w:r>
+        <w:t xml:space="preserve"> sequence</w:t>
+      </w:r>
+      <w:r>
+        <w:t xml:space="preserve"> {x1, x2, …}</w:t>
+      </w:r>
+    </w:p>
+    <w:p>
+      <w:pPr>
+        <w:pStyle w:val="ListBullet"/>
+      </w:pPr>
+      <w:r>
+        <w:t xml:space="preserve">This </w:t>
+      </w:r>
+      <w:r>
+        <w:t xml:space="preserve">sequence exhausts all the numbers in that </w:t>
+      </w:r>
+      <w:r>
+        <w:t xml:space="preserve">unit </w:t>
+      </w:r>
+      <w:r>
+        <w:t xml:space="preserve">set. </w:t>
+      </w:r>
+    </w:p>
+    <w:p>
+      <w:pPr>
+        <w:pStyle w:val="ListBullet"/>
+      </w:pPr>
+      <w:r>
+        <w:t xml:space="preserve">Can it do that? </w:t>
+      </w:r>
+    </w:p>
+    <w:p>
+      <w:pPr>
+        <w:pStyle w:val="ListBullet"/>
+      </w:pPr>
+      <w:r>
+        <w:t xml:space="preserve">Construct </w:t>
+      </w:r>
+      <w:r>
+        <w:t>a new number in the following fashion</w:t>
+      </w:r>
+      <w:r>
+        <w:sym w:font="Wingdings" w:char="F0E0"/>
+      </w:r>
+      <w:r>
+        <w:t xml:space="preserve"> </w:t>
+      </w:r>
+      <w:r>
+        <w:t xml:space="preserve">looks at </w:t>
+      </w:r>
+      <w:r>
+        <w:t>the 1</w:t>
+      </w:r>
+      <w:r>
+        <w:rPr>
+          <w:vertAlign w:val="superscript"/>
+        </w:rPr>
+        <w:t>st</w:t>
+      </w:r>
+      <w:r>
+        <w:t xml:space="preserve"> </w:t>
+      </w:r>
+      <w:r>
+        <w:t xml:space="preserve">digit </w:t>
+      </w:r>
+      <w:r>
+        <w:t>in x1, the 2</w:t>
+      </w:r>
+      <w:r>
+        <w:rPr>
+          <w:vertAlign w:val="superscript"/>
+        </w:rPr>
+        <w:t>nd</w:t>
+      </w:r>
+      <w:r>
+        <w:t xml:space="preserve"> </w:t>
+      </w:r>
+      <w:r>
+        <w:t xml:space="preserve">digit </w:t>
+      </w:r>
+      <w:r>
+        <w:t>in x2, the 3</w:t>
+      </w:r>
+      <w:r>
+        <w:rPr>
+          <w:vertAlign w:val="superscript"/>
+        </w:rPr>
+        <w:t>rd</w:t>
+      </w:r>
+      <w:r>
+        <w:t xml:space="preserve"> digit in x3, + </w:t>
+      </w:r>
+      <w:r>
+        <w:t>do</w:t>
+      </w:r>
+      <w:r>
+        <w:t xml:space="preserve">es something different to each + </w:t>
+      </w:r>
+      <w:r>
+        <w:t xml:space="preserve">we continue this way. </w:t>
+      </w:r>
+    </w:p>
+    <w:p>
+      <w:pPr>
+        <w:pStyle w:val="ListBullet"/>
+        <w:numPr>
+          <w:ilvl w:val="0"/>
+          <w:numId w:val="0"/>
+        </w:numPr>
+        <w:ind w:left="2610" w:firstLine="270"/>
+      </w:pPr>
+      <w:r>
+        <w:rPr>
+          <w:noProof/>
+        </w:rPr>
+        <w:drawing>
+          <wp:inline distT="0" distB="0" distL="0" distR="0" wp14:anchorId="26DF3010" wp14:editId="46148C93">
+            <wp:extent cx="1200150" cy="371475"/>
+            <wp:effectExtent l="0" t="0" r="0" b="9525"/>
+            <wp:docPr id="68" name="Picture 68"/>
+            <wp:cNvGraphicFramePr>
+              <a:graphicFrameLocks xmlns:a="http://schemas.openxmlformats.org/drawingml/2006/main" noChangeAspect="1"/>
+            </wp:cNvGraphicFramePr>
+            <a:graphic xmlns:a="http://schemas.openxmlformats.org/drawingml/2006/main">
+              <a:graphicData uri="http://schemas.openxmlformats.org/drawingml/2006/picture">
+                <pic:pic xmlns:pic="http://schemas.openxmlformats.org/drawingml/2006/picture">
+                  <pic:nvPicPr>
+                    <pic:cNvPr id="1" name=""/>
+                    <pic:cNvPicPr/>
+                  </pic:nvPicPr>
+                  <pic:blipFill>
+                    <a:blip r:embed="rId58"/>
+                    <a:stretch>
+                      <a:fillRect/>
+                    </a:stretch>
+                  </pic:blipFill>
+                  <pic:spPr>
+                    <a:xfrm>
+                      <a:off x="0" y="0"/>
+                      <a:ext cx="1200150" cy="371475"/>
+                    </a:xfrm>
+                    <a:prstGeom prst="rect">
+                      <a:avLst/>
+                    </a:prstGeom>
+                  </pic:spPr>
+                </pic:pic>
+              </a:graphicData>
+            </a:graphic>
+          </wp:inline>
+        </w:drawing>
+      </w:r>
+    </w:p>
+    <w:p>
+      <w:pPr>
+        <w:pStyle w:val="ListBullet"/>
+      </w:pPr>
+      <w:r>
+        <w:t>This</w:t>
+      </w:r>
+      <w:r>
+        <w:t xml:space="preserve"> </w:t>
+      </w:r>
+      <w:r>
+        <w:t>constructed</w:t>
+      </w:r>
+      <w:r>
+        <w:t xml:space="preserve"> number </w:t>
+      </w:r>
+      <w:r>
+        <w:t>differs</w:t>
+      </w:r>
+      <w:r>
+        <w:t xml:space="preserve"> from the </w:t>
+      </w:r>
+      <w:r>
+        <w:t>1</w:t>
+      </w:r>
+      <w:r>
+        <w:rPr>
+          <w:vertAlign w:val="superscript"/>
+        </w:rPr>
+        <w:t>st</w:t>
+      </w:r>
+      <w:r>
+        <w:t xml:space="preserve"> </w:t>
+      </w:r>
+      <w:r>
+        <w:t>number</w:t>
+      </w:r>
+      <w:r>
+        <w:t xml:space="preserve"> </w:t>
+      </w:r>
+      <w:r>
+        <w:t xml:space="preserve">in the </w:t>
+      </w:r>
+      <w:r>
+        <w:t>1</w:t>
+      </w:r>
+      <w:r>
+        <w:rPr>
+          <w:vertAlign w:val="superscript"/>
+        </w:rPr>
+        <w:t>st</w:t>
+      </w:r>
+      <w:r>
+        <w:t xml:space="preserve"> digit, from the 2</w:t>
+      </w:r>
+      <w:r>
+        <w:rPr>
+          <w:vertAlign w:val="superscript"/>
+        </w:rPr>
+        <w:t>nd</w:t>
+      </w:r>
+      <w:r>
+        <w:t xml:space="preserve"> number in the 2</w:t>
+      </w:r>
+      <w:r>
+        <w:rPr>
+          <w:vertAlign w:val="superscript"/>
+        </w:rPr>
+        <w:t>nd</w:t>
+      </w:r>
+      <w:r>
+        <w:t xml:space="preserve"> digit, and so on.</w:t>
+      </w:r>
+    </w:p>
+    <w:p>
+      <w:pPr>
+        <w:pStyle w:val="ListBullet"/>
+      </w:pPr>
+      <w:r>
+        <w:t>So this is a number</w:t>
+      </w:r>
+      <w:r>
+        <w:t xml:space="preserve"> which </w:t>
+      </w:r>
+      <w:r>
+        <w:t>is different from x</w:t>
+      </w:r>
+      <w:r>
+        <w:t>(</w:t>
+      </w:r>
+      <w:r>
+        <w:t>i</w:t>
+      </w:r>
+      <w:r>
+        <w:t>)</w:t>
+      </w:r>
+      <w:r>
+        <w:t xml:space="preserve"> for all i. </w:t>
+      </w:r>
+    </w:p>
+    <w:p>
+      <w:pPr>
+        <w:pStyle w:val="ListBullet"/>
+        <w:numPr>
+          <w:ilvl w:val="0"/>
+          <w:numId w:val="0"/>
+        </w:numPr>
+        <w:ind w:left="1170" w:firstLine="270"/>
+      </w:pPr>
+      <w:r>
+        <w:rPr>
+          <w:noProof/>
+        </w:rPr>
+        <w:lastRenderedPageBreak/>
+        <w:drawing>
+          <wp:inline distT="0" distB="0" distL="0" distR="0" wp14:anchorId="7BD7BEB7" wp14:editId="105C32E7">
+            <wp:extent cx="4238625" cy="799723"/>
+            <wp:effectExtent l="0" t="0" r="0" b="635"/>
+            <wp:docPr id="73" name="Picture 73"/>
+            <wp:cNvGraphicFramePr>
+              <a:graphicFrameLocks xmlns:a="http://schemas.openxmlformats.org/drawingml/2006/main" noChangeAspect="1"/>
+            </wp:cNvGraphicFramePr>
+            <a:graphic xmlns:a="http://schemas.openxmlformats.org/drawingml/2006/main">
+              <a:graphicData uri="http://schemas.openxmlformats.org/drawingml/2006/picture">
+                <pic:pic xmlns:pic="http://schemas.openxmlformats.org/drawingml/2006/picture">
+                  <pic:nvPicPr>
+                    <pic:cNvPr id="1" name=""/>
+                    <pic:cNvPicPr/>
+                  </pic:nvPicPr>
+                  <pic:blipFill>
+                    <a:blip r:embed="rId59"/>
+                    <a:stretch>
+                      <a:fillRect/>
+                    </a:stretch>
+                  </pic:blipFill>
+                  <pic:spPr>
+                    <a:xfrm>
+                      <a:off x="0" y="0"/>
+                      <a:ext cx="4291479" cy="809695"/>
+                    </a:xfrm>
+                    <a:prstGeom prst="rect">
+                      <a:avLst/>
+                    </a:prstGeom>
+                  </pic:spPr>
+                </pic:pic>
+              </a:graphicData>
+            </a:graphic>
+          </wp:inline>
+        </w:drawing>
+      </w:r>
+    </w:p>
+    <w:p>
+      <w:pPr>
+        <w:pStyle w:val="ListBullet"/>
+      </w:pPr>
+      <w:r>
+        <w:t>So</w:t>
+      </w:r>
+      <w:r>
+        <w:t>,</w:t>
+      </w:r>
+      <w:r>
+        <w:t xml:space="preserve"> we have an element of </w:t>
+      </w:r>
+      <w:r>
+        <w:t>the unit</w:t>
+      </w:r>
+      <w:r>
+        <w:t xml:space="preserve"> set which does </w:t>
+      </w:r>
+      <w:r>
+        <w:t xml:space="preserve">NOT </w:t>
+      </w:r>
+      <w:r>
+        <w:t>belong to this sequence</w:t>
+      </w:r>
+      <w:r>
+        <w:t xml:space="preserve"> {x1, x2, …} </w:t>
+      </w:r>
+      <w:r>
+        <w:t xml:space="preserve"> </w:t>
+      </w:r>
+    </w:p>
+    <w:p>
+      <w:pPr>
+        <w:pStyle w:val="ListBullet"/>
+      </w:pPr>
+      <w:r>
+        <w:t xml:space="preserve">Therefore, it </w:t>
+      </w:r>
+      <w:r>
+        <w:t xml:space="preserve">CANNOT </w:t>
+      </w:r>
+      <w:r>
+        <w:t xml:space="preserve">be true that </w:t>
+      </w:r>
+      <w:r>
+        <w:t xml:space="preserve">the unit </w:t>
+      </w:r>
+      <w:r>
+        <w:t xml:space="preserve">set </w:t>
+      </w:r>
+      <w:r>
+        <w:t xml:space="preserve">= </w:t>
+      </w:r>
+      <w:r>
+        <w:t xml:space="preserve">to the set formed by </w:t>
+      </w:r>
+      <w:r>
+        <w:t>the</w:t>
+      </w:r>
+      <w:r>
+        <w:t xml:space="preserve"> sequence</w:t>
+      </w:r>
+      <w:r>
+        <w:t xml:space="preserve"> </w:t>
+      </w:r>
+      <w:r>
+        <w:t>{x1, x2, …</w:t>
+      </w:r>
+      <w:r>
+        <w:t>}</w:t>
+      </w:r>
+    </w:p>
+    <w:p>
+      <w:pPr>
+        <w:pStyle w:val="ListBullet"/>
+      </w:pPr>
+      <w:r>
+        <w:t xml:space="preserve">This </w:t>
+      </w:r>
+      <w:r>
+        <w:t xml:space="preserve">is a contradiction to the initial assumption that </w:t>
+      </w:r>
+      <w:r>
+        <w:t>the unit</w:t>
+      </w:r>
+      <w:r>
+        <w:t xml:space="preserve"> set could be written in this form</w:t>
+      </w:r>
+      <w:r>
+        <w:t xml:space="preserve"> </w:t>
+      </w:r>
+      <w:r>
+        <w:t xml:space="preserve">{x1, x2, …}  </w:t>
+      </w:r>
+    </w:p>
+    <w:p>
+      <w:pPr>
+        <w:pStyle w:val="ListBullet"/>
+      </w:pPr>
+      <w:r>
+        <w:t xml:space="preserve">This </w:t>
+      </w:r>
+      <w:r>
+        <w:t>contradiction establishes that since this is not possible, the</w:t>
+      </w:r>
+      <w:r>
+        <w:t xml:space="preserve"> unit</w:t>
+      </w:r>
+      <w:r>
+        <w:t xml:space="preserve"> set is an </w:t>
+      </w:r>
+      <w:r>
+        <w:rPr>
+          <w:b/>
+        </w:rPr>
+        <w:t>uncountable set</w:t>
+      </w:r>
+      <w:r>
+        <w:t xml:space="preserve">. </w:t>
+      </w:r>
+    </w:p>
+    <w:p>
+      <w:pPr>
+        <w:pStyle w:val="ListBullet"/>
+      </w:pPr>
+      <w:r>
+        <w:t>The unit</w:t>
+      </w:r>
+      <w:r>
+        <w:t xml:space="preserve"> set is a sub</w:t>
+      </w:r>
+      <w:r>
+        <w:t>set of the set of real numbers + s</w:t>
+      </w:r>
+      <w:r>
+        <w:t xml:space="preserve">ince </w:t>
+      </w:r>
+      <w:r>
+        <w:t xml:space="preserve">it </w:t>
+      </w:r>
+      <w:r>
+        <w:t xml:space="preserve">is uncountable, it is not hard to show that the set of real numbers, a bigger set, will also be uncountable. </w:t>
+      </w:r>
+      <w:bookmarkStart w:id="0" w:name="_GoBack"/>
+      <w:bookmarkEnd w:id="0"/>
     </w:p>
     <w:sectPr>
       <w:pgSz w:w="12240" w:h="15840"/>
@@ -6120,6 +8019,7 @@
   <w:style w:type="character" w:default="1" w:styleId="DefaultParagraphFont">
     <w:name w:val="Default Paragraph Font"/>
     <w:uiPriority w:val="1"/>
+    <w:semiHidden/>
     <w:unhideWhenUsed/>
   </w:style>
   <w:style w:type="table" w:default="1" w:styleId="TableNormal">
@@ -6487,7 +8387,7 @@
 </file>
 
 <file path=customXml/itemProps1.xml><?xml version="1.0" encoding="utf-8"?>
-<ds:datastoreItem xmlns:ds="http://schemas.openxmlformats.org/officeDocument/2006/customXml" ds:itemID="{0D85D3CF-4961-45C6-80CD-8DC39C8F79CA}">
+<ds:datastoreItem xmlns:ds="http://schemas.openxmlformats.org/officeDocument/2006/customXml" ds:itemID="{B3941274-E08D-46B5-AFD4-06713910281E}">
   <ds:schemaRefs>
     <ds:schemaRef ds:uri="http://schemas.openxmlformats.org/officeDocument/2006/bibliography"/>
   </ds:schemaRefs>

</xml_diff>